<commit_message>
Doc(Rapport): Mise à jour du rapport
</commit_message>
<xml_diff>
--- a/doc/R-AMM-RDP-JDA-Rapport-P_Cloud.docx
+++ b/doc/R-AMM-RDP-JDA-Rapport-P_Cloud.docx
@@ -1450,9 +1450,9 @@
       <w:pPr>
         <w:pStyle w:val="Titre2"/>
       </w:pPr>
-      <w:bookmarkStart w:id="3" w:name="_Toc532179969"/>
-      <w:bookmarkStart w:id="4" w:name="_Toc165969639"/>
-      <w:bookmarkStart w:id="5" w:name="_Toc213072300"/>
+      <w:bookmarkStart w:id="3" w:name="_Toc213072300"/>
+      <w:bookmarkStart w:id="4" w:name="_Toc532179969"/>
+      <w:bookmarkStart w:id="5" w:name="_Toc165969639"/>
       <w:r>
         <w:t>T</w:t>
       </w:r>
@@ -1462,7 +1462,7 @@
       <w:r>
         <w:t>e</w:t>
       </w:r>
-      <w:bookmarkEnd w:id="5"/>
+      <w:bookmarkEnd w:id="3"/>
     </w:p>
     <w:p>
       <w:pPr>
@@ -2050,23 +2050,7 @@
           <w:sz w:val="20"/>
           <w:szCs w:val="20"/>
         </w:rPr>
-        <w:t xml:space="preserve">Au début du projet, nous nous sommes réparti les tâches : chaque membre du groupe </w:t>
-      </w:r>
-      <w:r>
-        <w:rPr>
-          <w:rFonts w:asciiTheme="minorHAnsi" w:hAnsiTheme="minorHAnsi"/>
-          <w:sz w:val="20"/>
-          <w:szCs w:val="20"/>
-        </w:rPr>
-        <w:t>jouait</w:t>
-      </w:r>
-      <w:r>
-        <w:rPr>
-          <w:rFonts w:asciiTheme="minorHAnsi" w:hAnsiTheme="minorHAnsi"/>
-          <w:sz w:val="20"/>
-          <w:szCs w:val="20"/>
-        </w:rPr>
-        <w:t xml:space="preserve"> un rôle spécifique (documentation, développement des fonctionnalités de l’application, déploiement).</w:t>
+        <w:t>Au début du projet, nous nous sommes réparti les tâches : chaque membre du groupe jouait un rôle spécifique (documentation, développement des fonctionnalités de l’application, déploiement).</w:t>
       </w:r>
     </w:p>
     <w:p>
@@ -2179,8 +2163,8 @@
       <w:bookmarkStart w:id="11" w:name="_Toc532179957"/>
       <w:bookmarkStart w:id="12" w:name="_Toc165969641"/>
       <w:bookmarkStart w:id="13" w:name="_Toc213072306"/>
-      <w:bookmarkEnd w:id="3"/>
       <w:bookmarkEnd w:id="4"/>
+      <w:bookmarkEnd w:id="5"/>
       <w:r>
         <w:t>Analyse</w:t>
       </w:r>
@@ -2215,6 +2199,34 @@
       <w:pPr>
         <w:pStyle w:val="Retraitcorpsdetexte"/>
       </w:pPr>
+      <w:r>
+        <w:t xml:space="preserve">Le </w:t>
+      </w:r>
+      <w:proofErr w:type="gramStart"/>
+      <w:r>
+        <w:t>fichier .</w:t>
+      </w:r>
+      <w:proofErr w:type="spellStart"/>
+      <w:r>
+        <w:rPr>
+          <w:b/>
+          <w:bCs/>
+        </w:rPr>
+        <w:t>env</w:t>
+      </w:r>
+      <w:proofErr w:type="spellEnd"/>
+      <w:proofErr w:type="gramEnd"/>
+      <w:r>
+        <w:t xml:space="preserve"> sert à stocker les variables d’environnement d’un projet, comme des données sensibles (ex : id de la </w:t>
+      </w:r>
+      <w:proofErr w:type="spellStart"/>
+      <w:r>
+        <w:t>db</w:t>
+      </w:r>
+      <w:proofErr w:type="spellEnd"/>
+      <w:r>
+        <w:t>, clé API, etc..). Cela permet d’éviter de changer partout dans le code et de seulement changer les valeurs se trouvant dans le fichier.</w:t>
+      </w:r>
     </w:p>
     <w:p>
       <w:pPr>
@@ -2223,6 +2235,185 @@
     </w:p>
     <w:p>
       <w:pPr>
+        <w:pStyle w:val="Retraitcorpsdetexte"/>
+      </w:pPr>
+      <w:r>
+        <w:t xml:space="preserve">Le </w:t>
+      </w:r>
+      <w:proofErr w:type="gramStart"/>
+      <w:r>
+        <w:t xml:space="preserve">fichier </w:t>
+      </w:r>
+      <w:r>
+        <w:rPr>
+          <w:b/>
+          <w:bCs/>
+        </w:rPr>
+        <w:t>.</w:t>
+      </w:r>
+      <w:proofErr w:type="spellStart"/>
+      <w:r>
+        <w:rPr>
+          <w:b/>
+          <w:bCs/>
+        </w:rPr>
+        <w:t>env</w:t>
+      </w:r>
+      <w:proofErr w:type="spellEnd"/>
+      <w:proofErr w:type="gramEnd"/>
+      <w:r>
+        <w:t xml:space="preserve"> contient : </w:t>
+      </w:r>
+    </w:p>
+    <w:p>
+      <w:pPr>
+        <w:pStyle w:val="Retraitcorpsdetexte"/>
+      </w:pPr>
+    </w:p>
+    <w:p>
+      <w:pPr>
+        <w:pStyle w:val="Retraitcorpsdetexte"/>
+      </w:pPr>
+      <w:r>
+        <w:rPr>
+          <w:b/>
+          <w:bCs/>
+        </w:rPr>
+        <w:t>DB_NAME,</w:t>
+      </w:r>
+      <w:r>
+        <w:t xml:space="preserve"> signifie donc la variable contenant le nom de la base de données de notre application.</w:t>
+      </w:r>
+    </w:p>
+    <w:p>
+      <w:pPr>
+        <w:pStyle w:val="Retraitcorpsdetexte"/>
+      </w:pPr>
+    </w:p>
+    <w:p>
+      <w:pPr>
+        <w:pStyle w:val="Retraitcorpsdetexte"/>
+      </w:pPr>
+      <w:r>
+        <w:rPr>
+          <w:b/>
+          <w:bCs/>
+        </w:rPr>
+        <w:t>DB_USER,</w:t>
+      </w:r>
+      <w:r>
+        <w:t xml:space="preserve"> est le nom d’utilisateur permettant de se connecter à la </w:t>
+      </w:r>
+      <w:proofErr w:type="spellStart"/>
+      <w:r>
+        <w:t>db</w:t>
+      </w:r>
+      <w:proofErr w:type="spellEnd"/>
+      <w:r>
+        <w:t>. C’est un utilisateur configuré depuis Azure MySQL.</w:t>
+      </w:r>
+    </w:p>
+    <w:p>
+      <w:pPr>
+        <w:pStyle w:val="Retraitcorpsdetexte"/>
+      </w:pPr>
+    </w:p>
+    <w:p>
+      <w:pPr>
+        <w:pStyle w:val="Retraitcorpsdetexte"/>
+      </w:pPr>
+      <w:r>
+        <w:rPr>
+          <w:b/>
+          <w:bCs/>
+        </w:rPr>
+        <w:t>DB_PASSWORD</w:t>
+      </w:r>
+      <w:r>
+        <w:t>, est le mot de passe de l’utilisateur, permettant donc de se connecter.</w:t>
+      </w:r>
+    </w:p>
+    <w:p>
+      <w:pPr>
+        <w:pStyle w:val="Retraitcorpsdetexte"/>
+      </w:pPr>
+    </w:p>
+    <w:p>
+      <w:pPr>
+        <w:pStyle w:val="Retraitcorpsdetexte"/>
+      </w:pPr>
+      <w:r>
+        <w:rPr>
+          <w:b/>
+          <w:bCs/>
+        </w:rPr>
+        <w:t>DB_HOST,</w:t>
+      </w:r>
+      <w:r>
+        <w:t xml:space="preserve"> contient l’adresse du serveur de la base de données, qui est donc hébergé sur Azure MySQL.</w:t>
+      </w:r>
+    </w:p>
+    <w:p>
+      <w:pPr>
+        <w:pStyle w:val="Retraitcorpsdetexte"/>
+      </w:pPr>
+    </w:p>
+    <w:p>
+      <w:pPr>
+        <w:pStyle w:val="Retraitcorpsdetexte"/>
+      </w:pPr>
+      <w:r>
+        <w:rPr>
+          <w:b/>
+          <w:bCs/>
+        </w:rPr>
+        <w:t>DB_DIALECT,</w:t>
+      </w:r>
+      <w:r>
+        <w:t xml:space="preserve"> contient le type de la base de données utilisée (MySQL).</w:t>
+      </w:r>
+    </w:p>
+    <w:p>
+      <w:pPr>
+        <w:pStyle w:val="Retraitcorpsdetexte"/>
+      </w:pPr>
+    </w:p>
+    <w:p>
+      <w:pPr>
+        <w:pStyle w:val="Retraitcorpsdetexte"/>
+      </w:pPr>
+      <w:r>
+        <w:rPr>
+          <w:b/>
+          <w:bCs/>
+        </w:rPr>
+        <w:t>DB_PORT,</w:t>
+      </w:r>
+      <w:r>
+        <w:t xml:space="preserve"> est le port pour se </w:t>
+      </w:r>
+      <w:r>
+        <w:t>connecter</w:t>
+      </w:r>
+      <w:r>
+        <w:t xml:space="preserve"> à la base de données, donc par défaut c’est 3306 pour </w:t>
+      </w:r>
+      <w:proofErr w:type="spellStart"/>
+      <w:r>
+        <w:t>MariaDB</w:t>
+      </w:r>
+      <w:proofErr w:type="spellEnd"/>
+      <w:r>
+        <w:t>.</w:t>
+      </w:r>
+    </w:p>
+    <w:p>
+      <w:pPr>
+        <w:pStyle w:val="Retraitcorpsdetexte"/>
+      </w:pPr>
+    </w:p>
+    <w:p>
+      <w:pPr>
         <w:pStyle w:val="Titre2"/>
       </w:pPr>
       <w:bookmarkStart w:id="15" w:name="_Toc213072308"/>
@@ -2241,6 +2432,15 @@
       <w:r>
         <w:t>App Service :</w:t>
       </w:r>
+      <w:r>
+        <w:t xml:space="preserve"> Sert à stocker le code de l’application, permet donc </w:t>
+      </w:r>
+      <w:r>
+        <w:t>de l’héberger</w:t>
+      </w:r>
+      <w:r>
+        <w:t xml:space="preserve"> sur Azure.</w:t>
+      </w:r>
     </w:p>
     <w:p>
       <w:pPr>
@@ -2257,7 +2457,24 @@
         <w:pStyle w:val="Retraitcorpsdetexte"/>
       </w:pPr>
       <w:r>
-        <w:t>MySQL :</w:t>
+        <w:t>MySQL</w:t>
+      </w:r>
+      <w:r>
+        <w:t xml:space="preserve"> Flexible Server</w:t>
+      </w:r>
+      <w:r>
+        <w:t> :</w:t>
+      </w:r>
+      <w:r>
+        <w:t xml:space="preserve"> Sert à stocker les données de l’application sur Azure. On utilise ça pour avoir de la persistance de la données, Ex : quand on </w:t>
+      </w:r>
+      <w:proofErr w:type="spellStart"/>
+      <w:r>
+        <w:t>refresh</w:t>
+      </w:r>
+      <w:proofErr w:type="spellEnd"/>
+      <w:r>
+        <w:t xml:space="preserve"> la page, les données sont toujours visibles. </w:t>
       </w:r>
     </w:p>
     <w:p>
@@ -2267,26 +2484,183 @@
     </w:p>
     <w:p>
       <w:pPr>
+        <w:pStyle w:val="Titre2"/>
+      </w:pPr>
+      <w:bookmarkStart w:id="16" w:name="_Toc213072309"/>
+      <w:r>
+        <w:t xml:space="preserve">Explication </w:t>
+      </w:r>
+      <w:r>
+        <w:t>des fonctionnalités</w:t>
+      </w:r>
+      <w:bookmarkEnd w:id="16"/>
+    </w:p>
+    <w:p>
+      <w:pPr>
         <w:pStyle w:val="Retraitcorpsdetexte"/>
-      </w:pPr>
-      <w:proofErr w:type="gramStart"/>
-      <w:r>
-        <w:t>Etc..</w:t>
-      </w:r>
-      <w:proofErr w:type="gramEnd"/>
-    </w:p>
-    <w:p>
-      <w:pPr>
-        <w:pStyle w:val="Titre2"/>
-      </w:pPr>
-      <w:bookmarkStart w:id="16" w:name="_Toc213072309"/>
-      <w:r>
-        <w:t xml:space="preserve">Explication </w:t>
-      </w:r>
-      <w:r>
-        <w:t>des fonctionnalités</w:t>
-      </w:r>
-      <w:bookmarkEnd w:id="16"/>
+        <w:numPr>
+          <w:ilvl w:val="0"/>
+          <w:numId w:val="49"/>
+        </w:numPr>
+      </w:pPr>
+      <w:r>
+        <w:t>Création des devoirs</w:t>
+      </w:r>
+    </w:p>
+    <w:p>
+      <w:pPr>
+        <w:pStyle w:val="Retraitcorpsdetexte"/>
+        <w:ind w:left="927"/>
+      </w:pPr>
+      <w:r>
+        <w:t xml:space="preserve">Cela permet à un élève de créer </w:t>
+      </w:r>
+      <w:r>
+        <w:t>un devoir</w:t>
+      </w:r>
+      <w:r>
+        <w:t xml:space="preserve"> en appuyant sur le bouton ‘Ajouter un devoirs’</w:t>
+      </w:r>
+      <w:r>
+        <w:t>, contenant un titre, une matière, une date limite, ainsi qu’une description. Une fois que le devoir est validé,</w:t>
+      </w:r>
+      <w:r>
+        <w:t xml:space="preserve"> </w:t>
+      </w:r>
+      <w:r>
+        <w:t>il est stocké dans la base de données MySQL sur Azure.</w:t>
+      </w:r>
+    </w:p>
+    <w:p>
+      <w:pPr>
+        <w:pStyle w:val="Retraitcorpsdetexte"/>
+        <w:ind w:left="0"/>
+      </w:pPr>
+      <w:r>
+        <w:tab/>
+      </w:r>
+    </w:p>
+    <w:p>
+      <w:pPr>
+        <w:pStyle w:val="Retraitcorpsdetexte"/>
+      </w:pPr>
+    </w:p>
+    <w:p>
+      <w:pPr>
+        <w:pStyle w:val="Retraitcorpsdetexte"/>
+        <w:numPr>
+          <w:ilvl w:val="0"/>
+          <w:numId w:val="49"/>
+        </w:numPr>
+      </w:pPr>
+      <w:r>
+        <w:t>Affichage</w:t>
+      </w:r>
+      <w:r>
+        <w:t xml:space="preserve"> des devoirs</w:t>
+      </w:r>
+    </w:p>
+    <w:p>
+      <w:pPr>
+        <w:pStyle w:val="Retraitcorpsdetexte"/>
+        <w:ind w:left="927"/>
+      </w:pPr>
+      <w:r>
+        <w:t>Dans l’agenda, chaque devoir créer, sera affiché le jour de la date d</w:t>
+      </w:r>
+      <w:r>
+        <w:t>’échéance de ce devoir, afin de savoir le jour ou il faudra rendre ce devoir. Toute élève à accès à ce devoir en regardant dans l’agenda directement</w:t>
+      </w:r>
+    </w:p>
+    <w:p>
+      <w:pPr>
+        <w:pStyle w:val="Retraitcorpsdetexte"/>
+        <w:ind w:left="927"/>
+      </w:pPr>
+    </w:p>
+    <w:p>
+      <w:pPr>
+        <w:pStyle w:val="Retraitcorpsdetexte"/>
+      </w:pPr>
+    </w:p>
+    <w:p>
+      <w:pPr>
+        <w:pStyle w:val="Retraitcorpsdetexte"/>
+        <w:numPr>
+          <w:ilvl w:val="0"/>
+          <w:numId w:val="49"/>
+        </w:numPr>
+      </w:pPr>
+      <w:r>
+        <w:t>Validation des devoirs (personnelles)</w:t>
+      </w:r>
+    </w:p>
+    <w:p>
+      <w:pPr>
+        <w:pStyle w:val="Retraitcorpsdetexte"/>
+        <w:ind w:left="927"/>
+      </w:pPr>
+      <w:r>
+        <w:t>Chaque élève à la possibilité d</w:t>
+      </w:r>
+      <w:r>
+        <w:t>’appuyer sur ‘fait’ pour que son devoir soit validé, et visible seulement par cet élève.</w:t>
+      </w:r>
+      <w:r>
+        <w:t xml:space="preserve"> </w:t>
+      </w:r>
+    </w:p>
+    <w:p>
+      <w:pPr>
+        <w:pStyle w:val="Retraitcorpsdetexte"/>
+        <w:ind w:left="927"/>
+      </w:pPr>
+    </w:p>
+    <w:p/>
+    <w:p>
+      <w:pPr>
+        <w:pStyle w:val="Retraitcorpsdetexte"/>
+        <w:numPr>
+          <w:ilvl w:val="0"/>
+          <w:numId w:val="49"/>
+        </w:numPr>
+      </w:pPr>
+      <w:r>
+        <w:t>Notifications</w:t>
+      </w:r>
+    </w:p>
+    <w:p>
+      <w:pPr>
+        <w:pStyle w:val="Retraitcorpsdetexte"/>
+        <w:ind w:left="927"/>
+      </w:pPr>
+      <w:r>
+        <w:t>Chacun des élèves recevra des alertes, afin de les alerter de nouveaux devoirs ajoutés par un élève, ou d’un rappel de fin d’un devoir.</w:t>
+      </w:r>
+    </w:p>
+    <w:p>
+      <w:pPr>
+        <w:pStyle w:val="Retraitcorpsdetexte"/>
+        <w:ind w:left="0"/>
+      </w:pPr>
+      <w:r>
+        <w:tab/>
+      </w:r>
+    </w:p>
+    <w:p>
+      <w:pPr>
+        <w:pStyle w:val="Retraitcorpsdetexte"/>
+      </w:pPr>
+    </w:p>
+    <w:p>
+      <w:pPr>
+        <w:pStyle w:val="Retraitcorpsdetexte"/>
+      </w:pPr>
+    </w:p>
+    <w:p>
+      <w:pPr>
+        <w:pStyle w:val="Retraitcorpsdetexte"/>
+      </w:pPr>
     </w:p>
     <w:p>
       <w:pPr>
@@ -2498,7 +2872,6 @@
         </w:numPr>
       </w:pPr>
       <w:r>
-        <w:lastRenderedPageBreak/>
         <w:t>Q</w:t>
       </w:r>
       <w:r>
@@ -2629,30 +3002,16 @@
             </w:rPr>
             <w:t> :</w:t>
           </w:r>
-          <w:r>
-            <w:fldChar w:fldCharType="begin"/>
-          </w:r>
-          <w:r>
-            <w:instrText xml:space="preserve"> AUTHOR   \* MERGEFORMAT </w:instrText>
-          </w:r>
-          <w:r>
-            <w:fldChar w:fldCharType="separate"/>
-          </w:r>
-          <w:r>
-            <w:rPr>
-              <w:rFonts w:cs="Arial"/>
-              <w:noProof/>
-              <w:szCs w:val="16"/>
-            </w:rPr>
-            <w:t>JoãoVictor DaSilvaJussani</w:t>
-          </w:r>
-          <w:r>
-            <w:rPr>
-              <w:rFonts w:cs="Arial"/>
-              <w:szCs w:val="16"/>
-            </w:rPr>
-            <w:fldChar w:fldCharType="end"/>
-          </w:r>
+          <w:fldSimple w:instr=" AUTHOR   \* MERGEFORMAT ">
+            <w:r>
+              <w:rPr>
+                <w:rFonts w:cs="Arial"/>
+                <w:noProof/>
+                <w:szCs w:val="16"/>
+              </w:rPr>
+              <w:t>JoãoVictor DaSilvaJussani</w:t>
+            </w:r>
+          </w:fldSimple>
         </w:p>
         <w:p>
           <w:pPr>
@@ -2991,30 +3350,16 @@
             </w:rPr>
             <w:t xml:space="preserve">Version: </w:t>
           </w:r>
-          <w:r>
-            <w:fldChar w:fldCharType="begin"/>
-          </w:r>
-          <w:r>
-            <w:instrText xml:space="preserve"> REVNUM   \* MERGEFORMAT </w:instrText>
-          </w:r>
-          <w:r>
-            <w:fldChar w:fldCharType="separate"/>
-          </w:r>
-          <w:r>
-            <w:rPr>
-              <w:rFonts w:cs="Arial"/>
-              <w:noProof/>
-              <w:szCs w:val="16"/>
-            </w:rPr>
-            <w:t>1</w:t>
-          </w:r>
-          <w:r>
-            <w:rPr>
-              <w:rFonts w:cs="Arial"/>
-              <w:szCs w:val="16"/>
-            </w:rPr>
-            <w:fldChar w:fldCharType="end"/>
-          </w:r>
+          <w:fldSimple w:instr=" REVNUM   \* MERGEFORMAT ">
+            <w:r>
+              <w:rPr>
+                <w:rFonts w:cs="Arial"/>
+                <w:noProof/>
+                <w:szCs w:val="16"/>
+              </w:rPr>
+              <w:t>1</w:t>
+            </w:r>
+          </w:fldSimple>
           <w:r>
             <w:rPr>
               <w:rFonts w:cs="Arial"/>
@@ -3049,7 +3394,7 @@
               <w:noProof/>
               <w:szCs w:val="16"/>
             </w:rPr>
-            <w:t>03.11.2025 13:55</w:t>
+            <w:t>03.11.2025 14:45</w:t>
           </w:r>
           <w:r>
             <w:rPr>
@@ -3075,30 +3420,16 @@
               <w:szCs w:val="16"/>
             </w:rPr>
           </w:pPr>
-          <w:r>
-            <w:fldChar w:fldCharType="begin"/>
-          </w:r>
-          <w:r>
-            <w:instrText xml:space="preserve"> FILENAME  \* FirstCap  \* MERGEFORMAT </w:instrText>
-          </w:r>
-          <w:r>
-            <w:fldChar w:fldCharType="separate"/>
-          </w:r>
-          <w:r>
-            <w:rPr>
-              <w:rFonts w:cs="Arial"/>
-              <w:noProof/>
-              <w:szCs w:val="16"/>
-            </w:rPr>
-            <w:t>Document2</w:t>
-          </w:r>
-          <w:r>
-            <w:rPr>
-              <w:rFonts w:cs="Arial"/>
-              <w:szCs w:val="16"/>
-            </w:rPr>
-            <w:fldChar w:fldCharType="end"/>
-          </w:r>
+          <w:fldSimple w:instr=" FILENAME  \* FirstCap  \* MERGEFORMAT ">
+            <w:r>
+              <w:rPr>
+                <w:rFonts w:cs="Arial"/>
+                <w:noProof/>
+                <w:szCs w:val="16"/>
+              </w:rPr>
+              <w:t>Document2</w:t>
+            </w:r>
+          </w:fldSimple>
         </w:p>
       </w:tc>
     </w:tr>
@@ -3276,7 +3607,7 @@
         <v:path o:extrusionok="f" gradientshapeok="t" o:connecttype="rect"/>
         <o:lock v:ext="edit" aspectratio="t"/>
       </v:shapetype>
-      <v:shape id="_x0000_i1103" type="#_x0000_t75" style="width:11.25pt;height:11.25pt" o:bullet="t">
+      <v:shape id="_x0000_i1054" type="#_x0000_t75" style="width:11.25pt;height:11.25pt" o:bullet="t">
         <v:imagedata r:id="rId1" o:title="BD10263_"/>
       </v:shape>
     </w:pict>
@@ -6438,6 +6769,95 @@
     </w:lvl>
   </w:abstractNum>
   <w:abstractNum w:abstractNumId="37" w15:restartNumberingAfterBreak="0">
+    <w:nsid w:val="68167425"/>
+    <w:multiLevelType w:val="hybridMultilevel"/>
+    <w:tmpl w:val="A3E622EA"/>
+    <w:lvl w:ilvl="0" w:tplc="A68E0E9A">
+      <w:start w:val="1"/>
+      <w:numFmt w:val="decimal"/>
+      <w:lvlText w:val="%1."/>
+      <w:lvlJc w:val="left"/>
+      <w:pPr>
+        <w:ind w:left="927" w:hanging="360"/>
+      </w:pPr>
+      <w:rPr>
+        <w:rFonts w:hint="default"/>
+      </w:rPr>
+    </w:lvl>
+    <w:lvl w:ilvl="1" w:tplc="100C0019" w:tentative="1">
+      <w:start w:val="1"/>
+      <w:numFmt w:val="lowerLetter"/>
+      <w:lvlText w:val="%2."/>
+      <w:lvlJc w:val="left"/>
+      <w:pPr>
+        <w:ind w:left="1647" w:hanging="360"/>
+      </w:pPr>
+    </w:lvl>
+    <w:lvl w:ilvl="2" w:tplc="100C001B" w:tentative="1">
+      <w:start w:val="1"/>
+      <w:numFmt w:val="lowerRoman"/>
+      <w:lvlText w:val="%3."/>
+      <w:lvlJc w:val="right"/>
+      <w:pPr>
+        <w:ind w:left="2367" w:hanging="180"/>
+      </w:pPr>
+    </w:lvl>
+    <w:lvl w:ilvl="3" w:tplc="100C000F" w:tentative="1">
+      <w:start w:val="1"/>
+      <w:numFmt w:val="decimal"/>
+      <w:lvlText w:val="%4."/>
+      <w:lvlJc w:val="left"/>
+      <w:pPr>
+        <w:ind w:left="3087" w:hanging="360"/>
+      </w:pPr>
+    </w:lvl>
+    <w:lvl w:ilvl="4" w:tplc="100C0019" w:tentative="1">
+      <w:start w:val="1"/>
+      <w:numFmt w:val="lowerLetter"/>
+      <w:lvlText w:val="%5."/>
+      <w:lvlJc w:val="left"/>
+      <w:pPr>
+        <w:ind w:left="3807" w:hanging="360"/>
+      </w:pPr>
+    </w:lvl>
+    <w:lvl w:ilvl="5" w:tplc="100C001B" w:tentative="1">
+      <w:start w:val="1"/>
+      <w:numFmt w:val="lowerRoman"/>
+      <w:lvlText w:val="%6."/>
+      <w:lvlJc w:val="right"/>
+      <w:pPr>
+        <w:ind w:left="4527" w:hanging="180"/>
+      </w:pPr>
+    </w:lvl>
+    <w:lvl w:ilvl="6" w:tplc="100C000F" w:tentative="1">
+      <w:start w:val="1"/>
+      <w:numFmt w:val="decimal"/>
+      <w:lvlText w:val="%7."/>
+      <w:lvlJc w:val="left"/>
+      <w:pPr>
+        <w:ind w:left="5247" w:hanging="360"/>
+      </w:pPr>
+    </w:lvl>
+    <w:lvl w:ilvl="7" w:tplc="100C0019" w:tentative="1">
+      <w:start w:val="1"/>
+      <w:numFmt w:val="lowerLetter"/>
+      <w:lvlText w:val="%8."/>
+      <w:lvlJc w:val="left"/>
+      <w:pPr>
+        <w:ind w:left="5967" w:hanging="360"/>
+      </w:pPr>
+    </w:lvl>
+    <w:lvl w:ilvl="8" w:tplc="100C001B" w:tentative="1">
+      <w:start w:val="1"/>
+      <w:numFmt w:val="lowerRoman"/>
+      <w:lvlText w:val="%9."/>
+      <w:lvlJc w:val="right"/>
+      <w:pPr>
+        <w:ind w:left="6687" w:hanging="180"/>
+      </w:pPr>
+    </w:lvl>
+  </w:abstractNum>
+  <w:abstractNum w:abstractNumId="38" w15:restartNumberingAfterBreak="0">
     <w:nsid w:val="6D6476B9"/>
     <w:multiLevelType w:val="multilevel"/>
     <w:tmpl w:val="100C0023"/>
@@ -6524,7 +6944,7 @@
       </w:pPr>
     </w:lvl>
   </w:abstractNum>
-  <w:abstractNum w:abstractNumId="38" w15:restartNumberingAfterBreak="0">
+  <w:abstractNum w:abstractNumId="39" w15:restartNumberingAfterBreak="0">
     <w:nsid w:val="70C03573"/>
     <w:multiLevelType w:val="multilevel"/>
     <w:tmpl w:val="100C0021"/>
@@ -6637,7 +7057,7 @@
       </w:rPr>
     </w:lvl>
   </w:abstractNum>
-  <w:abstractNum w:abstractNumId="39" w15:restartNumberingAfterBreak="0">
+  <w:abstractNum w:abstractNumId="40" w15:restartNumberingAfterBreak="0">
     <w:nsid w:val="79CD09A9"/>
     <w:multiLevelType w:val="multilevel"/>
     <w:tmpl w:val="100C0021"/>
@@ -6750,7 +7170,7 @@
       </w:rPr>
     </w:lvl>
   </w:abstractNum>
-  <w:abstractNum w:abstractNumId="40" w15:restartNumberingAfterBreak="0">
+  <w:abstractNum w:abstractNumId="41" w15:restartNumberingAfterBreak="0">
     <w:nsid w:val="7E7F1C51"/>
     <w:multiLevelType w:val="multilevel"/>
     <w:tmpl w:val="100C0021"/>
@@ -6915,10 +7335,10 @@
     <w:abstractNumId w:val="27"/>
   </w:num>
   <w:num w:numId="18" w16cid:durableId="211625057">
-    <w:abstractNumId w:val="40"/>
+    <w:abstractNumId w:val="41"/>
   </w:num>
   <w:num w:numId="19" w16cid:durableId="839539606">
-    <w:abstractNumId w:val="38"/>
+    <w:abstractNumId w:val="39"/>
   </w:num>
   <w:num w:numId="20" w16cid:durableId="94179498">
     <w:abstractNumId w:val="10"/>
@@ -6954,7 +7374,7 @@
     <w:abstractNumId w:val="30"/>
   </w:num>
   <w:num w:numId="31" w16cid:durableId="1559634828">
-    <w:abstractNumId w:val="37"/>
+    <w:abstractNumId w:val="38"/>
   </w:num>
   <w:num w:numId="32" w16cid:durableId="355932146">
     <w:abstractNumId w:val="8"/>
@@ -6993,7 +7413,7 @@
     <w:abstractNumId w:val="24"/>
   </w:num>
   <w:num w:numId="44" w16cid:durableId="1347714276">
-    <w:abstractNumId w:val="39"/>
+    <w:abstractNumId w:val="40"/>
   </w:num>
   <w:num w:numId="45" w16cid:durableId="1784349254">
     <w:abstractNumId w:val="14"/>
@@ -7006,6 +7426,9 @@
   </w:num>
   <w:num w:numId="48" w16cid:durableId="2101635709">
     <w:abstractNumId w:val="25"/>
+  </w:num>
+  <w:num w:numId="49" w16cid:durableId="582030662">
+    <w:abstractNumId w:val="37"/>
   </w:num>
   <w:numIdMacAtCleanup w:val="4"/>
 </w:numbering>
@@ -7513,7 +7936,6 @@
   <w:style w:type="character" w:default="1" w:styleId="Policepardfaut">
     <w:name w:val="Default Paragraph Font"/>
     <w:uiPriority w:val="1"/>
-    <w:semiHidden/>
     <w:unhideWhenUsed/>
   </w:style>
   <w:style w:type="table" w:default="1" w:styleId="TableauNormal">
@@ -8050,6 +8472,17 @@
       <w:iCs/>
     </w:rPr>
   </w:style>
+  <w:style w:type="paragraph" w:styleId="Paragraphedeliste">
+    <w:name w:val="List Paragraph"/>
+    <w:basedOn w:val="Normal"/>
+    <w:uiPriority w:val="34"/>
+    <w:qFormat/>
+    <w:rsid w:val="00BD1261"/>
+    <w:pPr>
+      <w:ind w:left="720"/>
+      <w:contextualSpacing/>
+    </w:pPr>
+  </w:style>
 </w:styles>
 </file>
 
@@ -8340,6 +8773,27 @@
 </file>
 
 <file path=customXml/item1.xml><?xml version="1.0" encoding="utf-8"?>
+<p:properties xmlns:p="http://schemas.microsoft.com/office/2006/metadata/properties" xmlns:xsi="http://www.w3.org/2001/XMLSchema-instance" xmlns:pc="http://schemas.microsoft.com/office/infopath/2007/PartnerControls">
+  <documentManagement>
+    <_activity xmlns="440a9304-9b12-4ef9-9934-b446459bb7c4" xsi:nil="true"/>
+  </documentManagement>
+</p:properties>
+</file>
+
+<file path=customXml/item2.xml><?xml version="1.0" encoding="utf-8"?>
+<?mso-contentType ?>
+<FormTemplates xmlns="http://schemas.microsoft.com/sharepoint/v3/contenttype/forms">
+  <Display>DocumentLibraryForm</Display>
+  <Edit>DocumentLibraryForm</Edit>
+  <New>DocumentLibraryForm</New>
+</FormTemplates>
+</file>
+
+<file path=customXml/item3.xml><?xml version="1.0" encoding="utf-8"?>
+<b:Sources xmlns:b="http://schemas.openxmlformats.org/officeDocument/2006/bibliography" xmlns="http://schemas.openxmlformats.org/officeDocument/2006/bibliography" SelectedStyle="\APA.XSL" StyleName="APA"/>
+</file>
+
+<file path=customXml/item4.xml><?xml version="1.0" encoding="utf-8"?>
 <ct:contentTypeSchema xmlns:ct="http://schemas.microsoft.com/office/2006/metadata/contentType" xmlns:ma="http://schemas.microsoft.com/office/2006/metadata/properties/metaAttributes" ct:_="" ma:_="" ma:contentTypeName="Document" ma:contentTypeID="0x01010085BF8C6A77F7714E8338BE8648FB3B39" ma:contentTypeVersion="16" ma:contentTypeDescription="Crée un document." ma:contentTypeScope="" ma:versionID="f1f5e1ac5b5e09888fbefc346103a4f6">
   <xsd:schema xmlns:xsd="http://www.w3.org/2001/XMLSchema" xmlns:xs="http://www.w3.org/2001/XMLSchema" xmlns:p="http://schemas.microsoft.com/office/2006/metadata/properties" xmlns:ns3="440a9304-9b12-4ef9-9934-b446459bb7c4" xmlns:ns4="1d9f07f9-8d04-426e-8fd4-80502a60d5f2" targetNamespace="http://schemas.microsoft.com/office/2006/metadata/properties" ma:root="true" ma:fieldsID="66a72575d50403f9a89620a2b16ef797" ns3:_="" ns4:_="">
     <xsd:import namespace="440a9304-9b12-4ef9-9934-b446459bb7c4"/>
@@ -8580,28 +9034,33 @@
 </ct:contentTypeSchema>
 </file>
 
-<file path=customXml/item2.xml><?xml version="1.0" encoding="utf-8"?>
-<b:Sources xmlns:b="http://schemas.openxmlformats.org/officeDocument/2006/bibliography" xmlns="http://schemas.openxmlformats.org/officeDocument/2006/bibliography" SelectedStyle="\APA.XSL" StyleName="APA"/>
+<file path=customXml/itemProps1.xml><?xml version="1.0" encoding="utf-8"?>
+<ds:datastoreItem xmlns:ds="http://schemas.openxmlformats.org/officeDocument/2006/customXml" ds:itemID="{2319CDB8-A2CD-412D-8359-13E6B4DF1FF4}">
+  <ds:schemaRefs>
+    <ds:schemaRef ds:uri="http://schemas.microsoft.com/office/2006/metadata/properties"/>
+    <ds:schemaRef ds:uri="http://schemas.microsoft.com/office/infopath/2007/PartnerControls"/>
+    <ds:schemaRef ds:uri="440a9304-9b12-4ef9-9934-b446459bb7c4"/>
+  </ds:schemaRefs>
+</ds:datastoreItem>
 </file>
 
-<file path=customXml/item3.xml><?xml version="1.0" encoding="utf-8"?>
-<?mso-contentType ?>
-<FormTemplates xmlns="http://schemas.microsoft.com/sharepoint/v3/contenttype/forms">
-  <Display>DocumentLibraryForm</Display>
-  <Edit>DocumentLibraryForm</Edit>
-  <New>DocumentLibraryForm</New>
-</FormTemplates>
+<file path=customXml/itemProps2.xml><?xml version="1.0" encoding="utf-8"?>
+<ds:datastoreItem xmlns:ds="http://schemas.openxmlformats.org/officeDocument/2006/customXml" ds:itemID="{6C3F7A66-EDE3-46FD-83EB-3C265E5D2669}">
+  <ds:schemaRefs>
+    <ds:schemaRef ds:uri="http://schemas.microsoft.com/sharepoint/v3/contenttype/forms"/>
+  </ds:schemaRefs>
+</ds:datastoreItem>
 </file>
 
-<file path=customXml/item4.xml><?xml version="1.0" encoding="utf-8"?>
-<p:properties xmlns:p="http://schemas.microsoft.com/office/2006/metadata/properties" xmlns:xsi="http://www.w3.org/2001/XMLSchema-instance" xmlns:pc="http://schemas.microsoft.com/office/infopath/2007/PartnerControls">
-  <documentManagement>
-    <_activity xmlns="440a9304-9b12-4ef9-9934-b446459bb7c4" xsi:nil="true"/>
-  </documentManagement>
-</p:properties>
+<file path=customXml/itemProps3.xml><?xml version="1.0" encoding="utf-8"?>
+<ds:datastoreItem xmlns:ds="http://schemas.openxmlformats.org/officeDocument/2006/customXml" ds:itemID="{C8C35155-3E6A-4058-B6E4-303717845E3B}">
+  <ds:schemaRefs>
+    <ds:schemaRef ds:uri="http://schemas.openxmlformats.org/officeDocument/2006/bibliography"/>
+  </ds:schemaRefs>
+</ds:datastoreItem>
 </file>
 
-<file path=customXml/itemProps1.xml><?xml version="1.0" encoding="utf-8"?>
+<file path=customXml/itemProps4.xml><?xml version="1.0" encoding="utf-8"?>
 <ds:datastoreItem xmlns:ds="http://schemas.openxmlformats.org/officeDocument/2006/customXml" ds:itemID="{56355277-522B-4911-A312-A5027E030238}">
   <ds:schemaRefs>
     <ds:schemaRef ds:uri="http://schemas.microsoft.com/office/2006/metadata/contentType"/>
@@ -8618,37 +9077,4 @@
     <ds:schemaRef ds:uri="http://schemas.microsoft.com/internal/obd"/>
   </ds:schemaRefs>
 </ds:datastoreItem>
-</file>
-
-<file path=customXml/itemProps2.xml><?xml version="1.0" encoding="utf-8"?>
-<ds:datastoreItem xmlns:ds="http://schemas.openxmlformats.org/officeDocument/2006/customXml" ds:itemID="{C8C35155-3E6A-4058-B6E4-303717845E3B}">
-  <ds:schemaRefs>
-    <ds:schemaRef ds:uri="http://schemas.openxmlformats.org/officeDocument/2006/bibliography"/>
-  </ds:schemaRefs>
-</ds:datastoreItem>
-</file>
-
-<file path=customXml/itemProps3.xml><?xml version="1.0" encoding="utf-8"?>
-<ds:datastoreItem xmlns:ds="http://schemas.openxmlformats.org/officeDocument/2006/customXml" ds:itemID="{6C3F7A66-EDE3-46FD-83EB-3C265E5D2669}">
-  <ds:schemaRefs>
-    <ds:schemaRef ds:uri="http://schemas.microsoft.com/sharepoint/v3/contenttype/forms"/>
-  </ds:schemaRefs>
-</ds:datastoreItem>
-</file>
-
-<file path=customXml/itemProps4.xml><?xml version="1.0" encoding="utf-8"?>
-<ds:datastoreItem xmlns:ds="http://schemas.openxmlformats.org/officeDocument/2006/customXml" ds:itemID="{2319CDB8-A2CD-412D-8359-13E6B4DF1FF4}">
-  <ds:schemaRefs>
-    <ds:schemaRef ds:uri="http://www.w3.org/XML/1998/namespace"/>
-    <ds:schemaRef ds:uri="440a9304-9b12-4ef9-9934-b446459bb7c4"/>
-    <ds:schemaRef ds:uri="http://schemas.microsoft.com/office/infopath/2007/PartnerControls"/>
-    <ds:schemaRef ds:uri="http://purl.org/dc/terms/"/>
-    <ds:schemaRef ds:uri="http://schemas.microsoft.com/office/2006/documentManagement/types"/>
-    <ds:schemaRef ds:uri="http://purl.org/dc/dcmitype/"/>
-    <ds:schemaRef ds:uri="http://schemas.microsoft.com/office/2006/metadata/properties"/>
-    <ds:schemaRef ds:uri="1d9f07f9-8d04-426e-8fd4-80502a60d5f2"/>
-    <ds:schemaRef ds:uri="http://purl.org/dc/elements/1.1/"/>
-    <ds:schemaRef ds:uri="http://schemas.openxmlformats.org/package/2006/metadata/core-properties"/>
-  </ds:schemaRefs>
-</ds:datastoreItem>
 </file>
</xml_diff>

<commit_message>
Doc(Rapport): Avancement du rapport
</commit_message>
<xml_diff>
--- a/doc/R-AMM-RDP-JDA-Rapport-P_Cloud.docx
+++ b/doc/R-AMM-RDP-JDA-Rapport-P_Cloud.docx
@@ -195,7 +195,7 @@
         </w:rPr>
         <w:fldChar w:fldCharType="separate"/>
       </w:r>
-      <w:hyperlink w:anchor="_Toc213072299" w:history="1">
+      <w:hyperlink w:anchor="_Toc215493188" w:history="1">
         <w:r>
           <w:rPr>
             <w:rStyle w:val="Lienhypertexte"/>
@@ -243,7 +243,7 @@
             <w:noProof/>
             <w:webHidden/>
           </w:rPr>
-          <w:instrText xml:space="preserve"> PAGEREF _Toc213072299 \h </w:instrText>
+          <w:instrText xml:space="preserve"> PAGEREF _Toc215493188 \h </w:instrText>
         </w:r>
         <w:r>
           <w:rPr>
@@ -291,7 +291,7 @@
           <w14:ligatures w14:val="standardContextual"/>
         </w:rPr>
       </w:pPr>
-      <w:hyperlink w:anchor="_Toc213072300" w:history="1">
+      <w:hyperlink w:anchor="_Toc215493189" w:history="1">
         <w:r>
           <w:rPr>
             <w:rStyle w:val="Lienhypertexte"/>
@@ -337,7 +337,7 @@
             <w:noProof/>
             <w:webHidden/>
           </w:rPr>
-          <w:instrText xml:space="preserve"> PAGEREF _Toc213072300 \h </w:instrText>
+          <w:instrText xml:space="preserve"> PAGEREF _Toc215493189 \h </w:instrText>
         </w:r>
         <w:r>
           <w:rPr>
@@ -385,7 +385,7 @@
           <w14:ligatures w14:val="standardContextual"/>
         </w:rPr>
       </w:pPr>
-      <w:hyperlink w:anchor="_Toc213072301" w:history="1">
+      <w:hyperlink w:anchor="_Toc215493190" w:history="1">
         <w:r>
           <w:rPr>
             <w:rStyle w:val="Lienhypertexte"/>
@@ -431,7 +431,7 @@
             <w:noProof/>
             <w:webHidden/>
           </w:rPr>
-          <w:instrText xml:space="preserve"> PAGEREF _Toc213072301 \h </w:instrText>
+          <w:instrText xml:space="preserve"> PAGEREF _Toc215493190 \h </w:instrText>
         </w:r>
         <w:r>
           <w:rPr>
@@ -479,7 +479,7 @@
           <w14:ligatures w14:val="standardContextual"/>
         </w:rPr>
       </w:pPr>
-      <w:hyperlink w:anchor="_Toc213072302" w:history="1">
+      <w:hyperlink w:anchor="_Toc215493191" w:history="1">
         <w:r>
           <w:rPr>
             <w:rStyle w:val="Lienhypertexte"/>
@@ -525,7 +525,7 @@
             <w:noProof/>
             <w:webHidden/>
           </w:rPr>
-          <w:instrText xml:space="preserve"> PAGEREF _Toc213072302 \h </w:instrText>
+          <w:instrText xml:space="preserve"> PAGEREF _Toc215493191 \h </w:instrText>
         </w:r>
         <w:r>
           <w:rPr>
@@ -573,7 +573,7 @@
           <w14:ligatures w14:val="standardContextual"/>
         </w:rPr>
       </w:pPr>
-      <w:hyperlink w:anchor="_Toc213072303" w:history="1">
+      <w:hyperlink w:anchor="_Toc215493192" w:history="1">
         <w:r>
           <w:rPr>
             <w:rStyle w:val="Lienhypertexte"/>
@@ -619,7 +619,7 @@
             <w:noProof/>
             <w:webHidden/>
           </w:rPr>
-          <w:instrText xml:space="preserve"> PAGEREF _Toc213072303 \h </w:instrText>
+          <w:instrText xml:space="preserve"> PAGEREF _Toc215493192 \h </w:instrText>
         </w:r>
         <w:r>
           <w:rPr>
@@ -667,7 +667,7 @@
           <w14:ligatures w14:val="standardContextual"/>
         </w:rPr>
       </w:pPr>
-      <w:hyperlink w:anchor="_Toc213072304" w:history="1">
+      <w:hyperlink w:anchor="_Toc215493193" w:history="1">
         <w:r>
           <w:rPr>
             <w:rStyle w:val="Lienhypertexte"/>
@@ -713,7 +713,7 @@
             <w:noProof/>
             <w:webHidden/>
           </w:rPr>
-          <w:instrText xml:space="preserve"> PAGEREF _Toc213072304 \h </w:instrText>
+          <w:instrText xml:space="preserve"> PAGEREF _Toc215493193 \h </w:instrText>
         </w:r>
         <w:r>
           <w:rPr>
@@ -761,7 +761,7 @@
           <w14:ligatures w14:val="standardContextual"/>
         </w:rPr>
       </w:pPr>
-      <w:hyperlink w:anchor="_Toc213072305" w:history="1">
+      <w:hyperlink w:anchor="_Toc215493194" w:history="1">
         <w:r>
           <w:rPr>
             <w:rStyle w:val="Lienhypertexte"/>
@@ -786,6 +786,100 @@
             <w:rStyle w:val="Lienhypertexte"/>
             <w:noProof/>
           </w:rPr>
+          <w:t>Déroulement du projet</w:t>
+        </w:r>
+        <w:r>
+          <w:rPr>
+            <w:noProof/>
+            <w:webHidden/>
+          </w:rPr>
+          <w:tab/>
+        </w:r>
+        <w:r>
+          <w:rPr>
+            <w:noProof/>
+            <w:webHidden/>
+          </w:rPr>
+          <w:fldChar w:fldCharType="begin"/>
+        </w:r>
+        <w:r>
+          <w:rPr>
+            <w:noProof/>
+            <w:webHidden/>
+          </w:rPr>
+          <w:instrText xml:space="preserve"> PAGEREF _Toc215493194 \h </w:instrText>
+        </w:r>
+        <w:r>
+          <w:rPr>
+            <w:noProof/>
+            <w:webHidden/>
+          </w:rPr>
+        </w:r>
+        <w:r>
+          <w:rPr>
+            <w:noProof/>
+            <w:webHidden/>
+          </w:rPr>
+          <w:fldChar w:fldCharType="separate"/>
+        </w:r>
+        <w:r>
+          <w:rPr>
+            <w:noProof/>
+            <w:webHidden/>
+          </w:rPr>
+          <w:t>4</w:t>
+        </w:r>
+        <w:r>
+          <w:rPr>
+            <w:noProof/>
+            <w:webHidden/>
+          </w:rPr>
+          <w:fldChar w:fldCharType="end"/>
+        </w:r>
+      </w:hyperlink>
+    </w:p>
+    <w:p>
+      <w:pPr>
+        <w:pStyle w:val="TM2"/>
+        <w:tabs>
+          <w:tab w:val="left" w:pos="800"/>
+          <w:tab w:val="right" w:leader="dot" w:pos="9060"/>
+        </w:tabs>
+        <w:rPr>
+          <w:rFonts w:eastAsiaTheme="minorEastAsia" w:cstheme="minorBidi"/>
+          <w:smallCaps w:val="0"/>
+          <w:noProof/>
+          <w:kern w:val="2"/>
+          <w:sz w:val="24"/>
+          <w:szCs w:val="24"/>
+          <w14:ligatures w14:val="standardContextual"/>
+        </w:rPr>
+      </w:pPr>
+      <w:hyperlink w:anchor="_Toc215493195" w:history="1">
+        <w:r>
+          <w:rPr>
+            <w:rStyle w:val="Lienhypertexte"/>
+            <w:noProof/>
+          </w:rPr>
+          <w:t>1.7</w:t>
+        </w:r>
+        <w:r>
+          <w:rPr>
+            <w:rFonts w:eastAsiaTheme="minorEastAsia" w:cstheme="minorBidi"/>
+            <w:smallCaps w:val="0"/>
+            <w:noProof/>
+            <w:kern w:val="2"/>
+            <w:sz w:val="24"/>
+            <w:szCs w:val="24"/>
+            <w14:ligatures w14:val="standardContextual"/>
+          </w:rPr>
+          <w:tab/>
+        </w:r>
+        <w:r>
+          <w:rPr>
+            <w:rStyle w:val="Lienhypertexte"/>
+            <w:noProof/>
+          </w:rPr>
           <w:t>Schéma</w:t>
         </w:r>
         <w:r>
@@ -807,7 +901,7 @@
             <w:noProof/>
             <w:webHidden/>
           </w:rPr>
-          <w:instrText xml:space="preserve"> PAGEREF _Toc213072305 \h </w:instrText>
+          <w:instrText xml:space="preserve"> PAGEREF _Toc215493195 \h </w:instrText>
         </w:r>
         <w:r>
           <w:rPr>
@@ -857,7 +951,7 @@
           <w14:ligatures w14:val="standardContextual"/>
         </w:rPr>
       </w:pPr>
-      <w:hyperlink w:anchor="_Toc213072306" w:history="1">
+      <w:hyperlink w:anchor="_Toc215493196" w:history="1">
         <w:r>
           <w:rPr>
             <w:rStyle w:val="Lienhypertexte"/>
@@ -905,7 +999,7 @@
             <w:noProof/>
             <w:webHidden/>
           </w:rPr>
-          <w:instrText xml:space="preserve"> PAGEREF _Toc213072306 \h </w:instrText>
+          <w:instrText xml:space="preserve"> PAGEREF _Toc215493196 \h </w:instrText>
         </w:r>
         <w:r>
           <w:rPr>
@@ -925,7 +1019,7 @@
             <w:noProof/>
             <w:webHidden/>
           </w:rPr>
-          <w:t>4</w:t>
+          <w:t>5</w:t>
         </w:r>
         <w:r>
           <w:rPr>
@@ -953,7 +1047,7 @@
           <w14:ligatures w14:val="standardContextual"/>
         </w:rPr>
       </w:pPr>
-      <w:hyperlink w:anchor="_Toc213072307" w:history="1">
+      <w:hyperlink w:anchor="_Toc215493197" w:history="1">
         <w:r>
           <w:rPr>
             <w:rStyle w:val="Lienhypertexte"/>
@@ -999,7 +1093,7 @@
             <w:noProof/>
             <w:webHidden/>
           </w:rPr>
-          <w:instrText xml:space="preserve"> PAGEREF _Toc213072307 \h </w:instrText>
+          <w:instrText xml:space="preserve"> PAGEREF _Toc215493197 \h </w:instrText>
         </w:r>
         <w:r>
           <w:rPr>
@@ -1019,7 +1113,7 @@
             <w:noProof/>
             <w:webHidden/>
           </w:rPr>
-          <w:t>4</w:t>
+          <w:t>5</w:t>
         </w:r>
         <w:r>
           <w:rPr>
@@ -1047,7 +1141,7 @@
           <w14:ligatures w14:val="standardContextual"/>
         </w:rPr>
       </w:pPr>
-      <w:hyperlink w:anchor="_Toc213072308" w:history="1">
+      <w:hyperlink w:anchor="_Toc215493198" w:history="1">
         <w:r>
           <w:rPr>
             <w:rStyle w:val="Lienhypertexte"/>
@@ -1093,7 +1187,7 @@
             <w:noProof/>
             <w:webHidden/>
           </w:rPr>
-          <w:instrText xml:space="preserve"> PAGEREF _Toc213072308 \h </w:instrText>
+          <w:instrText xml:space="preserve"> PAGEREF _Toc215493198 \h </w:instrText>
         </w:r>
         <w:r>
           <w:rPr>
@@ -1113,101 +1207,7 @@
             <w:noProof/>
             <w:webHidden/>
           </w:rPr>
-          <w:t>4</w:t>
-        </w:r>
-        <w:r>
-          <w:rPr>
-            <w:noProof/>
-            <w:webHidden/>
-          </w:rPr>
-          <w:fldChar w:fldCharType="end"/>
-        </w:r>
-      </w:hyperlink>
-    </w:p>
-    <w:p>
-      <w:pPr>
-        <w:pStyle w:val="TM2"/>
-        <w:tabs>
-          <w:tab w:val="left" w:pos="800"/>
-          <w:tab w:val="right" w:leader="dot" w:pos="9060"/>
-        </w:tabs>
-        <w:rPr>
-          <w:rFonts w:eastAsiaTheme="minorEastAsia" w:cstheme="minorBidi"/>
-          <w:smallCaps w:val="0"/>
-          <w:noProof/>
-          <w:kern w:val="2"/>
-          <w:sz w:val="24"/>
-          <w:szCs w:val="24"/>
-          <w14:ligatures w14:val="standardContextual"/>
-        </w:rPr>
-      </w:pPr>
-      <w:hyperlink w:anchor="_Toc213072309" w:history="1">
-        <w:r>
-          <w:rPr>
-            <w:rStyle w:val="Lienhypertexte"/>
-            <w:noProof/>
-          </w:rPr>
-          <w:t>2.3</w:t>
-        </w:r>
-        <w:r>
-          <w:rPr>
-            <w:rFonts w:eastAsiaTheme="minorEastAsia" w:cstheme="minorBidi"/>
-            <w:smallCaps w:val="0"/>
-            <w:noProof/>
-            <w:kern w:val="2"/>
-            <w:sz w:val="24"/>
-            <w:szCs w:val="24"/>
-            <w14:ligatures w14:val="standardContextual"/>
-          </w:rPr>
-          <w:tab/>
-        </w:r>
-        <w:r>
-          <w:rPr>
-            <w:rStyle w:val="Lienhypertexte"/>
-            <w:noProof/>
-          </w:rPr>
-          <w:t>Explication des fonctionnalités</w:t>
-        </w:r>
-        <w:r>
-          <w:rPr>
-            <w:noProof/>
-            <w:webHidden/>
-          </w:rPr>
-          <w:tab/>
-        </w:r>
-        <w:r>
-          <w:rPr>
-            <w:noProof/>
-            <w:webHidden/>
-          </w:rPr>
-          <w:fldChar w:fldCharType="begin"/>
-        </w:r>
-        <w:r>
-          <w:rPr>
-            <w:noProof/>
-            <w:webHidden/>
-          </w:rPr>
-          <w:instrText xml:space="preserve"> PAGEREF _Toc213072309 \h </w:instrText>
-        </w:r>
-        <w:r>
-          <w:rPr>
-            <w:noProof/>
-            <w:webHidden/>
-          </w:rPr>
-        </w:r>
-        <w:r>
-          <w:rPr>
-            <w:noProof/>
-            <w:webHidden/>
-          </w:rPr>
-          <w:fldChar w:fldCharType="separate"/>
-        </w:r>
-        <w:r>
-          <w:rPr>
-            <w:noProof/>
-            <w:webHidden/>
-          </w:rPr>
-          <w:t>4</w:t>
+          <w:t>5</w:t>
         </w:r>
         <w:r>
           <w:rPr>
@@ -1237,7 +1237,7 @@
           <w14:ligatures w14:val="standardContextual"/>
         </w:rPr>
       </w:pPr>
-      <w:hyperlink w:anchor="_Toc213072310" w:history="1">
+      <w:hyperlink w:anchor="_Toc215493199" w:history="1">
         <w:r>
           <w:rPr>
             <w:rStyle w:val="Lienhypertexte"/>
@@ -1264,7 +1264,7 @@
             <w:rStyle w:val="Lienhypertexte"/>
             <w:noProof/>
           </w:rPr>
-          <w:t>Conclusion</w:t>
+          <w:t>Application</w:t>
         </w:r>
         <w:r>
           <w:rPr>
@@ -1285,7 +1285,7 @@
             <w:noProof/>
             <w:webHidden/>
           </w:rPr>
-          <w:instrText xml:space="preserve"> PAGEREF _Toc213072310 \h </w:instrText>
+          <w:instrText xml:space="preserve"> PAGEREF _Toc215493199 \h </w:instrText>
         </w:r>
         <w:r>
           <w:rPr>
@@ -1305,7 +1305,7 @@
             <w:noProof/>
             <w:webHidden/>
           </w:rPr>
-          <w:t>4</w:t>
+          <w:t>6</w:t>
         </w:r>
         <w:r>
           <w:rPr>
@@ -1333,7 +1333,7 @@
           <w14:ligatures w14:val="standardContextual"/>
         </w:rPr>
       </w:pPr>
-      <w:hyperlink w:anchor="_Toc213072311" w:history="1">
+      <w:hyperlink w:anchor="_Toc215493200" w:history="1">
         <w:r>
           <w:rPr>
             <w:rStyle w:val="Lienhypertexte"/>
@@ -1358,6 +1358,668 @@
             <w:rStyle w:val="Lienhypertexte"/>
             <w:noProof/>
           </w:rPr>
+          <w:t>Authentification :</w:t>
+        </w:r>
+        <w:r>
+          <w:rPr>
+            <w:noProof/>
+            <w:webHidden/>
+          </w:rPr>
+          <w:tab/>
+        </w:r>
+        <w:r>
+          <w:rPr>
+            <w:noProof/>
+            <w:webHidden/>
+          </w:rPr>
+          <w:fldChar w:fldCharType="begin"/>
+        </w:r>
+        <w:r>
+          <w:rPr>
+            <w:noProof/>
+            <w:webHidden/>
+          </w:rPr>
+          <w:instrText xml:space="preserve"> PAGEREF _Toc215493200 \h </w:instrText>
+        </w:r>
+        <w:r>
+          <w:rPr>
+            <w:noProof/>
+            <w:webHidden/>
+          </w:rPr>
+        </w:r>
+        <w:r>
+          <w:rPr>
+            <w:noProof/>
+            <w:webHidden/>
+          </w:rPr>
+          <w:fldChar w:fldCharType="separate"/>
+        </w:r>
+        <w:r>
+          <w:rPr>
+            <w:noProof/>
+            <w:webHidden/>
+          </w:rPr>
+          <w:t>6</w:t>
+        </w:r>
+        <w:r>
+          <w:rPr>
+            <w:noProof/>
+            <w:webHidden/>
+          </w:rPr>
+          <w:fldChar w:fldCharType="end"/>
+        </w:r>
+      </w:hyperlink>
+    </w:p>
+    <w:p>
+      <w:pPr>
+        <w:pStyle w:val="TM2"/>
+        <w:tabs>
+          <w:tab w:val="left" w:pos="800"/>
+          <w:tab w:val="right" w:leader="dot" w:pos="9060"/>
+        </w:tabs>
+        <w:rPr>
+          <w:rFonts w:eastAsiaTheme="minorEastAsia" w:cstheme="minorBidi"/>
+          <w:smallCaps w:val="0"/>
+          <w:noProof/>
+          <w:kern w:val="2"/>
+          <w:sz w:val="24"/>
+          <w:szCs w:val="24"/>
+          <w14:ligatures w14:val="standardContextual"/>
+        </w:rPr>
+      </w:pPr>
+      <w:hyperlink w:anchor="_Toc215493201" w:history="1">
+        <w:r>
+          <w:rPr>
+            <w:rStyle w:val="Lienhypertexte"/>
+            <w:noProof/>
+          </w:rPr>
+          <w:t>3.2</w:t>
+        </w:r>
+        <w:r>
+          <w:rPr>
+            <w:rFonts w:eastAsiaTheme="minorEastAsia" w:cstheme="minorBidi"/>
+            <w:smallCaps w:val="0"/>
+            <w:noProof/>
+            <w:kern w:val="2"/>
+            <w:sz w:val="24"/>
+            <w:szCs w:val="24"/>
+            <w14:ligatures w14:val="standardContextual"/>
+          </w:rPr>
+          <w:tab/>
+        </w:r>
+        <w:r>
+          <w:rPr>
+            <w:rStyle w:val="Lienhypertexte"/>
+            <w:noProof/>
+          </w:rPr>
+          <w:t>Création d’un devoir</w:t>
+        </w:r>
+        <w:r>
+          <w:rPr>
+            <w:noProof/>
+            <w:webHidden/>
+          </w:rPr>
+          <w:tab/>
+        </w:r>
+        <w:r>
+          <w:rPr>
+            <w:noProof/>
+            <w:webHidden/>
+          </w:rPr>
+          <w:fldChar w:fldCharType="begin"/>
+        </w:r>
+        <w:r>
+          <w:rPr>
+            <w:noProof/>
+            <w:webHidden/>
+          </w:rPr>
+          <w:instrText xml:space="preserve"> PAGEREF _Toc215493201 \h </w:instrText>
+        </w:r>
+        <w:r>
+          <w:rPr>
+            <w:noProof/>
+            <w:webHidden/>
+          </w:rPr>
+        </w:r>
+        <w:r>
+          <w:rPr>
+            <w:noProof/>
+            <w:webHidden/>
+          </w:rPr>
+          <w:fldChar w:fldCharType="separate"/>
+        </w:r>
+        <w:r>
+          <w:rPr>
+            <w:noProof/>
+            <w:webHidden/>
+          </w:rPr>
+          <w:t>6</w:t>
+        </w:r>
+        <w:r>
+          <w:rPr>
+            <w:noProof/>
+            <w:webHidden/>
+          </w:rPr>
+          <w:fldChar w:fldCharType="end"/>
+        </w:r>
+      </w:hyperlink>
+    </w:p>
+    <w:p>
+      <w:pPr>
+        <w:pStyle w:val="TM2"/>
+        <w:tabs>
+          <w:tab w:val="left" w:pos="800"/>
+          <w:tab w:val="right" w:leader="dot" w:pos="9060"/>
+        </w:tabs>
+        <w:rPr>
+          <w:rFonts w:eastAsiaTheme="minorEastAsia" w:cstheme="minorBidi"/>
+          <w:smallCaps w:val="0"/>
+          <w:noProof/>
+          <w:kern w:val="2"/>
+          <w:sz w:val="24"/>
+          <w:szCs w:val="24"/>
+          <w14:ligatures w14:val="standardContextual"/>
+        </w:rPr>
+      </w:pPr>
+      <w:hyperlink w:anchor="_Toc215493202" w:history="1">
+        <w:r>
+          <w:rPr>
+            <w:rStyle w:val="Lienhypertexte"/>
+            <w:noProof/>
+          </w:rPr>
+          <w:t>3.3</w:t>
+        </w:r>
+        <w:r>
+          <w:rPr>
+            <w:rFonts w:eastAsiaTheme="minorEastAsia" w:cstheme="minorBidi"/>
+            <w:smallCaps w:val="0"/>
+            <w:noProof/>
+            <w:kern w:val="2"/>
+            <w:sz w:val="24"/>
+            <w:szCs w:val="24"/>
+            <w14:ligatures w14:val="standardContextual"/>
+          </w:rPr>
+          <w:tab/>
+        </w:r>
+        <w:r>
+          <w:rPr>
+            <w:rStyle w:val="Lienhypertexte"/>
+            <w:noProof/>
+          </w:rPr>
+          <w:t>Listes des devoirs</w:t>
+        </w:r>
+        <w:r>
+          <w:rPr>
+            <w:noProof/>
+            <w:webHidden/>
+          </w:rPr>
+          <w:tab/>
+        </w:r>
+        <w:r>
+          <w:rPr>
+            <w:noProof/>
+            <w:webHidden/>
+          </w:rPr>
+          <w:fldChar w:fldCharType="begin"/>
+        </w:r>
+        <w:r>
+          <w:rPr>
+            <w:noProof/>
+            <w:webHidden/>
+          </w:rPr>
+          <w:instrText xml:space="preserve"> PAGEREF _Toc215493202 \h </w:instrText>
+        </w:r>
+        <w:r>
+          <w:rPr>
+            <w:noProof/>
+            <w:webHidden/>
+          </w:rPr>
+        </w:r>
+        <w:r>
+          <w:rPr>
+            <w:noProof/>
+            <w:webHidden/>
+          </w:rPr>
+          <w:fldChar w:fldCharType="separate"/>
+        </w:r>
+        <w:r>
+          <w:rPr>
+            <w:noProof/>
+            <w:webHidden/>
+          </w:rPr>
+          <w:t>6</w:t>
+        </w:r>
+        <w:r>
+          <w:rPr>
+            <w:noProof/>
+            <w:webHidden/>
+          </w:rPr>
+          <w:fldChar w:fldCharType="end"/>
+        </w:r>
+      </w:hyperlink>
+    </w:p>
+    <w:p>
+      <w:pPr>
+        <w:pStyle w:val="TM2"/>
+        <w:tabs>
+          <w:tab w:val="left" w:pos="800"/>
+          <w:tab w:val="right" w:leader="dot" w:pos="9060"/>
+        </w:tabs>
+        <w:rPr>
+          <w:rFonts w:eastAsiaTheme="minorEastAsia" w:cstheme="minorBidi"/>
+          <w:smallCaps w:val="0"/>
+          <w:noProof/>
+          <w:kern w:val="2"/>
+          <w:sz w:val="24"/>
+          <w:szCs w:val="24"/>
+          <w14:ligatures w14:val="standardContextual"/>
+        </w:rPr>
+      </w:pPr>
+      <w:hyperlink w:anchor="_Toc215493203" w:history="1">
+        <w:r>
+          <w:rPr>
+            <w:rStyle w:val="Lienhypertexte"/>
+            <w:noProof/>
+          </w:rPr>
+          <w:t>3.4</w:t>
+        </w:r>
+        <w:r>
+          <w:rPr>
+            <w:rFonts w:eastAsiaTheme="minorEastAsia" w:cstheme="minorBidi"/>
+            <w:smallCaps w:val="0"/>
+            <w:noProof/>
+            <w:kern w:val="2"/>
+            <w:sz w:val="24"/>
+            <w:szCs w:val="24"/>
+            <w14:ligatures w14:val="standardContextual"/>
+          </w:rPr>
+          <w:tab/>
+        </w:r>
+        <w:r>
+          <w:rPr>
+            <w:rStyle w:val="Lienhypertexte"/>
+            <w:noProof/>
+          </w:rPr>
+          <w:t>Calendrier</w:t>
+        </w:r>
+        <w:r>
+          <w:rPr>
+            <w:noProof/>
+            <w:webHidden/>
+          </w:rPr>
+          <w:tab/>
+        </w:r>
+        <w:r>
+          <w:rPr>
+            <w:noProof/>
+            <w:webHidden/>
+          </w:rPr>
+          <w:fldChar w:fldCharType="begin"/>
+        </w:r>
+        <w:r>
+          <w:rPr>
+            <w:noProof/>
+            <w:webHidden/>
+          </w:rPr>
+          <w:instrText xml:space="preserve"> PAGEREF _Toc215493203 \h </w:instrText>
+        </w:r>
+        <w:r>
+          <w:rPr>
+            <w:noProof/>
+            <w:webHidden/>
+          </w:rPr>
+        </w:r>
+        <w:r>
+          <w:rPr>
+            <w:noProof/>
+            <w:webHidden/>
+          </w:rPr>
+          <w:fldChar w:fldCharType="separate"/>
+        </w:r>
+        <w:r>
+          <w:rPr>
+            <w:noProof/>
+            <w:webHidden/>
+          </w:rPr>
+          <w:t>6</w:t>
+        </w:r>
+        <w:r>
+          <w:rPr>
+            <w:noProof/>
+            <w:webHidden/>
+          </w:rPr>
+          <w:fldChar w:fldCharType="end"/>
+        </w:r>
+      </w:hyperlink>
+    </w:p>
+    <w:p>
+      <w:pPr>
+        <w:pStyle w:val="TM2"/>
+        <w:tabs>
+          <w:tab w:val="left" w:pos="800"/>
+          <w:tab w:val="right" w:leader="dot" w:pos="9060"/>
+        </w:tabs>
+        <w:rPr>
+          <w:rFonts w:eastAsiaTheme="minorEastAsia" w:cstheme="minorBidi"/>
+          <w:smallCaps w:val="0"/>
+          <w:noProof/>
+          <w:kern w:val="2"/>
+          <w:sz w:val="24"/>
+          <w:szCs w:val="24"/>
+          <w14:ligatures w14:val="standardContextual"/>
+        </w:rPr>
+      </w:pPr>
+      <w:hyperlink w:anchor="_Toc215493204" w:history="1">
+        <w:r>
+          <w:rPr>
+            <w:rStyle w:val="Lienhypertexte"/>
+            <w:noProof/>
+          </w:rPr>
+          <w:t>3.5</w:t>
+        </w:r>
+        <w:r>
+          <w:rPr>
+            <w:rFonts w:eastAsiaTheme="minorEastAsia" w:cstheme="minorBidi"/>
+            <w:smallCaps w:val="0"/>
+            <w:noProof/>
+            <w:kern w:val="2"/>
+            <w:sz w:val="24"/>
+            <w:szCs w:val="24"/>
+            <w14:ligatures w14:val="standardContextual"/>
+          </w:rPr>
+          <w:tab/>
+        </w:r>
+        <w:r>
+          <w:rPr>
+            <w:rStyle w:val="Lienhypertexte"/>
+            <w:noProof/>
+          </w:rPr>
+          <w:t>Notifications</w:t>
+        </w:r>
+        <w:r>
+          <w:rPr>
+            <w:noProof/>
+            <w:webHidden/>
+          </w:rPr>
+          <w:tab/>
+        </w:r>
+        <w:r>
+          <w:rPr>
+            <w:noProof/>
+            <w:webHidden/>
+          </w:rPr>
+          <w:fldChar w:fldCharType="begin"/>
+        </w:r>
+        <w:r>
+          <w:rPr>
+            <w:noProof/>
+            <w:webHidden/>
+          </w:rPr>
+          <w:instrText xml:space="preserve"> PAGEREF _Toc215493204 \h </w:instrText>
+        </w:r>
+        <w:r>
+          <w:rPr>
+            <w:noProof/>
+            <w:webHidden/>
+          </w:rPr>
+        </w:r>
+        <w:r>
+          <w:rPr>
+            <w:noProof/>
+            <w:webHidden/>
+          </w:rPr>
+          <w:fldChar w:fldCharType="separate"/>
+        </w:r>
+        <w:r>
+          <w:rPr>
+            <w:noProof/>
+            <w:webHidden/>
+          </w:rPr>
+          <w:t>6</w:t>
+        </w:r>
+        <w:r>
+          <w:rPr>
+            <w:noProof/>
+            <w:webHidden/>
+          </w:rPr>
+          <w:fldChar w:fldCharType="end"/>
+        </w:r>
+      </w:hyperlink>
+    </w:p>
+    <w:p>
+      <w:pPr>
+        <w:pStyle w:val="TM2"/>
+        <w:tabs>
+          <w:tab w:val="left" w:pos="800"/>
+          <w:tab w:val="right" w:leader="dot" w:pos="9060"/>
+        </w:tabs>
+        <w:rPr>
+          <w:rFonts w:eastAsiaTheme="minorEastAsia" w:cstheme="minorBidi"/>
+          <w:smallCaps w:val="0"/>
+          <w:noProof/>
+          <w:kern w:val="2"/>
+          <w:sz w:val="24"/>
+          <w:szCs w:val="24"/>
+          <w14:ligatures w14:val="standardContextual"/>
+        </w:rPr>
+      </w:pPr>
+      <w:hyperlink w:anchor="_Toc215493205" w:history="1">
+        <w:r>
+          <w:rPr>
+            <w:rStyle w:val="Lienhypertexte"/>
+            <w:noProof/>
+          </w:rPr>
+          <w:t>3.6</w:t>
+        </w:r>
+        <w:r>
+          <w:rPr>
+            <w:rFonts w:eastAsiaTheme="minorEastAsia" w:cstheme="minorBidi"/>
+            <w:smallCaps w:val="0"/>
+            <w:noProof/>
+            <w:kern w:val="2"/>
+            <w:sz w:val="24"/>
+            <w:szCs w:val="24"/>
+            <w14:ligatures w14:val="standardContextual"/>
+          </w:rPr>
+          <w:tab/>
+        </w:r>
+        <w:r>
+          <w:rPr>
+            <w:rStyle w:val="Lienhypertexte"/>
+            <w:noProof/>
+          </w:rPr>
+          <w:t>Commentaires</w:t>
+        </w:r>
+        <w:r>
+          <w:rPr>
+            <w:noProof/>
+            <w:webHidden/>
+          </w:rPr>
+          <w:tab/>
+        </w:r>
+        <w:r>
+          <w:rPr>
+            <w:noProof/>
+            <w:webHidden/>
+          </w:rPr>
+          <w:fldChar w:fldCharType="begin"/>
+        </w:r>
+        <w:r>
+          <w:rPr>
+            <w:noProof/>
+            <w:webHidden/>
+          </w:rPr>
+          <w:instrText xml:space="preserve"> PAGEREF _Toc215493205 \h </w:instrText>
+        </w:r>
+        <w:r>
+          <w:rPr>
+            <w:noProof/>
+            <w:webHidden/>
+          </w:rPr>
+        </w:r>
+        <w:r>
+          <w:rPr>
+            <w:noProof/>
+            <w:webHidden/>
+          </w:rPr>
+          <w:fldChar w:fldCharType="separate"/>
+        </w:r>
+        <w:r>
+          <w:rPr>
+            <w:noProof/>
+            <w:webHidden/>
+          </w:rPr>
+          <w:t>6</w:t>
+        </w:r>
+        <w:r>
+          <w:rPr>
+            <w:noProof/>
+            <w:webHidden/>
+          </w:rPr>
+          <w:fldChar w:fldCharType="end"/>
+        </w:r>
+      </w:hyperlink>
+    </w:p>
+    <w:p>
+      <w:pPr>
+        <w:pStyle w:val="TM10"/>
+        <w:tabs>
+          <w:tab w:val="left" w:pos="400"/>
+          <w:tab w:val="right" w:leader="dot" w:pos="9060"/>
+        </w:tabs>
+        <w:rPr>
+          <w:rFonts w:eastAsiaTheme="minorEastAsia" w:cstheme="minorBidi"/>
+          <w:b w:val="0"/>
+          <w:bCs w:val="0"/>
+          <w:caps w:val="0"/>
+          <w:noProof/>
+          <w:kern w:val="2"/>
+          <w:sz w:val="24"/>
+          <w:szCs w:val="24"/>
+          <w14:ligatures w14:val="standardContextual"/>
+        </w:rPr>
+      </w:pPr>
+      <w:hyperlink w:anchor="_Toc215493206" w:history="1">
+        <w:r>
+          <w:rPr>
+            <w:rStyle w:val="Lienhypertexte"/>
+            <w:noProof/>
+          </w:rPr>
+          <w:t>4</w:t>
+        </w:r>
+        <w:r>
+          <w:rPr>
+            <w:rFonts w:eastAsiaTheme="minorEastAsia" w:cstheme="minorBidi"/>
+            <w:b w:val="0"/>
+            <w:bCs w:val="0"/>
+            <w:caps w:val="0"/>
+            <w:noProof/>
+            <w:kern w:val="2"/>
+            <w:sz w:val="24"/>
+            <w:szCs w:val="24"/>
+            <w14:ligatures w14:val="standardContextual"/>
+          </w:rPr>
+          <w:tab/>
+        </w:r>
+        <w:r>
+          <w:rPr>
+            <w:rStyle w:val="Lienhypertexte"/>
+            <w:noProof/>
+          </w:rPr>
+          <w:t>Conclusion</w:t>
+        </w:r>
+        <w:r>
+          <w:rPr>
+            <w:noProof/>
+            <w:webHidden/>
+          </w:rPr>
+          <w:tab/>
+        </w:r>
+        <w:r>
+          <w:rPr>
+            <w:noProof/>
+            <w:webHidden/>
+          </w:rPr>
+          <w:fldChar w:fldCharType="begin"/>
+        </w:r>
+        <w:r>
+          <w:rPr>
+            <w:noProof/>
+            <w:webHidden/>
+          </w:rPr>
+          <w:instrText xml:space="preserve"> PAGEREF _Toc215493206 \h </w:instrText>
+        </w:r>
+        <w:r>
+          <w:rPr>
+            <w:noProof/>
+            <w:webHidden/>
+          </w:rPr>
+        </w:r>
+        <w:r>
+          <w:rPr>
+            <w:noProof/>
+            <w:webHidden/>
+          </w:rPr>
+          <w:fldChar w:fldCharType="separate"/>
+        </w:r>
+        <w:r>
+          <w:rPr>
+            <w:noProof/>
+            <w:webHidden/>
+          </w:rPr>
+          <w:t>6</w:t>
+        </w:r>
+        <w:r>
+          <w:rPr>
+            <w:noProof/>
+            <w:webHidden/>
+          </w:rPr>
+          <w:fldChar w:fldCharType="end"/>
+        </w:r>
+      </w:hyperlink>
+    </w:p>
+    <w:p>
+      <w:pPr>
+        <w:pStyle w:val="TM2"/>
+        <w:tabs>
+          <w:tab w:val="left" w:pos="800"/>
+          <w:tab w:val="right" w:leader="dot" w:pos="9060"/>
+        </w:tabs>
+        <w:rPr>
+          <w:rFonts w:eastAsiaTheme="minorEastAsia" w:cstheme="minorBidi"/>
+          <w:smallCaps w:val="0"/>
+          <w:noProof/>
+          <w:kern w:val="2"/>
+          <w:sz w:val="24"/>
+          <w:szCs w:val="24"/>
+          <w14:ligatures w14:val="standardContextual"/>
+        </w:rPr>
+      </w:pPr>
+      <w:hyperlink w:anchor="_Toc215493207" w:history="1">
+        <w:r>
+          <w:rPr>
+            <w:rStyle w:val="Lienhypertexte"/>
+            <w:noProof/>
+          </w:rPr>
+          <w:t>4.1</w:t>
+        </w:r>
+        <w:r>
+          <w:rPr>
+            <w:rFonts w:eastAsiaTheme="minorEastAsia" w:cstheme="minorBidi"/>
+            <w:smallCaps w:val="0"/>
+            <w:noProof/>
+            <w:kern w:val="2"/>
+            <w:sz w:val="24"/>
+            <w:szCs w:val="24"/>
+            <w14:ligatures w14:val="standardContextual"/>
+          </w:rPr>
+          <w:tab/>
+        </w:r>
+        <w:r>
+          <w:rPr>
+            <w:rStyle w:val="Lienhypertexte"/>
+            <w:noProof/>
+          </w:rPr>
           <w:t>Bilan personnel</w:t>
         </w:r>
         <w:r>
@@ -1379,7 +2041,7 @@
             <w:noProof/>
             <w:webHidden/>
           </w:rPr>
-          <w:instrText xml:space="preserve"> PAGEREF _Toc213072311 \h </w:instrText>
+          <w:instrText xml:space="preserve"> PAGEREF _Toc215493207 \h </w:instrText>
         </w:r>
         <w:r>
           <w:rPr>
@@ -1399,7 +2061,7 @@
             <w:noProof/>
             <w:webHidden/>
           </w:rPr>
-          <w:t>4</w:t>
+          <w:t>6</w:t>
         </w:r>
         <w:r>
           <w:rPr>
@@ -1432,7 +2094,7 @@
       </w:pPr>
       <w:bookmarkStart w:id="0" w:name="_Toc532179955"/>
       <w:bookmarkStart w:id="1" w:name="_Toc165969637"/>
-      <w:bookmarkStart w:id="2" w:name="_Toc213072299"/>
+      <w:bookmarkStart w:id="2" w:name="_Toc215493188"/>
       <w:r>
         <w:lastRenderedPageBreak/>
         <w:t>Spécifications</w:t>
@@ -1450,9 +2112,9 @@
       <w:pPr>
         <w:pStyle w:val="Titre2"/>
       </w:pPr>
-      <w:bookmarkStart w:id="3" w:name="_Toc213072300"/>
-      <w:bookmarkStart w:id="4" w:name="_Toc532179969"/>
-      <w:bookmarkStart w:id="5" w:name="_Toc165969639"/>
+      <w:bookmarkStart w:id="3" w:name="_Toc532179969"/>
+      <w:bookmarkStart w:id="4" w:name="_Toc165969639"/>
+      <w:bookmarkStart w:id="5" w:name="_Toc215493189"/>
       <w:r>
         <w:t>T</w:t>
       </w:r>
@@ -1462,7 +2124,7 @@
       <w:r>
         <w:t>e</w:t>
       </w:r>
-      <w:bookmarkEnd w:id="3"/>
+      <w:bookmarkEnd w:id="5"/>
     </w:p>
     <w:p>
       <w:pPr>
@@ -1486,7 +2148,7 @@
       <w:pPr>
         <w:pStyle w:val="Titre2"/>
       </w:pPr>
-      <w:bookmarkStart w:id="6" w:name="_Toc213072301"/>
+      <w:bookmarkStart w:id="6" w:name="_Toc215493190"/>
       <w:r>
         <w:t>Description</w:t>
       </w:r>
@@ -1766,7 +2428,7 @@
       <w:pPr>
         <w:pStyle w:val="Titre2"/>
       </w:pPr>
-      <w:bookmarkStart w:id="7" w:name="_Toc213072302"/>
+      <w:bookmarkStart w:id="7" w:name="_Toc215493191"/>
       <w:r>
         <w:t>Matériel et logiciels à disposition</w:t>
       </w:r>
@@ -1832,7 +2494,7 @@
       <w:pPr>
         <w:pStyle w:val="Titre2"/>
       </w:pPr>
-      <w:bookmarkStart w:id="8" w:name="_Toc213072303"/>
+      <w:bookmarkStart w:id="8" w:name="_Toc215493192"/>
       <w:r>
         <w:t>P</w:t>
       </w:r>
@@ -1951,7 +2613,7 @@
       <w:pPr>
         <w:pStyle w:val="Titre2"/>
       </w:pPr>
-      <w:bookmarkStart w:id="9" w:name="_Toc213072304"/>
+      <w:bookmarkStart w:id="9" w:name="_Toc215493193"/>
       <w:r>
         <w:t>Les points suivants seront évalués</w:t>
       </w:r>
@@ -2029,9 +2691,11 @@
       <w:pPr>
         <w:pStyle w:val="Titre2"/>
       </w:pPr>
+      <w:bookmarkStart w:id="10" w:name="_Toc215493194"/>
       <w:r>
         <w:t>Déroulement du projet</w:t>
       </w:r>
+      <w:bookmarkEnd w:id="10"/>
     </w:p>
     <w:p>
       <w:pPr>
@@ -2116,15 +2780,17 @@
       <w:pPr>
         <w:pStyle w:val="Titre2"/>
       </w:pPr>
-      <w:bookmarkStart w:id="10" w:name="_Toc213072305"/>
+      <w:bookmarkStart w:id="11" w:name="_Toc215493195"/>
       <w:r>
         <w:t>Schéma</w:t>
       </w:r>
-      <w:bookmarkEnd w:id="10"/>
+      <w:bookmarkEnd w:id="11"/>
     </w:p>
     <w:p>
       <w:pPr>
         <w:pStyle w:val="Retraitcorpsdetexte"/>
+        <w:ind w:left="567"/>
+        <w:jc w:val="center"/>
         <w:rPr>
           <w:color w:val="FF0000"/>
         </w:rPr>
@@ -2133,80 +2799,197 @@
         <w:rPr>
           <w:color w:val="FF0000"/>
         </w:rPr>
-        <w:t>Réaliser un schéma détaill</w:t>
-      </w:r>
-      <w:r>
+        <w:drawing>
+          <wp:inline distT="0" distB="0" distL="0" distR="0" wp14:anchorId="466D3E26" wp14:editId="604FA4F0">
+            <wp:extent cx="5759450" cy="3556000"/>
+            <wp:effectExtent l="76200" t="76200" r="127000" b="139700"/>
+            <wp:docPr id="1623970308" name="Image 1"/>
+            <wp:cNvGraphicFramePr>
+              <a:graphicFrameLocks xmlns:a="http://schemas.openxmlformats.org/drawingml/2006/main" noChangeAspect="1"/>
+            </wp:cNvGraphicFramePr>
+            <a:graphic xmlns:a="http://schemas.openxmlformats.org/drawingml/2006/main">
+              <a:graphicData uri="http://schemas.openxmlformats.org/drawingml/2006/picture">
+                <pic:pic xmlns:pic="http://schemas.openxmlformats.org/drawingml/2006/picture">
+                  <pic:nvPicPr>
+                    <pic:cNvPr id="1623970308" name=""/>
+                    <pic:cNvPicPr/>
+                  </pic:nvPicPr>
+                  <pic:blipFill>
+                    <a:blip r:embed="rId12"/>
+                    <a:stretch>
+                      <a:fillRect/>
+                    </a:stretch>
+                  </pic:blipFill>
+                  <pic:spPr>
+                    <a:xfrm>
+                      <a:off x="0" y="0"/>
+                      <a:ext cx="5759450" cy="3556000"/>
+                    </a:xfrm>
+                    <a:prstGeom prst="rect">
+                      <a:avLst/>
+                    </a:prstGeom>
+                    <a:ln w="38100" cap="sq">
+                      <a:solidFill>
+                        <a:srgbClr val="000000"/>
+                      </a:solidFill>
+                      <a:prstDash val="solid"/>
+                      <a:miter lim="800000"/>
+                    </a:ln>
+                    <a:effectLst>
+                      <a:outerShdw blurRad="50800" dist="38100" dir="2700000" algn="tl" rotWithShape="0">
+                        <a:srgbClr val="000000">
+                          <a:alpha val="43000"/>
+                        </a:srgbClr>
+                      </a:outerShdw>
+                    </a:effectLst>
+                  </pic:spPr>
+                </pic:pic>
+              </a:graphicData>
+            </a:graphic>
+          </wp:inline>
+        </w:drawing>
+      </w:r>
+    </w:p>
+    <w:p>
+      <w:pPr>
+        <w:pStyle w:val="Retraitcorpsdetexte"/>
+        <w:ind w:left="567"/>
+        <w:jc w:val="center"/>
         <w:rPr>
           <w:color w:val="FF0000"/>
         </w:rPr>
-        <w:t xml:space="preserve">é </w:t>
-      </w:r>
-      <w:r>
-        <w:rPr>
-          <w:color w:val="FF0000"/>
-        </w:rPr>
-        <w:t>de l’application !!</w:t>
-      </w:r>
+      </w:pPr>
     </w:p>
     <w:p>
       <w:pPr>
         <w:pStyle w:val="Retraitcorpsdetexte"/>
-        <w:rPr>
-          <w:color w:val="FF0000"/>
-        </w:rPr>
-      </w:pPr>
+        <w:ind w:left="567"/>
+      </w:pPr>
+      <w:r>
+        <w:t>App Service -&gt; MySQL : L’app envoie des requête SQL pour récupérer ou stocker des données</w:t>
+      </w:r>
+      <w:r>
+        <w:t xml:space="preserve"> (utilisateurs, devoirs, commentaires, etc..)</w:t>
+      </w:r>
+      <w:r>
+        <w:t>.</w:t>
+      </w:r>
+    </w:p>
+    <w:p>
+      <w:pPr>
+        <w:pStyle w:val="Retraitcorpsdetexte"/>
+        <w:ind w:left="567"/>
+      </w:pPr>
+    </w:p>
+    <w:p>
+      <w:pPr>
+        <w:pStyle w:val="Retraitcorpsdetexte"/>
+        <w:ind w:left="567"/>
+      </w:pPr>
+      <w:r>
+        <w:t>App Service -&gt; Plan App Service : A la cr</w:t>
+      </w:r>
+      <w:r>
+        <w:t>éation de l’App Service, le Plan App Service est créé automatiquement, afin qu’il puisse fournir les ressources, pour que l’App puisse utiliser ces ressources.</w:t>
+      </w:r>
+    </w:p>
+    <w:p>
+      <w:pPr>
+        <w:pStyle w:val="Retraitcorpsdetexte"/>
+        <w:ind w:left="567"/>
+      </w:pPr>
+    </w:p>
+    <w:p>
+      <w:pPr>
+        <w:pStyle w:val="Retraitcorpsdetexte"/>
+        <w:ind w:left="567"/>
+      </w:pPr>
+    </w:p>
+    <w:p>
+      <w:pPr>
+        <w:pStyle w:val="Retraitcorpsdetexte"/>
+        <w:ind w:left="567"/>
+      </w:pPr>
+      <w:r>
+        <w:t xml:space="preserve">Base MySQL &lt;-&gt; </w:t>
+      </w:r>
+      <w:proofErr w:type="spellStart"/>
+      <w:r>
+        <w:t>VNet</w:t>
+      </w:r>
+      <w:proofErr w:type="spellEnd"/>
+      <w:r>
+        <w:t> : MySQL est dans un réseau virtuel pour empêcher des accès externes de s’introduire.</w:t>
+      </w:r>
+    </w:p>
+    <w:p>
+      <w:pPr>
+        <w:pStyle w:val="Retraitcorpsdetexte"/>
+        <w:ind w:left="567"/>
+      </w:pPr>
+    </w:p>
+    <w:p>
+      <w:pPr>
+        <w:pStyle w:val="Retraitcorpsdetexte"/>
+        <w:ind w:left="567"/>
+      </w:pPr>
+      <w:r>
+        <w:t>Plan App Service &lt; -&gt; </w:t>
+      </w:r>
+      <w:proofErr w:type="spellStart"/>
+      <w:r>
+        <w:t>VNet</w:t>
+      </w:r>
+      <w:proofErr w:type="spellEnd"/>
+      <w:r>
+        <w:t xml:space="preserve"> : Le Plan se connecte au </w:t>
+      </w:r>
+      <w:proofErr w:type="spellStart"/>
+      <w:r>
+        <w:t>VNet</w:t>
+      </w:r>
+      <w:proofErr w:type="spellEnd"/>
+      <w:r>
+        <w:t xml:space="preserve"> pour permettre à l’App Service d’accéder à MySQL en sécurité. </w:t>
+      </w:r>
     </w:p>
     <w:p>
       <w:pPr>
         <w:pStyle w:val="Titre1"/>
       </w:pPr>
-      <w:bookmarkStart w:id="11" w:name="_Toc532179957"/>
-      <w:bookmarkStart w:id="12" w:name="_Toc165969641"/>
-      <w:bookmarkStart w:id="13" w:name="_Toc213072306"/>
+      <w:bookmarkStart w:id="12" w:name="_Toc532179957"/>
+      <w:bookmarkStart w:id="13" w:name="_Toc165969641"/>
+      <w:bookmarkStart w:id="14" w:name="_Toc215493196"/>
+      <w:bookmarkEnd w:id="3"/>
       <w:bookmarkEnd w:id="4"/>
-      <w:bookmarkEnd w:id="5"/>
-      <w:r>
+      <w:r>
+        <w:lastRenderedPageBreak/>
         <w:t>Analyse</w:t>
       </w:r>
-      <w:bookmarkEnd w:id="11"/>
       <w:bookmarkEnd w:id="12"/>
       <w:bookmarkEnd w:id="13"/>
+      <w:bookmarkEnd w:id="14"/>
     </w:p>
     <w:p>
       <w:pPr>
         <w:pStyle w:val="Titre2"/>
       </w:pPr>
-      <w:bookmarkStart w:id="14" w:name="_Toc213072307"/>
+      <w:bookmarkStart w:id="15" w:name="_Toc215493197"/>
       <w:r>
         <w:t xml:space="preserve">Explication </w:t>
       </w:r>
       <w:r>
-        <w:t xml:space="preserve">du </w:t>
-      </w:r>
-      <w:proofErr w:type="gramStart"/>
-      <w:r>
-        <w:t>fichier .</w:t>
-      </w:r>
-      <w:proofErr w:type="spellStart"/>
-      <w:r>
-        <w:t>env</w:t>
-      </w:r>
-      <w:bookmarkEnd w:id="14"/>
-      <w:proofErr w:type="spellEnd"/>
-      <w:proofErr w:type="gramEnd"/>
+        <w:t>du fichier .env</w:t>
+      </w:r>
+      <w:bookmarkEnd w:id="15"/>
     </w:p>
     <w:p>
       <w:pPr>
         <w:pStyle w:val="Retraitcorpsdetexte"/>
       </w:pPr>
       <w:r>
-        <w:t xml:space="preserve">Le </w:t>
-      </w:r>
-      <w:proofErr w:type="gramStart"/>
-      <w:r>
-        <w:t>fichier .</w:t>
-      </w:r>
-      <w:proofErr w:type="spellStart"/>
+        <w:t>Le fichier .</w:t>
+      </w:r>
       <w:r>
         <w:rPr>
           <w:b/>
@@ -2214,8 +2997,6 @@
         </w:rPr>
         <w:t>env</w:t>
       </w:r>
-      <w:proofErr w:type="spellEnd"/>
-      <w:proofErr w:type="gramEnd"/>
       <w:r>
         <w:t xml:space="preserve"> sert à stocker les variables d’environnement d’un projet, comme des données sensibles (ex : id de la </w:t>
       </w:r>
@@ -2249,20 +3030,139 @@
           <w:b/>
           <w:bCs/>
         </w:rPr>
-        <w:t>.</w:t>
-      </w:r>
-      <w:proofErr w:type="spellStart"/>
+        <w:t>.env</w:t>
+      </w:r>
+      <w:proofErr w:type="gramEnd"/>
       <w:r>
         <w:rPr>
           <w:b/>
           <w:bCs/>
         </w:rPr>
-        <w:t>env</w:t>
+        <w:t xml:space="preserve"> </w:t>
+      </w:r>
+      <w:r>
+        <w:t xml:space="preserve">contient : </w:t>
+      </w:r>
+    </w:p>
+    <w:p>
+      <w:pPr>
+        <w:pStyle w:val="Retraitcorpsdetexte"/>
+      </w:pPr>
+    </w:p>
+    <w:p>
+      <w:pPr>
+        <w:pStyle w:val="Retraitcorpsdetexte"/>
+        <w:numPr>
+          <w:ilvl w:val="0"/>
+          <w:numId w:val="51"/>
+        </w:numPr>
+        <w:rPr>
+          <w:lang w:val="en-US"/>
+        </w:rPr>
+      </w:pPr>
+      <w:r>
+        <w:rPr>
+          <w:lang w:val="en-US"/>
+        </w:rPr>
+        <w:t>DB_NAME=my-agenda-database</w:t>
+      </w:r>
+    </w:p>
+    <w:p>
+      <w:pPr>
+        <w:pStyle w:val="Retraitcorpsdetexte"/>
+        <w:numPr>
+          <w:ilvl w:val="0"/>
+          <w:numId w:val="51"/>
+        </w:numPr>
+        <w:rPr>
+          <w:lang w:val="en-US"/>
+        </w:rPr>
+      </w:pPr>
+      <w:r>
+        <w:rPr>
+          <w:lang w:val="en-US"/>
+        </w:rPr>
+        <w:t>DB_USER=</w:t>
+      </w:r>
+      <w:proofErr w:type="spellStart"/>
+      <w:r>
+        <w:rPr>
+          <w:lang w:val="en-US"/>
+        </w:rPr>
+        <w:t>jkvekirniz</w:t>
       </w:r>
       <w:proofErr w:type="spellEnd"/>
-      <w:proofErr w:type="gramEnd"/>
-      <w:r>
-        <w:t xml:space="preserve"> contient : </w:t>
+    </w:p>
+    <w:p>
+      <w:pPr>
+        <w:pStyle w:val="Retraitcorpsdetexte"/>
+        <w:numPr>
+          <w:ilvl w:val="0"/>
+          <w:numId w:val="51"/>
+        </w:numPr>
+        <w:rPr>
+          <w:lang w:val="en-US"/>
+        </w:rPr>
+      </w:pPr>
+      <w:r>
+        <w:rPr>
+          <w:lang w:val="en-US"/>
+        </w:rPr>
+        <w:t>DB_PASSWORD=NouveauMotDePasse123!</w:t>
+      </w:r>
+    </w:p>
+    <w:p>
+      <w:pPr>
+        <w:pStyle w:val="Retraitcorpsdetexte"/>
+        <w:numPr>
+          <w:ilvl w:val="0"/>
+          <w:numId w:val="51"/>
+        </w:numPr>
+        <w:rPr>
+          <w:lang w:val="en-US"/>
+        </w:rPr>
+      </w:pPr>
+      <w:r>
+        <w:rPr>
+          <w:lang w:val="en-US"/>
+        </w:rPr>
+        <w:t>DB_HOST=my-agenda-server.mysql.database.azure.com</w:t>
+      </w:r>
+    </w:p>
+    <w:p>
+      <w:pPr>
+        <w:pStyle w:val="Retraitcorpsdetexte"/>
+        <w:numPr>
+          <w:ilvl w:val="0"/>
+          <w:numId w:val="51"/>
+        </w:numPr>
+      </w:pPr>
+      <w:r>
+        <w:t>DB_DIALECT=mysql</w:t>
+      </w:r>
+    </w:p>
+    <w:p>
+      <w:pPr>
+        <w:pStyle w:val="Retraitcorpsdetexte"/>
+        <w:numPr>
+          <w:ilvl w:val="0"/>
+          <w:numId w:val="51"/>
+        </w:numPr>
+      </w:pPr>
+      <w:r>
+        <w:t>DB_PORT=3306</w:t>
+      </w:r>
+    </w:p>
+    <w:p>
+      <w:pPr>
+        <w:pStyle w:val="Retraitcorpsdetexte"/>
+        <w:numPr>
+          <w:ilvl w:val="0"/>
+          <w:numId w:val="51"/>
+        </w:numPr>
+      </w:pPr>
+      <w:r>
+        <w:t>PORT=8080</w:t>
       </w:r>
     </w:p>
     <w:p>
@@ -2414,16 +3314,36 @@
     </w:p>
     <w:p>
       <w:pPr>
+        <w:pStyle w:val="Retraitcorpsdetexte"/>
+      </w:pPr>
+      <w:r>
+        <w:rPr>
+          <w:b/>
+          <w:bCs/>
+        </w:rPr>
+        <w:t>PORT</w:t>
+      </w:r>
+      <w:r>
+        <w:t>, est le port pour accéder au site web.</w:t>
+      </w:r>
+    </w:p>
+    <w:p>
+      <w:pPr>
+        <w:pStyle w:val="Retraitcorpsdetexte"/>
+      </w:pPr>
+    </w:p>
+    <w:p>
+      <w:pPr>
         <w:pStyle w:val="Titre2"/>
       </w:pPr>
-      <w:bookmarkStart w:id="15" w:name="_Toc213072308"/>
+      <w:bookmarkStart w:id="16" w:name="_Toc215493198"/>
       <w:r>
         <w:t xml:space="preserve">Explication </w:t>
       </w:r>
       <w:r>
         <w:t>de chaque services cloud choisi et pourquoi</w:t>
       </w:r>
-      <w:bookmarkEnd w:id="15"/>
+      <w:bookmarkEnd w:id="16"/>
     </w:p>
     <w:p>
       <w:pPr>
@@ -2445,91 +3365,93 @@
     <w:p>
       <w:pPr>
         <w:pStyle w:val="Retraitcorpsdetexte"/>
+        <w:ind w:left="0"/>
       </w:pPr>
     </w:p>
     <w:p>
       <w:pPr>
         <w:pStyle w:val="Retraitcorpsdetexte"/>
       </w:pPr>
+      <w:r>
+        <w:t>MySQL</w:t>
+      </w:r>
+      <w:r>
+        <w:t xml:space="preserve"> Flexible Server</w:t>
+      </w:r>
+      <w:r>
+        <w:t> :</w:t>
+      </w:r>
+      <w:r>
+        <w:t xml:space="preserve"> Sert à stocker les données de l’application sur Azure. On utilise ça pour avoir de la persistance de données, Ex : quand on </w:t>
+      </w:r>
+      <w:proofErr w:type="spellStart"/>
+      <w:r>
+        <w:t>refresh</w:t>
+      </w:r>
+      <w:proofErr w:type="spellEnd"/>
+      <w:r>
+        <w:t xml:space="preserve"> la page, les données sont toujours visibles. </w:t>
+      </w:r>
     </w:p>
     <w:p>
       <w:pPr>
         <w:pStyle w:val="Retraitcorpsdetexte"/>
       </w:pPr>
-      <w:r>
-        <w:t>MySQL</w:t>
-      </w:r>
-      <w:r>
-        <w:t xml:space="preserve"> Flexible Server</w:t>
-      </w:r>
-      <w:r>
-        <w:t> :</w:t>
-      </w:r>
-      <w:r>
-        <w:t xml:space="preserve"> Sert à stocker les données de l’application sur Azure. On utilise ça pour avoir de la persistance de la données, Ex : quand on </w:t>
+    </w:p>
+    <w:p>
+      <w:pPr>
+        <w:pStyle w:val="Retraitcorpsdetexte"/>
+      </w:pPr>
+      <w:r>
+        <w:t xml:space="preserve">Plan App Service : Sert à garder l’entièreté de l’application. </w:t>
+      </w:r>
+      <w:r>
+        <w:t>Ça</w:t>
+      </w:r>
+      <w:r>
+        <w:t xml:space="preserve"> définit les ressources que l’app va utiliser</w:t>
+      </w:r>
+      <w:r>
+        <w:t xml:space="preserve"> (puissance, mémoire, capacité).</w:t>
+      </w:r>
+    </w:p>
+    <w:p>
+      <w:pPr>
+        <w:pStyle w:val="Retraitcorpsdetexte"/>
+      </w:pPr>
+    </w:p>
+    <w:p>
+      <w:pPr>
+        <w:pStyle w:val="Retraitcorpsdetexte"/>
+      </w:pPr>
+      <w:r>
+        <w:t xml:space="preserve">Réseau Virtuel : C’est un réseau virtuel privé dans Azure, permettant de sécuriser les communications. Par exemple de protéger l’accès à la </w:t>
       </w:r>
       <w:proofErr w:type="spellStart"/>
       <w:r>
-        <w:t>refresh</w:t>
+        <w:t>db</w:t>
       </w:r>
       <w:proofErr w:type="spellEnd"/>
       <w:r>
-        <w:t xml:space="preserve"> la page, les données sont toujours visibles. </w:t>
+        <w:t xml:space="preserve">, d’assurer la communication entre App Service et MySQL. </w:t>
       </w:r>
     </w:p>
     <w:p>
       <w:pPr>
         <w:pStyle w:val="Retraitcorpsdetexte"/>
       </w:pPr>
-    </w:p>
-    <w:p>
-      <w:pPr>
-        <w:pStyle w:val="Titre2"/>
-      </w:pPr>
-      <w:bookmarkStart w:id="16" w:name="_Toc213072309"/>
-      <w:r>
-        <w:t xml:space="preserve">Explication </w:t>
-      </w:r>
-      <w:r>
-        <w:t>des fonctionnalités</w:t>
-      </w:r>
-      <w:bookmarkEnd w:id="16"/>
-    </w:p>
-    <w:p>
-      <w:pPr>
-        <w:pStyle w:val="Retraitcorpsdetexte"/>
-        <w:numPr>
-          <w:ilvl w:val="0"/>
-          <w:numId w:val="49"/>
-        </w:numPr>
-      </w:pPr>
-      <w:r>
-        <w:t>Création des devoirs</w:t>
-      </w:r>
     </w:p>
     <w:p>
       <w:pPr>
         <w:pStyle w:val="Retraitcorpsdetexte"/>
         <w:ind w:left="927"/>
       </w:pPr>
-      <w:r>
-        <w:t xml:space="preserve">Cela permet à un élève de créer </w:t>
-      </w:r>
-      <w:r>
-        <w:t>un devoir</w:t>
-      </w:r>
-      <w:r>
-        <w:t xml:space="preserve"> en appuyant sur le bouton ‘Ajouter un devoirs’</w:t>
-      </w:r>
-      <w:r>
-        <w:t>, contenant un titre, une matière, une date limite, ainsi qu’une description. Une fois que le devoir est validé,</w:t>
-      </w:r>
-      <w:r>
-        <w:t xml:space="preserve"> </w:t>
-      </w:r>
-      <w:r>
-        <w:t>il est stocké dans la base de données MySQL sur Azure.</w:t>
-      </w:r>
+    </w:p>
+    <w:p>
+      <w:pPr>
+        <w:pStyle w:val="Retraitcorpsdetexte"/>
+        <w:ind w:left="927"/>
+      </w:pPr>
     </w:p>
     <w:p>
       <w:pPr>
@@ -2537,199 +3459,222 @@
         <w:ind w:left="0"/>
       </w:pPr>
       <w:r>
+        <w:lastRenderedPageBreak/>
         <w:tab/>
       </w:r>
     </w:p>
     <w:p>
       <w:pPr>
+        <w:pStyle w:val="Titre1"/>
+      </w:pPr>
+      <w:bookmarkStart w:id="17" w:name="_Toc215493199"/>
+      <w:r>
+        <w:t>Application</w:t>
+      </w:r>
+      <w:bookmarkEnd w:id="17"/>
+    </w:p>
+    <w:p>
+      <w:pPr>
+        <w:pStyle w:val="Titre2"/>
+      </w:pPr>
+      <w:bookmarkStart w:id="18" w:name="_Toc215493200"/>
+      <w:r>
+        <w:t>Authentification</w:t>
+      </w:r>
+      <w:r>
+        <w:t> :</w:t>
+      </w:r>
+      <w:bookmarkEnd w:id="18"/>
+      <w:r>
+        <w:t xml:space="preserve"> </w:t>
+      </w:r>
+    </w:p>
+    <w:p>
+      <w:pPr>
+        <w:pStyle w:val="Corpsdetexte"/>
+      </w:pPr>
+      <w:r>
+        <w:t>Lors de la création d’un compte, l’élève doit insér</w:t>
+      </w:r>
+      <w:r>
+        <w:t xml:space="preserve">er son nom, </w:t>
+      </w:r>
+      <w:proofErr w:type="gramStart"/>
+      <w:r>
+        <w:t>email</w:t>
+      </w:r>
+      <w:proofErr w:type="gramEnd"/>
+      <w:r>
+        <w:t xml:space="preserve">, </w:t>
+      </w:r>
+      <w:proofErr w:type="spellStart"/>
+      <w:r>
+        <w:t>mdp</w:t>
+      </w:r>
+      <w:proofErr w:type="spellEnd"/>
+      <w:r>
+        <w:t xml:space="preserve"> ainsi que sa classe afin de pouvoir se connecter et d’accéder aux tâches concernant sa classe.</w:t>
+      </w:r>
+    </w:p>
+    <w:p>
+      <w:pPr>
+        <w:pStyle w:val="Corpsdetexte"/>
+      </w:pPr>
+    </w:p>
+    <w:p>
+      <w:pPr>
+        <w:pStyle w:val="Titre2"/>
+      </w:pPr>
+      <w:bookmarkStart w:id="19" w:name="_Toc215493201"/>
+      <w:r>
+        <w:t>Création d’un devoir</w:t>
+      </w:r>
+      <w:bookmarkEnd w:id="19"/>
+    </w:p>
+    <w:p>
+      <w:pPr>
+        <w:pStyle w:val="Corpsdetexte"/>
+      </w:pPr>
+      <w:r>
+        <w:t xml:space="preserve">Lors de la création d’un devoir, la personne doit insérer un Titre, une matière, une date de fin, la classe </w:t>
+      </w:r>
+      <w:r>
+        <w:t>de l’élève</w:t>
+      </w:r>
+      <w:r>
+        <w:t>,</w:t>
+      </w:r>
+      <w:r>
+        <w:t xml:space="preserve"> une pièce jointe (optionnel), ainsi qu’une description concernant le devoir.  Ce devoir sera seulement visible par tous les élèves de la classe du créateur.</w:t>
+      </w:r>
+    </w:p>
+    <w:p>
+      <w:pPr>
+        <w:pStyle w:val="Corpsdetexte"/>
+      </w:pPr>
+    </w:p>
+    <w:p>
+      <w:pPr>
+        <w:pStyle w:val="Titre2"/>
+      </w:pPr>
+      <w:bookmarkStart w:id="20" w:name="_Toc215493202"/>
+      <w:r>
+        <w:t>Listes des devoirs</w:t>
+      </w:r>
+      <w:bookmarkEnd w:id="20"/>
+    </w:p>
+    <w:p>
+      <w:pPr>
+        <w:pStyle w:val="Corpsdetexte"/>
+      </w:pPr>
+      <w:r>
+        <w:t>Une fois un élève connecté, il a accès à tous les devoirs concernant sa classe. Chaque devoir est affiché avec ses détails (Titre, Matière, Classe, Créateur, Date). Quand l’élève à terminé un devoir, il peut valider son devoir en cochant la case ‘fait’ (seul cet élève peut voir la coche). </w:t>
+      </w:r>
+    </w:p>
+    <w:p>
+      <w:pPr>
+        <w:pStyle w:val="Corpsdetexte"/>
+      </w:pPr>
+    </w:p>
+    <w:p>
+      <w:pPr>
+        <w:pStyle w:val="Titre2"/>
+      </w:pPr>
+      <w:bookmarkStart w:id="21" w:name="_Toc215493203"/>
+      <w:r>
+        <w:t>Calendrier</w:t>
+      </w:r>
+      <w:bookmarkEnd w:id="21"/>
+    </w:p>
+    <w:p>
+      <w:pPr>
         <w:pStyle w:val="Retraitcorpsdetexte"/>
-      </w:pPr>
+        <w:ind w:left="708"/>
+      </w:pPr>
+      <w:r>
+        <w:t>Chaque élève peut voir les devoirs sous format calendrier, afin d’avoir un visuel plus aisé pour les devoirs à venir. Les devoirs s’affichent à la date du jour de fin pour savoir quand il faut le rendre.</w:t>
+      </w:r>
     </w:p>
     <w:p>
       <w:pPr>
         <w:pStyle w:val="Retraitcorpsdetexte"/>
-        <w:numPr>
-          <w:ilvl w:val="0"/>
-          <w:numId w:val="49"/>
-        </w:numPr>
-      </w:pPr>
-      <w:r>
-        <w:t>Affichage</w:t>
-      </w:r>
-      <w:r>
-        <w:t xml:space="preserve"> des devoirs</w:t>
-      </w:r>
+      </w:pPr>
+    </w:p>
+    <w:p>
+      <w:pPr>
+        <w:pStyle w:val="Titre2"/>
+      </w:pPr>
+      <w:bookmarkStart w:id="22" w:name="_Toc215493204"/>
+      <w:r>
+        <w:t>Notifications</w:t>
+      </w:r>
+      <w:bookmarkEnd w:id="22"/>
+    </w:p>
+    <w:p>
+      <w:pPr>
+        <w:pStyle w:val="Corpsdetexte"/>
+      </w:pPr>
+      <w:r>
+        <w:t>A chaque devoir créer, un rappel apparait afin d’avertir les élèves pour qu’ils soient au courant des tâches. Une alerte apparait (un rappel) 1 jours avant la fin de chaque devoir, afin de le terminer à temps.</w:t>
+      </w:r>
+    </w:p>
+    <w:p>
+      <w:pPr>
+        <w:pStyle w:val="Corpsdetexte"/>
+      </w:pPr>
+    </w:p>
+    <w:p>
+      <w:pPr>
+        <w:pStyle w:val="Titre2"/>
+      </w:pPr>
+      <w:bookmarkStart w:id="23" w:name="_Toc215493205"/>
+      <w:r>
+        <w:t>Commentaires</w:t>
+      </w:r>
+      <w:bookmarkEnd w:id="23"/>
     </w:p>
     <w:p>
       <w:pPr>
         <w:pStyle w:val="Retraitcorpsdetexte"/>
-        <w:ind w:left="927"/>
-      </w:pPr>
-      <w:r>
-        <w:t>Dans l’agenda, chaque devoir créer, sera affiché le jour de la date d</w:t>
-      </w:r>
-      <w:r>
-        <w:t>’échéance de ce devoir, afin de savoir le jour ou il faudra rendre ce devoir. Toute élève à accès à ce devoir en regardant dans l’agenda directement</w:t>
-      </w:r>
+        <w:ind w:left="567"/>
+      </w:pPr>
+      <w:r>
+        <w:t>Chaque élève peut commenter un devoir, afin que chaque collègue puisse en prendre note. Un rappel d’un nouveau commentaire apparait, afin que chaque personne puisse le voir.</w:t>
+      </w:r>
+    </w:p>
+    <w:p>
+      <w:pPr>
+        <w:pStyle w:val="Corpsdetexte"/>
+      </w:pPr>
     </w:p>
     <w:p>
       <w:pPr>
         <w:pStyle w:val="Retraitcorpsdetexte"/>
-        <w:ind w:left="927"/>
-      </w:pPr>
-    </w:p>
-    <w:p>
-      <w:pPr>
-        <w:pStyle w:val="Retraitcorpsdetexte"/>
-      </w:pPr>
-    </w:p>
-    <w:p>
-      <w:pPr>
-        <w:pStyle w:val="Retraitcorpsdetexte"/>
-        <w:numPr>
-          <w:ilvl w:val="0"/>
-          <w:numId w:val="49"/>
-        </w:numPr>
-      </w:pPr>
-      <w:r>
-        <w:t>Validation des devoirs (personnelles)</w:t>
-      </w:r>
-    </w:p>
-    <w:p>
-      <w:pPr>
-        <w:pStyle w:val="Retraitcorpsdetexte"/>
-        <w:ind w:left="927"/>
-      </w:pPr>
-      <w:r>
-        <w:t>Chaque élève à la possibilité d</w:t>
-      </w:r>
-      <w:r>
-        <w:t>’appuyer sur ‘fait’ pour que son devoir soit validé, et visible seulement par cet élève.</w:t>
-      </w:r>
-      <w:r>
-        <w:t xml:space="preserve"> </w:t>
-      </w:r>
-    </w:p>
-    <w:p>
-      <w:pPr>
-        <w:pStyle w:val="Retraitcorpsdetexte"/>
-        <w:ind w:left="927"/>
-      </w:pPr>
-    </w:p>
-    <w:p/>
-    <w:p>
-      <w:pPr>
-        <w:pStyle w:val="Retraitcorpsdetexte"/>
-        <w:numPr>
-          <w:ilvl w:val="0"/>
-          <w:numId w:val="49"/>
-        </w:numPr>
-      </w:pPr>
-      <w:r>
-        <w:t>Notifications</w:t>
-      </w:r>
-    </w:p>
-    <w:p>
-      <w:pPr>
-        <w:pStyle w:val="Retraitcorpsdetexte"/>
-        <w:ind w:left="927"/>
-      </w:pPr>
-      <w:r>
-        <w:t>Chacun des élèves recevra des alertes, afin de les alerter de nouveaux devoirs ajoutés par un élève, ou d’un rappel de fin d’un devoir.</w:t>
-      </w:r>
-    </w:p>
-    <w:p>
-      <w:pPr>
-        <w:pStyle w:val="Retraitcorpsdetexte"/>
-        <w:ind w:left="0"/>
-      </w:pPr>
-      <w:r>
-        <w:tab/>
-      </w:r>
-    </w:p>
-    <w:p>
-      <w:pPr>
-        <w:pStyle w:val="Retraitcorpsdetexte"/>
-      </w:pPr>
-    </w:p>
-    <w:p>
-      <w:pPr>
-        <w:pStyle w:val="Retraitcorpsdetexte"/>
-      </w:pPr>
-    </w:p>
-    <w:p>
-      <w:pPr>
-        <w:pStyle w:val="Retraitcorpsdetexte"/>
-      </w:pPr>
-    </w:p>
-    <w:p>
-      <w:pPr>
-        <w:pStyle w:val="Informations"/>
-        <w:numPr>
-          <w:ilvl w:val="5"/>
-          <w:numId w:val="18"/>
-        </w:numPr>
-      </w:pPr>
-      <w:r>
-        <w:t xml:space="preserve">Ce paragraphe permet de spécifier la stratégie de </w:t>
-      </w:r>
-      <w:r>
-        <w:t>test </w:t>
-      </w:r>
-      <w:r>
-        <w:t xml:space="preserve">qui sera menée au point </w:t>
-      </w:r>
-      <w:r>
-        <w:fldChar w:fldCharType="begin"/>
-      </w:r>
-      <w:r>
-        <w:instrText xml:space="preserve"> REF _Ref308525868 \r \h </w:instrText>
-      </w:r>
-      <w:r>
-        <w:fldChar w:fldCharType="separate"/>
-      </w:r>
-      <w:r>
-        <w:t>5.1</w:t>
-      </w:r>
-      <w:r>
-        <w:fldChar w:fldCharType="end"/>
-      </w:r>
-    </w:p>
-    <w:p>
-      <w:pPr>
-        <w:pStyle w:val="Informations"/>
-        <w:numPr>
-          <w:ilvl w:val="5"/>
-          <w:numId w:val="18"/>
-        </w:numPr>
-      </w:pPr>
-      <w:r>
-        <w:t>Qui, quand, avec quelles données, dans quel ordre, etc.</w:t>
-      </w:r>
+      </w:pPr>
     </w:p>
     <w:p>
       <w:pPr>
         <w:pStyle w:val="Titre1"/>
       </w:pPr>
-      <w:bookmarkStart w:id="17" w:name="_Toc165969653"/>
-      <w:bookmarkStart w:id="18" w:name="_Toc213072310"/>
+      <w:bookmarkStart w:id="24" w:name="_Toc165969653"/>
+      <w:bookmarkStart w:id="25" w:name="_Toc215493206"/>
       <w:r>
         <w:t>Conclusion</w:t>
       </w:r>
-      <w:bookmarkEnd w:id="17"/>
-      <w:bookmarkEnd w:id="18"/>
+      <w:bookmarkEnd w:id="24"/>
+      <w:bookmarkEnd w:id="25"/>
     </w:p>
     <w:p>
       <w:pPr>
         <w:pStyle w:val="Titre2"/>
       </w:pPr>
-      <w:bookmarkStart w:id="19" w:name="_Toc165969656"/>
-      <w:bookmarkStart w:id="20" w:name="_Toc213072311"/>
+      <w:bookmarkStart w:id="26" w:name="_Toc165969656"/>
+      <w:bookmarkStart w:id="27" w:name="_Toc215493207"/>
       <w:r>
         <w:t>Bilan personnel</w:t>
       </w:r>
-      <w:bookmarkEnd w:id="19"/>
-      <w:bookmarkEnd w:id="20"/>
+      <w:bookmarkEnd w:id="26"/>
+      <w:bookmarkEnd w:id="27"/>
     </w:p>
     <w:p>
       <w:pPr>
@@ -2927,8 +3872,8 @@
       </w:pPr>
     </w:p>
     <w:sectPr>
-      <w:headerReference w:type="default" r:id="rId12"/>
-      <w:footerReference w:type="default" r:id="rId13"/>
+      <w:headerReference w:type="default" r:id="rId13"/>
+      <w:footerReference w:type="default" r:id="rId14"/>
       <w:pgSz w:w="11906" w:h="16838" w:code="9"/>
       <w:pgMar w:top="1418" w:right="1418" w:bottom="1418" w:left="1418" w:header="709" w:footer="709" w:gutter="0"/>
       <w:cols w:space="708"/>
@@ -3394,7 +4339,7 @@
               <w:noProof/>
               <w:szCs w:val="16"/>
             </w:rPr>
-            <w:t>03.11.2025 14:45</w:t>
+            <w:t>17.11.2025 13:31</w:t>
           </w:r>
           <w:r>
             <w:rPr>
@@ -3607,7 +4552,7 @@
         <v:path o:extrusionok="f" gradientshapeok="t" o:connecttype="rect"/>
         <o:lock v:ext="edit" aspectratio="t"/>
       </v:shapetype>
-      <v:shape id="_x0000_i1054" type="#_x0000_t75" style="width:11.25pt;height:11.25pt" o:bullet="t">
+      <v:shape id="_x0000_i1086" type="#_x0000_t75" style="width:11.25pt;height:11.25pt" o:bullet="t">
         <v:imagedata r:id="rId1" o:title="BD10263_"/>
       </v:shape>
     </w:pict>
@@ -6004,6 +6949,232 @@
     </w:lvl>
   </w:abstractNum>
   <w:abstractNum w:abstractNumId="30" w15:restartNumberingAfterBreak="0">
+    <w:nsid w:val="4EDC0CFC"/>
+    <w:multiLevelType w:val="hybridMultilevel"/>
+    <w:tmpl w:val="82DEECB4"/>
+    <w:lvl w:ilvl="0" w:tplc="100C0001">
+      <w:start w:val="1"/>
+      <w:numFmt w:val="bullet"/>
+      <w:lvlText w:val=""/>
+      <w:lvlJc w:val="left"/>
+      <w:pPr>
+        <w:ind w:left="1854" w:hanging="360"/>
+      </w:pPr>
+      <w:rPr>
+        <w:rFonts w:ascii="Symbol" w:hAnsi="Symbol" w:hint="default"/>
+      </w:rPr>
+    </w:lvl>
+    <w:lvl w:ilvl="1" w:tplc="100C0003" w:tentative="1">
+      <w:start w:val="1"/>
+      <w:numFmt w:val="bullet"/>
+      <w:lvlText w:val="o"/>
+      <w:lvlJc w:val="left"/>
+      <w:pPr>
+        <w:ind w:left="2574" w:hanging="360"/>
+      </w:pPr>
+      <w:rPr>
+        <w:rFonts w:ascii="Courier New" w:hAnsi="Courier New" w:cs="Courier New" w:hint="default"/>
+      </w:rPr>
+    </w:lvl>
+    <w:lvl w:ilvl="2" w:tplc="100C0005" w:tentative="1">
+      <w:start w:val="1"/>
+      <w:numFmt w:val="bullet"/>
+      <w:lvlText w:val=""/>
+      <w:lvlJc w:val="left"/>
+      <w:pPr>
+        <w:ind w:left="3294" w:hanging="360"/>
+      </w:pPr>
+      <w:rPr>
+        <w:rFonts w:ascii="Wingdings" w:hAnsi="Wingdings" w:hint="default"/>
+      </w:rPr>
+    </w:lvl>
+    <w:lvl w:ilvl="3" w:tplc="100C0001" w:tentative="1">
+      <w:start w:val="1"/>
+      <w:numFmt w:val="bullet"/>
+      <w:lvlText w:val=""/>
+      <w:lvlJc w:val="left"/>
+      <w:pPr>
+        <w:ind w:left="4014" w:hanging="360"/>
+      </w:pPr>
+      <w:rPr>
+        <w:rFonts w:ascii="Symbol" w:hAnsi="Symbol" w:hint="default"/>
+      </w:rPr>
+    </w:lvl>
+    <w:lvl w:ilvl="4" w:tplc="100C0003" w:tentative="1">
+      <w:start w:val="1"/>
+      <w:numFmt w:val="bullet"/>
+      <w:lvlText w:val="o"/>
+      <w:lvlJc w:val="left"/>
+      <w:pPr>
+        <w:ind w:left="4734" w:hanging="360"/>
+      </w:pPr>
+      <w:rPr>
+        <w:rFonts w:ascii="Courier New" w:hAnsi="Courier New" w:cs="Courier New" w:hint="default"/>
+      </w:rPr>
+    </w:lvl>
+    <w:lvl w:ilvl="5" w:tplc="100C0005" w:tentative="1">
+      <w:start w:val="1"/>
+      <w:numFmt w:val="bullet"/>
+      <w:lvlText w:val=""/>
+      <w:lvlJc w:val="left"/>
+      <w:pPr>
+        <w:ind w:left="5454" w:hanging="360"/>
+      </w:pPr>
+      <w:rPr>
+        <w:rFonts w:ascii="Wingdings" w:hAnsi="Wingdings" w:hint="default"/>
+      </w:rPr>
+    </w:lvl>
+    <w:lvl w:ilvl="6" w:tplc="100C0001" w:tentative="1">
+      <w:start w:val="1"/>
+      <w:numFmt w:val="bullet"/>
+      <w:lvlText w:val=""/>
+      <w:lvlJc w:val="left"/>
+      <w:pPr>
+        <w:ind w:left="6174" w:hanging="360"/>
+      </w:pPr>
+      <w:rPr>
+        <w:rFonts w:ascii="Symbol" w:hAnsi="Symbol" w:hint="default"/>
+      </w:rPr>
+    </w:lvl>
+    <w:lvl w:ilvl="7" w:tplc="100C0003" w:tentative="1">
+      <w:start w:val="1"/>
+      <w:numFmt w:val="bullet"/>
+      <w:lvlText w:val="o"/>
+      <w:lvlJc w:val="left"/>
+      <w:pPr>
+        <w:ind w:left="6894" w:hanging="360"/>
+      </w:pPr>
+      <w:rPr>
+        <w:rFonts w:ascii="Courier New" w:hAnsi="Courier New" w:cs="Courier New" w:hint="default"/>
+      </w:rPr>
+    </w:lvl>
+    <w:lvl w:ilvl="8" w:tplc="100C0005" w:tentative="1">
+      <w:start w:val="1"/>
+      <w:numFmt w:val="bullet"/>
+      <w:lvlText w:val=""/>
+      <w:lvlJc w:val="left"/>
+      <w:pPr>
+        <w:ind w:left="7614" w:hanging="360"/>
+      </w:pPr>
+      <w:rPr>
+        <w:rFonts w:ascii="Wingdings" w:hAnsi="Wingdings" w:hint="default"/>
+      </w:rPr>
+    </w:lvl>
+  </w:abstractNum>
+  <w:abstractNum w:abstractNumId="31" w15:restartNumberingAfterBreak="0">
+    <w:nsid w:val="54BC744A"/>
+    <w:multiLevelType w:val="hybridMultilevel"/>
+    <w:tmpl w:val="250CBEA2"/>
+    <w:lvl w:ilvl="0" w:tplc="100C0001">
+      <w:start w:val="1"/>
+      <w:numFmt w:val="bullet"/>
+      <w:lvlText w:val=""/>
+      <w:lvlJc w:val="left"/>
+      <w:pPr>
+        <w:ind w:left="1854" w:hanging="360"/>
+      </w:pPr>
+      <w:rPr>
+        <w:rFonts w:ascii="Symbol" w:hAnsi="Symbol" w:hint="default"/>
+      </w:rPr>
+    </w:lvl>
+    <w:lvl w:ilvl="1" w:tplc="100C0003" w:tentative="1">
+      <w:start w:val="1"/>
+      <w:numFmt w:val="bullet"/>
+      <w:lvlText w:val="o"/>
+      <w:lvlJc w:val="left"/>
+      <w:pPr>
+        <w:ind w:left="2574" w:hanging="360"/>
+      </w:pPr>
+      <w:rPr>
+        <w:rFonts w:ascii="Courier New" w:hAnsi="Courier New" w:cs="Courier New" w:hint="default"/>
+      </w:rPr>
+    </w:lvl>
+    <w:lvl w:ilvl="2" w:tplc="100C0005" w:tentative="1">
+      <w:start w:val="1"/>
+      <w:numFmt w:val="bullet"/>
+      <w:lvlText w:val=""/>
+      <w:lvlJc w:val="left"/>
+      <w:pPr>
+        <w:ind w:left="3294" w:hanging="360"/>
+      </w:pPr>
+      <w:rPr>
+        <w:rFonts w:ascii="Wingdings" w:hAnsi="Wingdings" w:hint="default"/>
+      </w:rPr>
+    </w:lvl>
+    <w:lvl w:ilvl="3" w:tplc="100C0001" w:tentative="1">
+      <w:start w:val="1"/>
+      <w:numFmt w:val="bullet"/>
+      <w:lvlText w:val=""/>
+      <w:lvlJc w:val="left"/>
+      <w:pPr>
+        <w:ind w:left="4014" w:hanging="360"/>
+      </w:pPr>
+      <w:rPr>
+        <w:rFonts w:ascii="Symbol" w:hAnsi="Symbol" w:hint="default"/>
+      </w:rPr>
+    </w:lvl>
+    <w:lvl w:ilvl="4" w:tplc="100C0003" w:tentative="1">
+      <w:start w:val="1"/>
+      <w:numFmt w:val="bullet"/>
+      <w:lvlText w:val="o"/>
+      <w:lvlJc w:val="left"/>
+      <w:pPr>
+        <w:ind w:left="4734" w:hanging="360"/>
+      </w:pPr>
+      <w:rPr>
+        <w:rFonts w:ascii="Courier New" w:hAnsi="Courier New" w:cs="Courier New" w:hint="default"/>
+      </w:rPr>
+    </w:lvl>
+    <w:lvl w:ilvl="5" w:tplc="100C0005" w:tentative="1">
+      <w:start w:val="1"/>
+      <w:numFmt w:val="bullet"/>
+      <w:lvlText w:val=""/>
+      <w:lvlJc w:val="left"/>
+      <w:pPr>
+        <w:ind w:left="5454" w:hanging="360"/>
+      </w:pPr>
+      <w:rPr>
+        <w:rFonts w:ascii="Wingdings" w:hAnsi="Wingdings" w:hint="default"/>
+      </w:rPr>
+    </w:lvl>
+    <w:lvl w:ilvl="6" w:tplc="100C0001" w:tentative="1">
+      <w:start w:val="1"/>
+      <w:numFmt w:val="bullet"/>
+      <w:lvlText w:val=""/>
+      <w:lvlJc w:val="left"/>
+      <w:pPr>
+        <w:ind w:left="6174" w:hanging="360"/>
+      </w:pPr>
+      <w:rPr>
+        <w:rFonts w:ascii="Symbol" w:hAnsi="Symbol" w:hint="default"/>
+      </w:rPr>
+    </w:lvl>
+    <w:lvl w:ilvl="7" w:tplc="100C0003" w:tentative="1">
+      <w:start w:val="1"/>
+      <w:numFmt w:val="bullet"/>
+      <w:lvlText w:val="o"/>
+      <w:lvlJc w:val="left"/>
+      <w:pPr>
+        <w:ind w:left="6894" w:hanging="360"/>
+      </w:pPr>
+      <w:rPr>
+        <w:rFonts w:ascii="Courier New" w:hAnsi="Courier New" w:cs="Courier New" w:hint="default"/>
+      </w:rPr>
+    </w:lvl>
+    <w:lvl w:ilvl="8" w:tplc="100C0005" w:tentative="1">
+      <w:start w:val="1"/>
+      <w:numFmt w:val="bullet"/>
+      <w:lvlText w:val=""/>
+      <w:lvlJc w:val="left"/>
+      <w:pPr>
+        <w:ind w:left="7614" w:hanging="360"/>
+      </w:pPr>
+      <w:rPr>
+        <w:rFonts w:ascii="Wingdings" w:hAnsi="Wingdings" w:hint="default"/>
+      </w:rPr>
+    </w:lvl>
+  </w:abstractNum>
+  <w:abstractNum w:abstractNumId="32" w15:restartNumberingAfterBreak="0">
     <w:nsid w:val="55FE2729"/>
     <w:multiLevelType w:val="multilevel"/>
     <w:tmpl w:val="100C0023"/>
@@ -6090,7 +7261,7 @@
       </w:pPr>
     </w:lvl>
   </w:abstractNum>
-  <w:abstractNum w:abstractNumId="31" w15:restartNumberingAfterBreak="0">
+  <w:abstractNum w:abstractNumId="33" w15:restartNumberingAfterBreak="0">
     <w:nsid w:val="58933B2A"/>
     <w:multiLevelType w:val="multilevel"/>
     <w:tmpl w:val="100C0021"/>
@@ -6203,7 +7374,7 @@
       </w:rPr>
     </w:lvl>
   </w:abstractNum>
-  <w:abstractNum w:abstractNumId="32" w15:restartNumberingAfterBreak="0">
+  <w:abstractNum w:abstractNumId="34" w15:restartNumberingAfterBreak="0">
     <w:nsid w:val="5C877673"/>
     <w:multiLevelType w:val="multilevel"/>
     <w:tmpl w:val="100C0021"/>
@@ -6316,7 +7487,7 @@
       </w:rPr>
     </w:lvl>
   </w:abstractNum>
-  <w:abstractNum w:abstractNumId="33" w15:restartNumberingAfterBreak="0">
+  <w:abstractNum w:abstractNumId="35" w15:restartNumberingAfterBreak="0">
     <w:nsid w:val="5CBC53EC"/>
     <w:multiLevelType w:val="multilevel"/>
     <w:tmpl w:val="2F6EF210"/>
@@ -6429,7 +7600,7 @@
       </w:rPr>
     </w:lvl>
   </w:abstractNum>
-  <w:abstractNum w:abstractNumId="34" w15:restartNumberingAfterBreak="0">
+  <w:abstractNum w:abstractNumId="36" w15:restartNumberingAfterBreak="0">
     <w:nsid w:val="5E424682"/>
     <w:multiLevelType w:val="multilevel"/>
     <w:tmpl w:val="100C001F"/>
@@ -6515,7 +7686,7 @@
       </w:pPr>
     </w:lvl>
   </w:abstractNum>
-  <w:abstractNum w:abstractNumId="35" w15:restartNumberingAfterBreak="0">
+  <w:abstractNum w:abstractNumId="37" w15:restartNumberingAfterBreak="0">
     <w:nsid w:val="63A9062F"/>
     <w:multiLevelType w:val="multilevel"/>
     <w:tmpl w:val="DCCE794A"/>
@@ -6655,7 +7826,7 @@
       </w:rPr>
     </w:lvl>
   </w:abstractNum>
-  <w:abstractNum w:abstractNumId="36" w15:restartNumberingAfterBreak="0">
+  <w:abstractNum w:abstractNumId="38" w15:restartNumberingAfterBreak="0">
     <w:nsid w:val="643F0961"/>
     <w:multiLevelType w:val="multilevel"/>
     <w:tmpl w:val="100C0021"/>
@@ -6768,7 +7939,7 @@
       </w:rPr>
     </w:lvl>
   </w:abstractNum>
-  <w:abstractNum w:abstractNumId="37" w15:restartNumberingAfterBreak="0">
+  <w:abstractNum w:abstractNumId="39" w15:restartNumberingAfterBreak="0">
     <w:nsid w:val="68167425"/>
     <w:multiLevelType w:val="hybridMultilevel"/>
     <w:tmpl w:val="A3E622EA"/>
@@ -6857,7 +8028,7 @@
       </w:pPr>
     </w:lvl>
   </w:abstractNum>
-  <w:abstractNum w:abstractNumId="38" w15:restartNumberingAfterBreak="0">
+  <w:abstractNum w:abstractNumId="40" w15:restartNumberingAfterBreak="0">
     <w:nsid w:val="6D6476B9"/>
     <w:multiLevelType w:val="multilevel"/>
     <w:tmpl w:val="100C0023"/>
@@ -6944,7 +8115,7 @@
       </w:pPr>
     </w:lvl>
   </w:abstractNum>
-  <w:abstractNum w:abstractNumId="39" w15:restartNumberingAfterBreak="0">
+  <w:abstractNum w:abstractNumId="41" w15:restartNumberingAfterBreak="0">
     <w:nsid w:val="70C03573"/>
     <w:multiLevelType w:val="multilevel"/>
     <w:tmpl w:val="100C0021"/>
@@ -7057,7 +8228,7 @@
       </w:rPr>
     </w:lvl>
   </w:abstractNum>
-  <w:abstractNum w:abstractNumId="40" w15:restartNumberingAfterBreak="0">
+  <w:abstractNum w:abstractNumId="42" w15:restartNumberingAfterBreak="0">
     <w:nsid w:val="79CD09A9"/>
     <w:multiLevelType w:val="multilevel"/>
     <w:tmpl w:val="100C0021"/>
@@ -7170,7 +8341,7 @@
       </w:rPr>
     </w:lvl>
   </w:abstractNum>
-  <w:abstractNum w:abstractNumId="41" w15:restartNumberingAfterBreak="0">
+  <w:abstractNum w:abstractNumId="43" w15:restartNumberingAfterBreak="0">
     <w:nsid w:val="7E7F1C51"/>
     <w:multiLevelType w:val="multilevel"/>
     <w:tmpl w:val="100C0021"/>
@@ -7293,10 +8464,10 @@
     <w:abstractNumId w:val="15"/>
   </w:num>
   <w:num w:numId="4" w16cid:durableId="1970013673">
-    <w:abstractNumId w:val="35"/>
+    <w:abstractNumId w:val="37"/>
   </w:num>
   <w:num w:numId="5" w16cid:durableId="1366951793">
-    <w:abstractNumId w:val="35"/>
+    <w:abstractNumId w:val="37"/>
   </w:num>
   <w:num w:numId="6" w16cid:durableId="544214902">
     <w:abstractNumId w:val="15"/>
@@ -7311,7 +8482,7 @@
     <w:abstractNumId w:val="15"/>
   </w:num>
   <w:num w:numId="10" w16cid:durableId="1189679523">
-    <w:abstractNumId w:val="35"/>
+    <w:abstractNumId w:val="37"/>
   </w:num>
   <w:num w:numId="11" w16cid:durableId="1448963726">
     <w:abstractNumId w:val="15"/>
@@ -7329,22 +8500,22 @@
     <w:abstractNumId w:val="16"/>
   </w:num>
   <w:num w:numId="16" w16cid:durableId="600650418">
-    <w:abstractNumId w:val="32"/>
+    <w:abstractNumId w:val="34"/>
   </w:num>
   <w:num w:numId="17" w16cid:durableId="66274249">
     <w:abstractNumId w:val="27"/>
   </w:num>
   <w:num w:numId="18" w16cid:durableId="211625057">
-    <w:abstractNumId w:val="41"/>
+    <w:abstractNumId w:val="43"/>
   </w:num>
   <w:num w:numId="19" w16cid:durableId="839539606">
-    <w:abstractNumId w:val="39"/>
+    <w:abstractNumId w:val="41"/>
   </w:num>
   <w:num w:numId="20" w16cid:durableId="94179498">
     <w:abstractNumId w:val="10"/>
   </w:num>
   <w:num w:numId="21" w16cid:durableId="983434629">
-    <w:abstractNumId w:val="36"/>
+    <w:abstractNumId w:val="38"/>
   </w:num>
   <w:num w:numId="22" w16cid:durableId="1540780299">
     <w:abstractNumId w:val="26"/>
@@ -7362,19 +8533,19 @@
     <w:abstractNumId w:val="12"/>
   </w:num>
   <w:num w:numId="27" w16cid:durableId="1066146989">
-    <w:abstractNumId w:val="31"/>
+    <w:abstractNumId w:val="33"/>
   </w:num>
   <w:num w:numId="28" w16cid:durableId="1806701426">
-    <w:abstractNumId w:val="34"/>
+    <w:abstractNumId w:val="36"/>
   </w:num>
   <w:num w:numId="29" w16cid:durableId="685518936">
     <w:abstractNumId w:val="29"/>
   </w:num>
   <w:num w:numId="30" w16cid:durableId="1662082390">
-    <w:abstractNumId w:val="30"/>
+    <w:abstractNumId w:val="32"/>
   </w:num>
   <w:num w:numId="31" w16cid:durableId="1559634828">
-    <w:abstractNumId w:val="38"/>
+    <w:abstractNumId w:val="40"/>
   </w:num>
   <w:num w:numId="32" w16cid:durableId="355932146">
     <w:abstractNumId w:val="8"/>
@@ -7413,7 +8584,7 @@
     <w:abstractNumId w:val="24"/>
   </w:num>
   <w:num w:numId="44" w16cid:durableId="1347714276">
-    <w:abstractNumId w:val="40"/>
+    <w:abstractNumId w:val="42"/>
   </w:num>
   <w:num w:numId="45" w16cid:durableId="1784349254">
     <w:abstractNumId w:val="14"/>
@@ -7422,13 +8593,28 @@
     <w:abstractNumId w:val="22"/>
   </w:num>
   <w:num w:numId="47" w16cid:durableId="506479375">
-    <w:abstractNumId w:val="33"/>
+    <w:abstractNumId w:val="35"/>
   </w:num>
   <w:num w:numId="48" w16cid:durableId="2101635709">
     <w:abstractNumId w:val="25"/>
   </w:num>
   <w:num w:numId="49" w16cid:durableId="582030662">
-    <w:abstractNumId w:val="37"/>
+    <w:abstractNumId w:val="39"/>
+  </w:num>
+  <w:num w:numId="50" w16cid:durableId="1946694003">
+    <w:abstractNumId w:val="30"/>
+  </w:num>
+  <w:num w:numId="51" w16cid:durableId="1231499602">
+    <w:abstractNumId w:val="31"/>
+  </w:num>
+  <w:num w:numId="52" w16cid:durableId="1003316945">
+    <w:abstractNumId w:val="20"/>
+  </w:num>
+  <w:num w:numId="53" w16cid:durableId="1207909279">
+    <w:abstractNumId w:val="20"/>
+  </w:num>
+  <w:num w:numId="54" w16cid:durableId="1159031178">
+    <w:abstractNumId w:val="20"/>
   </w:num>
   <w:numIdMacAtCleanup w:val="4"/>
 </w:numbering>
@@ -7766,6 +8952,7 @@
     <w:name w:val="heading 2"/>
     <w:basedOn w:val="Normal"/>
     <w:next w:val="Retraitcorpsdetexte"/>
+    <w:link w:val="Titre2Car"/>
     <w:autoRedefine/>
     <w:qFormat/>
     <w:rsid w:val="00AA4393"/>
@@ -7936,6 +9123,7 @@
   <w:style w:type="character" w:default="1" w:styleId="Policepardfaut">
     <w:name w:val="Default Paragraph Font"/>
     <w:uiPriority w:val="1"/>
+    <w:semiHidden/>
     <w:unhideWhenUsed/>
   </w:style>
   <w:style w:type="table" w:default="1" w:styleId="TableauNormal">
@@ -8482,6 +9670,20 @@
       <w:ind w:left="720"/>
       <w:contextualSpacing/>
     </w:pPr>
+  </w:style>
+  <w:style w:type="character" w:customStyle="1" w:styleId="Titre2Car">
+    <w:name w:val="Titre 2 Car"/>
+    <w:basedOn w:val="Policepardfaut"/>
+    <w:link w:val="Titre2"/>
+    <w:rsid w:val="00FA2562"/>
+    <w:rPr>
+      <w:rFonts w:asciiTheme="majorHAnsi" w:hAnsiTheme="majorHAnsi" w:cs="Arial"/>
+      <w:b/>
+      <w:bCs/>
+      <w:iCs/>
+      <w:sz w:val="28"/>
+      <w:szCs w:val="28"/>
+    </w:rPr>
   </w:style>
 </w:styles>
 </file>

</xml_diff>

<commit_message>
doc(Rapport): Ajouts des images + conclusion
</commit_message>
<xml_diff>
--- a/doc/R-AMM-RDP-JDA-Rapport-P_Cloud.docx
+++ b/doc/R-AMM-RDP-JDA-Rapport-P_Cloud.docx
@@ -195,7 +195,7 @@
         </w:rPr>
         <w:fldChar w:fldCharType="separate"/>
       </w:r>
-      <w:hyperlink w:anchor="_Toc215493188" w:history="1">
+      <w:hyperlink w:anchor="_Toc216090442" w:history="1">
         <w:r>
           <w:rPr>
             <w:rStyle w:val="Lienhypertexte"/>
@@ -243,7 +243,7 @@
             <w:noProof/>
             <w:webHidden/>
           </w:rPr>
-          <w:instrText xml:space="preserve"> PAGEREF _Toc215493188 \h </w:instrText>
+          <w:instrText xml:space="preserve"> PAGEREF _Toc216090442 \h </w:instrText>
         </w:r>
         <w:r>
           <w:rPr>
@@ -291,7 +291,7 @@
           <w14:ligatures w14:val="standardContextual"/>
         </w:rPr>
       </w:pPr>
-      <w:hyperlink w:anchor="_Toc215493189" w:history="1">
+      <w:hyperlink w:anchor="_Toc216090443" w:history="1">
         <w:r>
           <w:rPr>
             <w:rStyle w:val="Lienhypertexte"/>
@@ -337,7 +337,7 @@
             <w:noProof/>
             <w:webHidden/>
           </w:rPr>
-          <w:instrText xml:space="preserve"> PAGEREF _Toc215493189 \h </w:instrText>
+          <w:instrText xml:space="preserve"> PAGEREF _Toc216090443 \h </w:instrText>
         </w:r>
         <w:r>
           <w:rPr>
@@ -385,7 +385,7 @@
           <w14:ligatures w14:val="standardContextual"/>
         </w:rPr>
       </w:pPr>
-      <w:hyperlink w:anchor="_Toc215493190" w:history="1">
+      <w:hyperlink w:anchor="_Toc216090444" w:history="1">
         <w:r>
           <w:rPr>
             <w:rStyle w:val="Lienhypertexte"/>
@@ -431,7 +431,7 @@
             <w:noProof/>
             <w:webHidden/>
           </w:rPr>
-          <w:instrText xml:space="preserve"> PAGEREF _Toc215493190 \h </w:instrText>
+          <w:instrText xml:space="preserve"> PAGEREF _Toc216090444 \h </w:instrText>
         </w:r>
         <w:r>
           <w:rPr>
@@ -479,7 +479,7 @@
           <w14:ligatures w14:val="standardContextual"/>
         </w:rPr>
       </w:pPr>
-      <w:hyperlink w:anchor="_Toc215493191" w:history="1">
+      <w:hyperlink w:anchor="_Toc216090445" w:history="1">
         <w:r>
           <w:rPr>
             <w:rStyle w:val="Lienhypertexte"/>
@@ -525,7 +525,7 @@
             <w:noProof/>
             <w:webHidden/>
           </w:rPr>
-          <w:instrText xml:space="preserve"> PAGEREF _Toc215493191 \h </w:instrText>
+          <w:instrText xml:space="preserve"> PAGEREF _Toc216090445 \h </w:instrText>
         </w:r>
         <w:r>
           <w:rPr>
@@ -573,7 +573,7 @@
           <w14:ligatures w14:val="standardContextual"/>
         </w:rPr>
       </w:pPr>
-      <w:hyperlink w:anchor="_Toc215493192" w:history="1">
+      <w:hyperlink w:anchor="_Toc216090446" w:history="1">
         <w:r>
           <w:rPr>
             <w:rStyle w:val="Lienhypertexte"/>
@@ -619,7 +619,7 @@
             <w:noProof/>
             <w:webHidden/>
           </w:rPr>
-          <w:instrText xml:space="preserve"> PAGEREF _Toc215493192 \h </w:instrText>
+          <w:instrText xml:space="preserve"> PAGEREF _Toc216090446 \h </w:instrText>
         </w:r>
         <w:r>
           <w:rPr>
@@ -667,7 +667,7 @@
           <w14:ligatures w14:val="standardContextual"/>
         </w:rPr>
       </w:pPr>
-      <w:hyperlink w:anchor="_Toc215493193" w:history="1">
+      <w:hyperlink w:anchor="_Toc216090447" w:history="1">
         <w:r>
           <w:rPr>
             <w:rStyle w:val="Lienhypertexte"/>
@@ -713,7 +713,7 @@
             <w:noProof/>
             <w:webHidden/>
           </w:rPr>
-          <w:instrText xml:space="preserve"> PAGEREF _Toc215493193 \h </w:instrText>
+          <w:instrText xml:space="preserve"> PAGEREF _Toc216090447 \h </w:instrText>
         </w:r>
         <w:r>
           <w:rPr>
@@ -733,7 +733,7 @@
             <w:noProof/>
             <w:webHidden/>
           </w:rPr>
-          <w:t>3</w:t>
+          <w:t>4</w:t>
         </w:r>
         <w:r>
           <w:rPr>
@@ -761,7 +761,7 @@
           <w14:ligatures w14:val="standardContextual"/>
         </w:rPr>
       </w:pPr>
-      <w:hyperlink w:anchor="_Toc215493194" w:history="1">
+      <w:hyperlink w:anchor="_Toc216090448" w:history="1">
         <w:r>
           <w:rPr>
             <w:rStyle w:val="Lienhypertexte"/>
@@ -807,7 +807,7 @@
             <w:noProof/>
             <w:webHidden/>
           </w:rPr>
-          <w:instrText xml:space="preserve"> PAGEREF _Toc215493194 \h </w:instrText>
+          <w:instrText xml:space="preserve"> PAGEREF _Toc216090448 \h </w:instrText>
         </w:r>
         <w:r>
           <w:rPr>
@@ -855,7 +855,7 @@
           <w14:ligatures w14:val="standardContextual"/>
         </w:rPr>
       </w:pPr>
-      <w:hyperlink w:anchor="_Toc215493195" w:history="1">
+      <w:hyperlink w:anchor="_Toc216090449" w:history="1">
         <w:r>
           <w:rPr>
             <w:rStyle w:val="Lienhypertexte"/>
@@ -901,7 +901,7 @@
             <w:noProof/>
             <w:webHidden/>
           </w:rPr>
-          <w:instrText xml:space="preserve"> PAGEREF _Toc215493195 \h </w:instrText>
+          <w:instrText xml:space="preserve"> PAGEREF _Toc216090449 \h </w:instrText>
         </w:r>
         <w:r>
           <w:rPr>
@@ -951,7 +951,7 @@
           <w14:ligatures w14:val="standardContextual"/>
         </w:rPr>
       </w:pPr>
-      <w:hyperlink w:anchor="_Toc215493196" w:history="1">
+      <w:hyperlink w:anchor="_Toc216090450" w:history="1">
         <w:r>
           <w:rPr>
             <w:rStyle w:val="Lienhypertexte"/>
@@ -999,7 +999,7 @@
             <w:noProof/>
             <w:webHidden/>
           </w:rPr>
-          <w:instrText xml:space="preserve"> PAGEREF _Toc215493196 \h </w:instrText>
+          <w:instrText xml:space="preserve"> PAGEREF _Toc216090450 \h </w:instrText>
         </w:r>
         <w:r>
           <w:rPr>
@@ -1047,7 +1047,7 @@
           <w14:ligatures w14:val="standardContextual"/>
         </w:rPr>
       </w:pPr>
-      <w:hyperlink w:anchor="_Toc215493197" w:history="1">
+      <w:hyperlink w:anchor="_Toc216090451" w:history="1">
         <w:r>
           <w:rPr>
             <w:rStyle w:val="Lienhypertexte"/>
@@ -1093,7 +1093,7 @@
             <w:noProof/>
             <w:webHidden/>
           </w:rPr>
-          <w:instrText xml:space="preserve"> PAGEREF _Toc215493197 \h </w:instrText>
+          <w:instrText xml:space="preserve"> PAGEREF _Toc216090451 \h </w:instrText>
         </w:r>
         <w:r>
           <w:rPr>
@@ -1141,7 +1141,7 @@
           <w14:ligatures w14:val="standardContextual"/>
         </w:rPr>
       </w:pPr>
-      <w:hyperlink w:anchor="_Toc215493198" w:history="1">
+      <w:hyperlink w:anchor="_Toc216090452" w:history="1">
         <w:r>
           <w:rPr>
             <w:rStyle w:val="Lienhypertexte"/>
@@ -1187,7 +1187,7 @@
             <w:noProof/>
             <w:webHidden/>
           </w:rPr>
-          <w:instrText xml:space="preserve"> PAGEREF _Toc215493198 \h </w:instrText>
+          <w:instrText xml:space="preserve"> PAGEREF _Toc216090452 \h </w:instrText>
         </w:r>
         <w:r>
           <w:rPr>
@@ -1207,7 +1207,7 @@
             <w:noProof/>
             <w:webHidden/>
           </w:rPr>
-          <w:t>5</w:t>
+          <w:t>6</w:t>
         </w:r>
         <w:r>
           <w:rPr>
@@ -1237,7 +1237,7 @@
           <w14:ligatures w14:val="standardContextual"/>
         </w:rPr>
       </w:pPr>
-      <w:hyperlink w:anchor="_Toc215493199" w:history="1">
+      <w:hyperlink w:anchor="_Toc216090453" w:history="1">
         <w:r>
           <w:rPr>
             <w:rStyle w:val="Lienhypertexte"/>
@@ -1285,7 +1285,7 @@
             <w:noProof/>
             <w:webHidden/>
           </w:rPr>
-          <w:instrText xml:space="preserve"> PAGEREF _Toc215493199 \h </w:instrText>
+          <w:instrText xml:space="preserve"> PAGEREF _Toc216090453 \h </w:instrText>
         </w:r>
         <w:r>
           <w:rPr>
@@ -1333,7 +1333,7 @@
           <w14:ligatures w14:val="standardContextual"/>
         </w:rPr>
       </w:pPr>
-      <w:hyperlink w:anchor="_Toc215493200" w:history="1">
+      <w:hyperlink w:anchor="_Toc216090454" w:history="1">
         <w:r>
           <w:rPr>
             <w:rStyle w:val="Lienhypertexte"/>
@@ -1379,7 +1379,7 @@
             <w:noProof/>
             <w:webHidden/>
           </w:rPr>
-          <w:instrText xml:space="preserve"> PAGEREF _Toc215493200 \h </w:instrText>
+          <w:instrText xml:space="preserve"> PAGEREF _Toc216090454 \h </w:instrText>
         </w:r>
         <w:r>
           <w:rPr>
@@ -1427,7 +1427,7 @@
           <w14:ligatures w14:val="standardContextual"/>
         </w:rPr>
       </w:pPr>
-      <w:hyperlink w:anchor="_Toc215493201" w:history="1">
+      <w:hyperlink w:anchor="_Toc216090455" w:history="1">
         <w:r>
           <w:rPr>
             <w:rStyle w:val="Lienhypertexte"/>
@@ -1473,7 +1473,7 @@
             <w:noProof/>
             <w:webHidden/>
           </w:rPr>
-          <w:instrText xml:space="preserve"> PAGEREF _Toc215493201 \h </w:instrText>
+          <w:instrText xml:space="preserve"> PAGEREF _Toc216090455 \h </w:instrText>
         </w:r>
         <w:r>
           <w:rPr>
@@ -1493,7 +1493,7 @@
             <w:noProof/>
             <w:webHidden/>
           </w:rPr>
-          <w:t>6</w:t>
+          <w:t>7</w:t>
         </w:r>
         <w:r>
           <w:rPr>
@@ -1521,7 +1521,7 @@
           <w14:ligatures w14:val="standardContextual"/>
         </w:rPr>
       </w:pPr>
-      <w:hyperlink w:anchor="_Toc215493202" w:history="1">
+      <w:hyperlink w:anchor="_Toc216090456" w:history="1">
         <w:r>
           <w:rPr>
             <w:rStyle w:val="Lienhypertexte"/>
@@ -1567,7 +1567,7 @@
             <w:noProof/>
             <w:webHidden/>
           </w:rPr>
-          <w:instrText xml:space="preserve"> PAGEREF _Toc215493202 \h </w:instrText>
+          <w:instrText xml:space="preserve"> PAGEREF _Toc216090456 \h </w:instrText>
         </w:r>
         <w:r>
           <w:rPr>
@@ -1587,7 +1587,7 @@
             <w:noProof/>
             <w:webHidden/>
           </w:rPr>
-          <w:t>6</w:t>
+          <w:t>7</w:t>
         </w:r>
         <w:r>
           <w:rPr>
@@ -1615,7 +1615,7 @@
           <w14:ligatures w14:val="standardContextual"/>
         </w:rPr>
       </w:pPr>
-      <w:hyperlink w:anchor="_Toc215493203" w:history="1">
+      <w:hyperlink w:anchor="_Toc216090457" w:history="1">
         <w:r>
           <w:rPr>
             <w:rStyle w:val="Lienhypertexte"/>
@@ -1661,7 +1661,7 @@
             <w:noProof/>
             <w:webHidden/>
           </w:rPr>
-          <w:instrText xml:space="preserve"> PAGEREF _Toc215493203 \h </w:instrText>
+          <w:instrText xml:space="preserve"> PAGEREF _Toc216090457 \h </w:instrText>
         </w:r>
         <w:r>
           <w:rPr>
@@ -1681,7 +1681,7 @@
             <w:noProof/>
             <w:webHidden/>
           </w:rPr>
-          <w:t>6</w:t>
+          <w:t>8</w:t>
         </w:r>
         <w:r>
           <w:rPr>
@@ -1709,7 +1709,7 @@
           <w14:ligatures w14:val="standardContextual"/>
         </w:rPr>
       </w:pPr>
-      <w:hyperlink w:anchor="_Toc215493204" w:history="1">
+      <w:hyperlink w:anchor="_Toc216090458" w:history="1">
         <w:r>
           <w:rPr>
             <w:rStyle w:val="Lienhypertexte"/>
@@ -1755,7 +1755,7 @@
             <w:noProof/>
             <w:webHidden/>
           </w:rPr>
-          <w:instrText xml:space="preserve"> PAGEREF _Toc215493204 \h </w:instrText>
+          <w:instrText xml:space="preserve"> PAGEREF _Toc216090458 \h </w:instrText>
         </w:r>
         <w:r>
           <w:rPr>
@@ -1775,7 +1775,7 @@
             <w:noProof/>
             <w:webHidden/>
           </w:rPr>
-          <w:t>6</w:t>
+          <w:t>8</w:t>
         </w:r>
         <w:r>
           <w:rPr>
@@ -1803,7 +1803,7 @@
           <w14:ligatures w14:val="standardContextual"/>
         </w:rPr>
       </w:pPr>
-      <w:hyperlink w:anchor="_Toc215493205" w:history="1">
+      <w:hyperlink w:anchor="_Toc216090459" w:history="1">
         <w:r>
           <w:rPr>
             <w:rStyle w:val="Lienhypertexte"/>
@@ -1849,7 +1849,7 @@
             <w:noProof/>
             <w:webHidden/>
           </w:rPr>
-          <w:instrText xml:space="preserve"> PAGEREF _Toc215493205 \h </w:instrText>
+          <w:instrText xml:space="preserve"> PAGEREF _Toc216090459 \h </w:instrText>
         </w:r>
         <w:r>
           <w:rPr>
@@ -1869,7 +1869,7 @@
             <w:noProof/>
             <w:webHidden/>
           </w:rPr>
-          <w:t>6</w:t>
+          <w:t>9</w:t>
         </w:r>
         <w:r>
           <w:rPr>
@@ -1899,7 +1899,7 @@
           <w14:ligatures w14:val="standardContextual"/>
         </w:rPr>
       </w:pPr>
-      <w:hyperlink w:anchor="_Toc215493206" w:history="1">
+      <w:hyperlink w:anchor="_Toc216090460" w:history="1">
         <w:r>
           <w:rPr>
             <w:rStyle w:val="Lienhypertexte"/>
@@ -1947,7 +1947,7 @@
             <w:noProof/>
             <w:webHidden/>
           </w:rPr>
-          <w:instrText xml:space="preserve"> PAGEREF _Toc215493206 \h </w:instrText>
+          <w:instrText xml:space="preserve"> PAGEREF _Toc216090460 \h </w:instrText>
         </w:r>
         <w:r>
           <w:rPr>
@@ -1967,7 +1967,7 @@
             <w:noProof/>
             <w:webHidden/>
           </w:rPr>
-          <w:t>6</w:t>
+          <w:t>9</w:t>
         </w:r>
         <w:r>
           <w:rPr>
@@ -1995,7 +1995,7 @@
           <w14:ligatures w14:val="standardContextual"/>
         </w:rPr>
       </w:pPr>
-      <w:hyperlink w:anchor="_Toc215493207" w:history="1">
+      <w:hyperlink w:anchor="_Toc216090461" w:history="1">
         <w:r>
           <w:rPr>
             <w:rStyle w:val="Lienhypertexte"/>
@@ -2020,7 +2020,7 @@
             <w:rStyle w:val="Lienhypertexte"/>
             <w:noProof/>
           </w:rPr>
-          <w:t>Bilan personnel</w:t>
+          <w:t>Bilan</w:t>
         </w:r>
         <w:r>
           <w:rPr>
@@ -2041,7 +2041,7 @@
             <w:noProof/>
             <w:webHidden/>
           </w:rPr>
-          <w:instrText xml:space="preserve"> PAGEREF _Toc215493207 \h </w:instrText>
+          <w:instrText xml:space="preserve"> PAGEREF _Toc216090461 \h </w:instrText>
         </w:r>
         <w:r>
           <w:rPr>
@@ -2061,7 +2061,7 @@
             <w:noProof/>
             <w:webHidden/>
           </w:rPr>
-          <w:t>6</w:t>
+          <w:t>9</w:t>
         </w:r>
         <w:r>
           <w:rPr>
@@ -2094,7 +2094,7 @@
       </w:pPr>
       <w:bookmarkStart w:id="0" w:name="_Toc532179955"/>
       <w:bookmarkStart w:id="1" w:name="_Toc165969637"/>
-      <w:bookmarkStart w:id="2" w:name="_Toc215493188"/>
+      <w:bookmarkStart w:id="2" w:name="_Toc216090442"/>
       <w:r>
         <w:lastRenderedPageBreak/>
         <w:t>Spécifications</w:t>
@@ -2114,7 +2114,7 @@
       </w:pPr>
       <w:bookmarkStart w:id="3" w:name="_Toc532179969"/>
       <w:bookmarkStart w:id="4" w:name="_Toc165969639"/>
-      <w:bookmarkStart w:id="5" w:name="_Toc215493189"/>
+      <w:bookmarkStart w:id="5" w:name="_Toc216090443"/>
       <w:r>
         <w:t>T</w:t>
       </w:r>
@@ -2148,7 +2148,7 @@
       <w:pPr>
         <w:pStyle w:val="Titre2"/>
       </w:pPr>
-      <w:bookmarkStart w:id="6" w:name="_Toc215493190"/>
+      <w:bookmarkStart w:id="6" w:name="_Toc216090444"/>
       <w:r>
         <w:t>Description</w:t>
       </w:r>
@@ -2426,9 +2426,14 @@
     </w:p>
     <w:p>
       <w:pPr>
+        <w:pStyle w:val="Retraitcorpsdetexte"/>
+      </w:pPr>
+    </w:p>
+    <w:p>
+      <w:pPr>
         <w:pStyle w:val="Titre2"/>
       </w:pPr>
-      <w:bookmarkStart w:id="7" w:name="_Toc215493191"/>
+      <w:bookmarkStart w:id="7" w:name="_Toc216090445"/>
       <w:r>
         <w:t>Matériel et logiciels à disposition</w:t>
       </w:r>
@@ -2492,9 +2497,14 @@
     </w:p>
     <w:p>
       <w:pPr>
+        <w:pStyle w:val="Retraitcorpsdetexte"/>
+      </w:pPr>
+    </w:p>
+    <w:p>
+      <w:pPr>
         <w:pStyle w:val="Titre2"/>
       </w:pPr>
-      <w:bookmarkStart w:id="8" w:name="_Toc215493192"/>
+      <w:bookmarkStart w:id="8" w:name="_Toc216090446"/>
       <w:r>
         <w:t>P</w:t>
       </w:r>
@@ -2608,12 +2618,31 @@
         <w:pStyle w:val="Retraitcorpsdetexte3"/>
         <w:ind w:left="0"/>
       </w:pPr>
+      <w:r>
+        <w:tab/>
+      </w:r>
+    </w:p>
+    <w:p>
+      <w:pPr>
+        <w:rPr>
+          <w:szCs w:val="16"/>
+        </w:rPr>
+      </w:pPr>
+      <w:r>
+        <w:br w:type="page"/>
+      </w:r>
+    </w:p>
+    <w:p>
+      <w:pPr>
+        <w:pStyle w:val="Retraitcorpsdetexte3"/>
+        <w:ind w:left="0"/>
+      </w:pPr>
     </w:p>
     <w:p>
       <w:pPr>
         <w:pStyle w:val="Titre2"/>
       </w:pPr>
-      <w:bookmarkStart w:id="9" w:name="_Toc215493193"/>
+      <w:bookmarkStart w:id="9" w:name="_Toc216090447"/>
       <w:r>
         <w:t>Les points suivants seront évalués</w:t>
       </w:r>
@@ -2689,9 +2718,15 @@
     </w:p>
     <w:p>
       <w:pPr>
+        <w:pStyle w:val="Retraitcorpsdetexte"/>
+        <w:ind w:left="1814"/>
+      </w:pPr>
+    </w:p>
+    <w:p>
+      <w:pPr>
         <w:pStyle w:val="Titre2"/>
       </w:pPr>
-      <w:bookmarkStart w:id="10" w:name="_Toc215493194"/>
+      <w:bookmarkStart w:id="10" w:name="_Toc216090448"/>
       <w:r>
         <w:t>Déroulement du projet</w:t>
       </w:r>
@@ -2780,7 +2815,7 @@
       <w:pPr>
         <w:pStyle w:val="Titre2"/>
       </w:pPr>
-      <w:bookmarkStart w:id="11" w:name="_Toc215493195"/>
+      <w:bookmarkStart w:id="11" w:name="_Toc216090449"/>
       <w:r>
         <w:t>Schéma</w:t>
       </w:r>
@@ -2797,6 +2832,7 @@
       </w:pPr>
       <w:r>
         <w:rPr>
+          <w:noProof/>
           <w:color w:val="FF0000"/>
         </w:rPr>
         <w:drawing>
@@ -2887,6 +2923,7 @@
         <w:ind w:left="567"/>
       </w:pPr>
       <w:r>
+        <w:lastRenderedPageBreak/>
         <w:t>App Service -&gt; Plan App Service : A la cr</w:t>
       </w:r>
       <w:r>
@@ -2955,15 +2992,26 @@
     </w:p>
     <w:p>
       <w:pPr>
+        <w:pStyle w:val="Retraitcorpsdetexte"/>
+        <w:ind w:left="567"/>
+      </w:pPr>
+    </w:p>
+    <w:p>
+      <w:pPr>
+        <w:pStyle w:val="Retraitcorpsdetexte"/>
+        <w:ind w:left="567"/>
+      </w:pPr>
+    </w:p>
+    <w:p>
+      <w:pPr>
         <w:pStyle w:val="Titre1"/>
       </w:pPr>
       <w:bookmarkStart w:id="12" w:name="_Toc532179957"/>
       <w:bookmarkStart w:id="13" w:name="_Toc165969641"/>
-      <w:bookmarkStart w:id="14" w:name="_Toc215493196"/>
+      <w:bookmarkStart w:id="14" w:name="_Toc216090450"/>
       <w:bookmarkEnd w:id="3"/>
       <w:bookmarkEnd w:id="4"/>
       <w:r>
-        <w:lastRenderedPageBreak/>
         <w:t>Analyse</w:t>
       </w:r>
       <w:bookmarkEnd w:id="12"/>
@@ -2974,7 +3022,7 @@
       <w:pPr>
         <w:pStyle w:val="Titre2"/>
       </w:pPr>
-      <w:bookmarkStart w:id="15" w:name="_Toc215493197"/>
+      <w:bookmarkStart w:id="15" w:name="_Toc216090451"/>
       <w:r>
         <w:t xml:space="preserve">Explication </w:t>
       </w:r>
@@ -3328,6 +3376,11 @@
       </w:r>
     </w:p>
     <w:p>
+      <w:r>
+        <w:br w:type="page"/>
+      </w:r>
+    </w:p>
+    <w:p>
       <w:pPr>
         <w:pStyle w:val="Retraitcorpsdetexte"/>
       </w:pPr>
@@ -3336,7 +3389,7 @@
       <w:pPr>
         <w:pStyle w:val="Titre2"/>
       </w:pPr>
-      <w:bookmarkStart w:id="16" w:name="_Toc215493198"/>
+      <w:bookmarkStart w:id="16" w:name="_Toc216090452"/>
       <w:r>
         <w:t xml:space="preserve">Explication </w:t>
       </w:r>
@@ -3459,128 +3512,360 @@
         <w:ind w:left="0"/>
       </w:pPr>
       <w:r>
+        <w:tab/>
+      </w:r>
+    </w:p>
+    <w:p>
+      <w:pPr>
+        <w:pStyle w:val="Titre1"/>
+      </w:pPr>
+      <w:bookmarkStart w:id="17" w:name="_Toc216090453"/>
+      <w:r>
+        <w:t>Application</w:t>
+      </w:r>
+      <w:bookmarkEnd w:id="17"/>
+    </w:p>
+    <w:p>
+      <w:pPr>
+        <w:pStyle w:val="Titre2"/>
+      </w:pPr>
+      <w:bookmarkStart w:id="18" w:name="_Toc216090454"/>
+      <w:r>
+        <w:t>Authentification</w:t>
+      </w:r>
+      <w:r>
+        <w:t> :</w:t>
+      </w:r>
+      <w:bookmarkEnd w:id="18"/>
+      <w:r>
+        <w:t xml:space="preserve"> </w:t>
+      </w:r>
+    </w:p>
+    <w:p>
+      <w:pPr>
+        <w:pStyle w:val="Corpsdetexte"/>
+      </w:pPr>
+      <w:r>
+        <w:t>Lors de la création d’un compte, l’élève doit insér</w:t>
+      </w:r>
+      <w:r>
+        <w:t xml:space="preserve">er son nom, </w:t>
+      </w:r>
+      <w:proofErr w:type="gramStart"/>
+      <w:r>
+        <w:t>email</w:t>
+      </w:r>
+      <w:proofErr w:type="gramEnd"/>
+      <w:r>
+        <w:t xml:space="preserve">, </w:t>
+      </w:r>
+      <w:proofErr w:type="spellStart"/>
+      <w:r>
+        <w:t>mdp</w:t>
+      </w:r>
+      <w:proofErr w:type="spellEnd"/>
+      <w:r>
+        <w:t xml:space="preserve"> ainsi que sa classe afin de pouvoir se connecter et d’accéder aux tâches concernant sa classe.</w:t>
+      </w:r>
+    </w:p>
+    <w:p>
+      <w:pPr>
+        <w:pStyle w:val="Corpsdetexte"/>
+      </w:pPr>
+      <w:r>
+        <w:rPr>
+          <w:noProof/>
+        </w:rPr>
+        <w:drawing>
+          <wp:inline distT="0" distB="0" distL="0" distR="0" wp14:anchorId="63F40D88" wp14:editId="6DAB0986">
+            <wp:extent cx="4575396" cy="2427165"/>
+            <wp:effectExtent l="19050" t="19050" r="15875" b="11430"/>
+            <wp:docPr id="1326983904" name="Image 1"/>
+            <wp:cNvGraphicFramePr>
+              <a:graphicFrameLocks xmlns:a="http://schemas.openxmlformats.org/drawingml/2006/main" noChangeAspect="1"/>
+            </wp:cNvGraphicFramePr>
+            <a:graphic xmlns:a="http://schemas.openxmlformats.org/drawingml/2006/main">
+              <a:graphicData uri="http://schemas.openxmlformats.org/drawingml/2006/picture">
+                <pic:pic xmlns:pic="http://schemas.openxmlformats.org/drawingml/2006/picture">
+                  <pic:nvPicPr>
+                    <pic:cNvPr id="0" name="Picture 2"/>
+                    <pic:cNvPicPr>
+                      <a:picLocks noChangeAspect="1" noChangeArrowheads="1"/>
+                    </pic:cNvPicPr>
+                  </pic:nvPicPr>
+                  <pic:blipFill>
+                    <a:blip r:embed="rId13">
+                      <a:extLst>
+                        <a:ext uri="{28A0092B-C50C-407E-A947-70E740481C1C}">
+                          <a14:useLocalDpi xmlns:a14="http://schemas.microsoft.com/office/drawing/2010/main" val="0"/>
+                        </a:ext>
+                      </a:extLst>
+                    </a:blip>
+                    <a:srcRect/>
+                    <a:stretch>
+                      <a:fillRect/>
+                    </a:stretch>
+                  </pic:blipFill>
+                  <pic:spPr bwMode="auto">
+                    <a:xfrm>
+                      <a:off x="0" y="0"/>
+                      <a:ext cx="4662982" cy="2473628"/>
+                    </a:xfrm>
+                    <a:prstGeom prst="rect">
+                      <a:avLst/>
+                    </a:prstGeom>
+                    <a:noFill/>
+                    <a:ln>
+                      <a:solidFill>
+                        <a:schemeClr val="tx1">
+                          <a:lumMod val="95000"/>
+                          <a:lumOff val="5000"/>
+                        </a:schemeClr>
+                      </a:solidFill>
+                    </a:ln>
+                  </pic:spPr>
+                </pic:pic>
+              </a:graphicData>
+            </a:graphic>
+          </wp:inline>
+        </w:drawing>
+      </w:r>
+      <w:r>
+        <w:rPr>
+          <w:noProof/>
+        </w:rPr>
+        <w:drawing>
+          <wp:inline distT="0" distB="0" distL="0" distR="0" wp14:anchorId="41D3302E" wp14:editId="1C930D98">
+            <wp:extent cx="4575175" cy="1628940"/>
+            <wp:effectExtent l="19050" t="19050" r="15875" b="28575"/>
+            <wp:docPr id="12528479" name="Image 2"/>
+            <wp:cNvGraphicFramePr>
+              <a:graphicFrameLocks xmlns:a="http://schemas.openxmlformats.org/drawingml/2006/main" noChangeAspect="1"/>
+            </wp:cNvGraphicFramePr>
+            <a:graphic xmlns:a="http://schemas.openxmlformats.org/drawingml/2006/main">
+              <a:graphicData uri="http://schemas.openxmlformats.org/drawingml/2006/picture">
+                <pic:pic xmlns:pic="http://schemas.openxmlformats.org/drawingml/2006/picture">
+                  <pic:nvPicPr>
+                    <pic:cNvPr id="0" name="Picture 3"/>
+                    <pic:cNvPicPr>
+                      <a:picLocks noChangeAspect="1" noChangeArrowheads="1"/>
+                    </pic:cNvPicPr>
+                  </pic:nvPicPr>
+                  <pic:blipFill>
+                    <a:blip r:embed="rId14">
+                      <a:extLst>
+                        <a:ext uri="{28A0092B-C50C-407E-A947-70E740481C1C}">
+                          <a14:useLocalDpi xmlns:a14="http://schemas.microsoft.com/office/drawing/2010/main" val="0"/>
+                        </a:ext>
+                      </a:extLst>
+                    </a:blip>
+                    <a:srcRect/>
+                    <a:stretch>
+                      <a:fillRect/>
+                    </a:stretch>
+                  </pic:blipFill>
+                  <pic:spPr bwMode="auto">
+                    <a:xfrm>
+                      <a:off x="0" y="0"/>
+                      <a:ext cx="4632408" cy="1649317"/>
+                    </a:xfrm>
+                    <a:prstGeom prst="rect">
+                      <a:avLst/>
+                    </a:prstGeom>
+                    <a:noFill/>
+                    <a:ln>
+                      <a:solidFill>
+                        <a:schemeClr val="tx1"/>
+                      </a:solidFill>
+                    </a:ln>
+                  </pic:spPr>
+                </pic:pic>
+              </a:graphicData>
+            </a:graphic>
+          </wp:inline>
+        </w:drawing>
+      </w:r>
+    </w:p>
+    <w:p>
+      <w:pPr>
+        <w:pStyle w:val="Titre2"/>
+      </w:pPr>
+      <w:bookmarkStart w:id="19" w:name="_Toc216090455"/>
+      <w:r>
         <w:lastRenderedPageBreak/>
-        <w:tab/>
-      </w:r>
-    </w:p>
-    <w:p>
-      <w:pPr>
-        <w:pStyle w:val="Titre1"/>
-      </w:pPr>
-      <w:bookmarkStart w:id="17" w:name="_Toc215493199"/>
-      <w:r>
-        <w:t>Application</w:t>
-      </w:r>
-      <w:bookmarkEnd w:id="17"/>
+        <w:t>Création d’un devoir</w:t>
+      </w:r>
+      <w:bookmarkEnd w:id="19"/>
+    </w:p>
+    <w:p>
+      <w:pPr>
+        <w:pStyle w:val="Corpsdetexte"/>
+      </w:pPr>
+      <w:r>
+        <w:t xml:space="preserve">Lors de la création d’un devoir, la personne doit insérer un Titre, une matière, une date de fin, la classe </w:t>
+      </w:r>
+      <w:r>
+        <w:t>de l’élève</w:t>
+      </w:r>
+      <w:r>
+        <w:t>,</w:t>
+      </w:r>
+      <w:r>
+        <w:t xml:space="preserve"> une pièce jointe (optionnel), ainsi qu’une description concernant le devoir.  Ce devoir sera seulement visible par tous les élèves de la classe du créateur.</w:t>
+      </w:r>
+      <w:r>
+        <w:rPr>
+          <w:noProof/>
+        </w:rPr>
+        <w:t xml:space="preserve"> </w:t>
+      </w:r>
+    </w:p>
+    <w:p>
+      <w:pPr>
+        <w:pStyle w:val="Corpsdetexte"/>
+        <w:jc w:val="center"/>
+      </w:pPr>
+      <w:r>
+        <w:rPr>
+          <w:noProof/>
+        </w:rPr>
+        <w:drawing>
+          <wp:inline distT="0" distB="0" distL="0" distR="0" wp14:anchorId="02469AA8" wp14:editId="69A7BDAD">
+            <wp:extent cx="3921505" cy="3548185"/>
+            <wp:effectExtent l="19050" t="19050" r="22225" b="14605"/>
+            <wp:docPr id="1039387080" name="Image 3"/>
+            <wp:cNvGraphicFramePr>
+              <a:graphicFrameLocks xmlns:a="http://schemas.openxmlformats.org/drawingml/2006/main" noChangeAspect="1"/>
+            </wp:cNvGraphicFramePr>
+            <a:graphic xmlns:a="http://schemas.openxmlformats.org/drawingml/2006/main">
+              <a:graphicData uri="http://schemas.openxmlformats.org/drawingml/2006/picture">
+                <pic:pic xmlns:pic="http://schemas.openxmlformats.org/drawingml/2006/picture">
+                  <pic:nvPicPr>
+                    <pic:cNvPr id="0" name="Picture 4"/>
+                    <pic:cNvPicPr>
+                      <a:picLocks noChangeAspect="1" noChangeArrowheads="1"/>
+                    </pic:cNvPicPr>
+                  </pic:nvPicPr>
+                  <pic:blipFill rotWithShape="1">
+                    <a:blip r:embed="rId15">
+                      <a:extLst>
+                        <a:ext uri="{28A0092B-C50C-407E-A947-70E740481C1C}">
+                          <a14:useLocalDpi xmlns:a14="http://schemas.microsoft.com/office/drawing/2010/main" val="0"/>
+                        </a:ext>
+                      </a:extLst>
+                    </a:blip>
+                    <a:srcRect l="31256" t="12221" r="31654" b="17608"/>
+                    <a:stretch/>
+                  </pic:blipFill>
+                  <pic:spPr bwMode="auto">
+                    <a:xfrm>
+                      <a:off x="0" y="0"/>
+                      <a:ext cx="3933533" cy="3559068"/>
+                    </a:xfrm>
+                    <a:prstGeom prst="rect">
+                      <a:avLst/>
+                    </a:prstGeom>
+                    <a:noFill/>
+                    <a:ln>
+                      <a:solidFill>
+                        <a:schemeClr val="tx1"/>
+                      </a:solidFill>
+                    </a:ln>
+                    <a:extLst>
+                      <a:ext uri="{53640926-AAD7-44D8-BBD7-CCE9431645EC}">
+                        <a14:shadowObscured xmlns:a14="http://schemas.microsoft.com/office/drawing/2010/main"/>
+                      </a:ext>
+                    </a:extLst>
+                  </pic:spPr>
+                </pic:pic>
+              </a:graphicData>
+            </a:graphic>
+          </wp:inline>
+        </w:drawing>
+      </w:r>
+    </w:p>
+    <w:p>
+      <w:pPr>
+        <w:pStyle w:val="Corpsdetexte"/>
+        <w:jc w:val="center"/>
+      </w:pPr>
     </w:p>
     <w:p>
       <w:pPr>
         <w:pStyle w:val="Titre2"/>
       </w:pPr>
-      <w:bookmarkStart w:id="18" w:name="_Toc215493200"/>
-      <w:r>
-        <w:t>Authentification</w:t>
-      </w:r>
-      <w:r>
-        <w:t> :</w:t>
-      </w:r>
-      <w:bookmarkEnd w:id="18"/>
-      <w:r>
-        <w:t xml:space="preserve"> </w:t>
-      </w:r>
+      <w:bookmarkStart w:id="20" w:name="_Toc216090456"/>
+      <w:r>
+        <w:t>Listes des devoirs</w:t>
+      </w:r>
+      <w:bookmarkEnd w:id="20"/>
     </w:p>
     <w:p>
       <w:pPr>
         <w:pStyle w:val="Corpsdetexte"/>
       </w:pPr>
       <w:r>
-        <w:t>Lors de la création d’un compte, l’élève doit insér</w:t>
-      </w:r>
-      <w:r>
-        <w:t xml:space="preserve">er son nom, </w:t>
-      </w:r>
-      <w:proofErr w:type="gramStart"/>
-      <w:r>
-        <w:t>email</w:t>
-      </w:r>
-      <w:proofErr w:type="gramEnd"/>
-      <w:r>
-        <w:t xml:space="preserve">, </w:t>
-      </w:r>
-      <w:proofErr w:type="spellStart"/>
-      <w:r>
-        <w:t>mdp</w:t>
-      </w:r>
-      <w:proofErr w:type="spellEnd"/>
-      <w:r>
-        <w:t xml:space="preserve"> ainsi que sa classe afin de pouvoir se connecter et d’accéder aux tâches concernant sa classe.</w:t>
+        <w:t>Une fois un élève connecté, il a accès à tous les devoirs concernant sa classe. Chaque devoir est affiché avec ses détails (Titre, Matière, Classe, Créateur, Date). Quand l’élève à terminé un devoir, il peut valider son devoir en cochant la case ‘fait’ (seul cet élève peut voir la coche). </w:t>
       </w:r>
     </w:p>
     <w:p>
       <w:pPr>
         <w:pStyle w:val="Corpsdetexte"/>
+        <w:jc w:val="center"/>
+      </w:pPr>
+      <w:r>
+        <w:drawing>
+          <wp:inline distT="0" distB="0" distL="0" distR="0" wp14:anchorId="2D79180F" wp14:editId="05E9D0D1">
+            <wp:extent cx="5759450" cy="2926080"/>
+            <wp:effectExtent l="19050" t="19050" r="12700" b="26670"/>
+            <wp:docPr id="1446210594" name="Image 1"/>
+            <wp:cNvGraphicFramePr>
+              <a:graphicFrameLocks xmlns:a="http://schemas.openxmlformats.org/drawingml/2006/main" noChangeAspect="1"/>
+            </wp:cNvGraphicFramePr>
+            <a:graphic xmlns:a="http://schemas.openxmlformats.org/drawingml/2006/main">
+              <a:graphicData uri="http://schemas.openxmlformats.org/drawingml/2006/picture">
+                <pic:pic xmlns:pic="http://schemas.openxmlformats.org/drawingml/2006/picture">
+                  <pic:nvPicPr>
+                    <pic:cNvPr id="1446210594" name=""/>
+                    <pic:cNvPicPr/>
+                  </pic:nvPicPr>
+                  <pic:blipFill>
+                    <a:blip r:embed="rId16"/>
+                    <a:stretch>
+                      <a:fillRect/>
+                    </a:stretch>
+                  </pic:blipFill>
+                  <pic:spPr>
+                    <a:xfrm>
+                      <a:off x="0" y="0"/>
+                      <a:ext cx="5759450" cy="2926080"/>
+                    </a:xfrm>
+                    <a:prstGeom prst="rect">
+                      <a:avLst/>
+                    </a:prstGeom>
+                    <a:ln>
+                      <a:solidFill>
+                        <a:schemeClr val="tx1"/>
+                      </a:solidFill>
+                    </a:ln>
+                  </pic:spPr>
+                </pic:pic>
+              </a:graphicData>
+            </a:graphic>
+          </wp:inline>
+        </w:drawing>
+      </w:r>
+    </w:p>
+    <w:p>
+      <w:pPr>
+        <w:pStyle w:val="Corpsdetexte"/>
       </w:pPr>
     </w:p>
     <w:p>
       <w:pPr>
         <w:pStyle w:val="Titre2"/>
       </w:pPr>
-      <w:bookmarkStart w:id="19" w:name="_Toc215493201"/>
-      <w:r>
-        <w:t>Création d’un devoir</w:t>
-      </w:r>
-      <w:bookmarkEnd w:id="19"/>
-    </w:p>
-    <w:p>
-      <w:pPr>
-        <w:pStyle w:val="Corpsdetexte"/>
-      </w:pPr>
-      <w:r>
-        <w:t xml:space="preserve">Lors de la création d’un devoir, la personne doit insérer un Titre, une matière, une date de fin, la classe </w:t>
-      </w:r>
-      <w:r>
-        <w:t>de l’élève</w:t>
-      </w:r>
-      <w:r>
-        <w:t>,</w:t>
-      </w:r>
-      <w:r>
-        <w:t xml:space="preserve"> une pièce jointe (optionnel), ainsi qu’une description concernant le devoir.  Ce devoir sera seulement visible par tous les élèves de la classe du créateur.</w:t>
-      </w:r>
-    </w:p>
-    <w:p>
-      <w:pPr>
-        <w:pStyle w:val="Corpsdetexte"/>
-      </w:pPr>
-    </w:p>
-    <w:p>
-      <w:pPr>
-        <w:pStyle w:val="Titre2"/>
-      </w:pPr>
-      <w:bookmarkStart w:id="20" w:name="_Toc215493202"/>
-      <w:r>
-        <w:t>Listes des devoirs</w:t>
-      </w:r>
-      <w:bookmarkEnd w:id="20"/>
-    </w:p>
-    <w:p>
-      <w:pPr>
-        <w:pStyle w:val="Corpsdetexte"/>
-      </w:pPr>
-      <w:r>
-        <w:t>Une fois un élève connecté, il a accès à tous les devoirs concernant sa classe. Chaque devoir est affiché avec ses détails (Titre, Matière, Classe, Créateur, Date). Quand l’élève à terminé un devoir, il peut valider son devoir en cochant la case ‘fait’ (seul cet élève peut voir la coche). </w:t>
-      </w:r>
-    </w:p>
-    <w:p>
-      <w:pPr>
-        <w:pStyle w:val="Corpsdetexte"/>
-      </w:pPr>
-    </w:p>
-    <w:p>
-      <w:pPr>
-        <w:pStyle w:val="Titre2"/>
-      </w:pPr>
-      <w:bookmarkStart w:id="21" w:name="_Toc215493203"/>
+      <w:bookmarkStart w:id="21" w:name="_Toc216090457"/>
       <w:r>
         <w:t>Calendrier</w:t>
       </w:r>
@@ -3598,13 +3883,62 @@
     <w:p>
       <w:pPr>
         <w:pStyle w:val="Retraitcorpsdetexte"/>
+        <w:ind w:left="567"/>
+        <w:jc w:val="center"/>
+      </w:pPr>
+      <w:r>
+        <w:drawing>
+          <wp:inline distT="0" distB="0" distL="0" distR="0" wp14:anchorId="2A87EDB0" wp14:editId="3536F318">
+            <wp:extent cx="5759450" cy="3853815"/>
+            <wp:effectExtent l="19050" t="19050" r="12700" b="13335"/>
+            <wp:docPr id="373098940" name="Image 1"/>
+            <wp:cNvGraphicFramePr>
+              <a:graphicFrameLocks xmlns:a="http://schemas.openxmlformats.org/drawingml/2006/main" noChangeAspect="1"/>
+            </wp:cNvGraphicFramePr>
+            <a:graphic xmlns:a="http://schemas.openxmlformats.org/drawingml/2006/main">
+              <a:graphicData uri="http://schemas.openxmlformats.org/drawingml/2006/picture">
+                <pic:pic xmlns:pic="http://schemas.openxmlformats.org/drawingml/2006/picture">
+                  <pic:nvPicPr>
+                    <pic:cNvPr id="373098940" name=""/>
+                    <pic:cNvPicPr/>
+                  </pic:nvPicPr>
+                  <pic:blipFill>
+                    <a:blip r:embed="rId17"/>
+                    <a:stretch>
+                      <a:fillRect/>
+                    </a:stretch>
+                  </pic:blipFill>
+                  <pic:spPr>
+                    <a:xfrm>
+                      <a:off x="0" y="0"/>
+                      <a:ext cx="5759450" cy="3853815"/>
+                    </a:xfrm>
+                    <a:prstGeom prst="rect">
+                      <a:avLst/>
+                    </a:prstGeom>
+                    <a:ln>
+                      <a:solidFill>
+                        <a:schemeClr val="tx1"/>
+                      </a:solidFill>
+                    </a:ln>
+                  </pic:spPr>
+                </pic:pic>
+              </a:graphicData>
+            </a:graphic>
+          </wp:inline>
+        </w:drawing>
+      </w:r>
+    </w:p>
+    <w:p>
+      <w:pPr>
+        <w:pStyle w:val="Retraitcorpsdetexte"/>
       </w:pPr>
     </w:p>
     <w:p>
       <w:pPr>
         <w:pStyle w:val="Titre2"/>
       </w:pPr>
-      <w:bookmarkStart w:id="22" w:name="_Toc215493204"/>
+      <w:bookmarkStart w:id="22" w:name="_Toc216090458"/>
       <w:r>
         <w:t>Notifications</w:t>
       </w:r>
@@ -3622,13 +3956,66 @@
       <w:pPr>
         <w:pStyle w:val="Corpsdetexte"/>
       </w:pPr>
+      <w:r>
+        <w:drawing>
+          <wp:inline distT="0" distB="0" distL="0" distR="0" wp14:anchorId="3F8C35DC" wp14:editId="43C86B85">
+            <wp:extent cx="5759450" cy="2014220"/>
+            <wp:effectExtent l="19050" t="19050" r="12700" b="24130"/>
+            <wp:docPr id="1748228720" name="Image 1"/>
+            <wp:cNvGraphicFramePr>
+              <a:graphicFrameLocks xmlns:a="http://schemas.openxmlformats.org/drawingml/2006/main" noChangeAspect="1"/>
+            </wp:cNvGraphicFramePr>
+            <a:graphic xmlns:a="http://schemas.openxmlformats.org/drawingml/2006/main">
+              <a:graphicData uri="http://schemas.openxmlformats.org/drawingml/2006/picture">
+                <pic:pic xmlns:pic="http://schemas.openxmlformats.org/drawingml/2006/picture">
+                  <pic:nvPicPr>
+                    <pic:cNvPr id="1748228720" name=""/>
+                    <pic:cNvPicPr/>
+                  </pic:nvPicPr>
+                  <pic:blipFill>
+                    <a:blip r:embed="rId18"/>
+                    <a:stretch>
+                      <a:fillRect/>
+                    </a:stretch>
+                  </pic:blipFill>
+                  <pic:spPr>
+                    <a:xfrm>
+                      <a:off x="0" y="0"/>
+                      <a:ext cx="5759450" cy="2014220"/>
+                    </a:xfrm>
+                    <a:prstGeom prst="rect">
+                      <a:avLst/>
+                    </a:prstGeom>
+                    <a:ln>
+                      <a:solidFill>
+                        <a:schemeClr val="tx1"/>
+                      </a:solidFill>
+                    </a:ln>
+                  </pic:spPr>
+                </pic:pic>
+              </a:graphicData>
+            </a:graphic>
+          </wp:inline>
+        </w:drawing>
+      </w:r>
+    </w:p>
+    <w:p>
+      <w:pPr>
+        <w:pStyle w:val="Corpsdetexte"/>
+      </w:pPr>
+    </w:p>
+    <w:p>
+      <w:pPr>
+        <w:pStyle w:val="Corpsdetexte"/>
+      </w:pPr>
     </w:p>
     <w:p>
       <w:pPr>
         <w:pStyle w:val="Titre2"/>
       </w:pPr>
-      <w:bookmarkStart w:id="23" w:name="_Toc215493205"/>
-      <w:r>
+      <w:bookmarkStart w:id="23" w:name="_Toc216090459"/>
+      <w:r>
+        <w:lastRenderedPageBreak/>
         <w:t>Commentaires</w:t>
       </w:r>
       <w:bookmarkEnd w:id="23"/>
@@ -3645,7 +4032,50 @@
     <w:p>
       <w:pPr>
         <w:pStyle w:val="Corpsdetexte"/>
-      </w:pPr>
+        <w:jc w:val="center"/>
+      </w:pPr>
+      <w:r>
+        <w:drawing>
+          <wp:inline distT="0" distB="0" distL="0" distR="0" wp14:anchorId="058B8729" wp14:editId="31BBFB63">
+            <wp:extent cx="4146550" cy="4475714"/>
+            <wp:effectExtent l="19050" t="19050" r="25400" b="20320"/>
+            <wp:docPr id="1649982412" name="Image 1"/>
+            <wp:cNvGraphicFramePr>
+              <a:graphicFrameLocks xmlns:a="http://schemas.openxmlformats.org/drawingml/2006/main" noChangeAspect="1"/>
+            </wp:cNvGraphicFramePr>
+            <a:graphic xmlns:a="http://schemas.openxmlformats.org/drawingml/2006/main">
+              <a:graphicData uri="http://schemas.openxmlformats.org/drawingml/2006/picture">
+                <pic:pic xmlns:pic="http://schemas.openxmlformats.org/drawingml/2006/picture">
+                  <pic:nvPicPr>
+                    <pic:cNvPr id="1649982412" name=""/>
+                    <pic:cNvPicPr/>
+                  </pic:nvPicPr>
+                  <pic:blipFill>
+                    <a:blip r:embed="rId19"/>
+                    <a:stretch>
+                      <a:fillRect/>
+                    </a:stretch>
+                  </pic:blipFill>
+                  <pic:spPr>
+                    <a:xfrm>
+                      <a:off x="0" y="0"/>
+                      <a:ext cx="4152540" cy="4482180"/>
+                    </a:xfrm>
+                    <a:prstGeom prst="rect">
+                      <a:avLst/>
+                    </a:prstGeom>
+                    <a:ln>
+                      <a:solidFill>
+                        <a:schemeClr val="tx1"/>
+                      </a:solidFill>
+                    </a:ln>
+                  </pic:spPr>
+                </pic:pic>
+              </a:graphicData>
+            </a:graphic>
+          </wp:inline>
+        </w:drawing>
+      </w:r>
     </w:p>
     <w:p>
       <w:pPr>
@@ -3657,7 +4087,7 @@
         <w:pStyle w:val="Titre1"/>
       </w:pPr>
       <w:bookmarkStart w:id="24" w:name="_Toc165969653"/>
-      <w:bookmarkStart w:id="25" w:name="_Toc215493206"/>
+      <w:bookmarkStart w:id="25" w:name="_Toc216090460"/>
       <w:r>
         <w:t>Conclusion</w:t>
       </w:r>
@@ -3669,12 +4099,15 @@
         <w:pStyle w:val="Titre2"/>
       </w:pPr>
       <w:bookmarkStart w:id="26" w:name="_Toc165969656"/>
-      <w:bookmarkStart w:id="27" w:name="_Toc215493207"/>
-      <w:r>
-        <w:t>Bilan personnel</w:t>
+      <w:bookmarkStart w:id="27" w:name="_Toc216090461"/>
+      <w:r>
+        <w:t>Bilan</w:t>
+      </w:r>
+      <w:bookmarkEnd w:id="27"/>
+      <w:r>
+        <w:t xml:space="preserve"> </w:t>
       </w:r>
       <w:bookmarkEnd w:id="26"/>
-      <w:bookmarkEnd w:id="27"/>
     </w:p>
     <w:p>
       <w:pPr>
@@ -3686,194 +4119,28 @@
         <w:pStyle w:val="Retraitcorpsdetexte"/>
       </w:pPr>
       <w:r>
-        <w:rPr>
-          <w:b/>
-          <w:bCs/>
-        </w:rPr>
-        <w:t>Abiram</w:t>
-      </w:r>
-      <w:r>
-        <w:t> :</w:t>
-      </w:r>
-    </w:p>
-    <w:p>
-      <w:pPr>
-        <w:pStyle w:val="Retraitcorpsdetexte"/>
-      </w:pPr>
-    </w:p>
-    <w:p>
-      <w:pPr>
-        <w:pStyle w:val="Retraitcorpsdetexte"/>
-      </w:pPr>
-    </w:p>
-    <w:p>
-      <w:pPr>
-        <w:pStyle w:val="Retraitcorpsdetexte"/>
-      </w:pPr>
-    </w:p>
-    <w:p>
-      <w:pPr>
-        <w:pStyle w:val="Retraitcorpsdetexte"/>
-      </w:pPr>
-      <w:r>
-        <w:rPr>
-          <w:b/>
-          <w:bCs/>
-        </w:rPr>
-        <w:t>João</w:t>
-      </w:r>
-      <w:r>
-        <w:t> :</w:t>
-      </w:r>
-    </w:p>
-    <w:p>
-      <w:pPr>
-        <w:pStyle w:val="Retraitcorpsdetexte"/>
-      </w:pPr>
-    </w:p>
-    <w:p>
-      <w:pPr>
-        <w:pStyle w:val="Retraitcorpsdetexte"/>
-      </w:pPr>
-    </w:p>
-    <w:p>
-      <w:pPr>
-        <w:pStyle w:val="Retraitcorpsdetexte"/>
-      </w:pPr>
-    </w:p>
-    <w:p>
-      <w:pPr>
-        <w:pStyle w:val="Retraitcorpsdetexte"/>
-      </w:pPr>
-      <w:r>
-        <w:rPr>
-          <w:b/>
-          <w:bCs/>
-        </w:rPr>
-        <w:t>Ryan</w:t>
-      </w:r>
-      <w:r>
-        <w:t> :</w:t>
-      </w:r>
-    </w:p>
-    <w:p>
-      <w:pPr>
-        <w:pStyle w:val="Retraitcorpsdetexte"/>
-      </w:pPr>
-    </w:p>
-    <w:p>
-      <w:pPr>
-        <w:pStyle w:val="Retraitcorpsdetexte"/>
-      </w:pPr>
+        <w:t>Ce projet nous a permis de développer une application d’agenda collaborative et de découvrir concrètement le déploiement d’un service complet sur Azure. Nous avons appris à organiser notre travail en groupe</w:t>
+      </w:r>
+      <w:r>
+        <w:t xml:space="preserve"> via</w:t>
+      </w:r>
+      <w:r>
+        <w:t xml:space="preserve"> GitHub pour collaborer efficacement et à gérer une base de données MySQL dans un contexte réel. La mise en place des fonctionnalités principales, comme la création de devoirs, les commentaires ou les notifications, nous a aidés à renforcer nos compétences en Node.js, EJS et en intégration Cloud.</w:t>
+      </w:r>
+      <w:r>
+        <w:br/>
+        <w:t xml:space="preserve">Malgré quelques difficultés techniques, le projet s’est bien déroulé et nous avons su trouver des solutions ensemble. Pour la suite, plusieurs améliorations restent possibles, notamment une interface plus moderne et l’ajout de nouvelles fonctionnalités. </w:t>
+      </w:r>
     </w:p>
     <w:p>
       <w:pPr>
         <w:pStyle w:val="Informations"/>
-        <w:numPr>
-          <w:ilvl w:val="5"/>
-          <w:numId w:val="24"/>
-        </w:numPr>
-      </w:pPr>
-      <w:r>
-        <w:t>Si c’était à refaire</w:t>
-      </w:r>
-      <w:r>
-        <w:t>:</w:t>
-      </w:r>
-    </w:p>
-    <w:p>
-      <w:pPr>
-        <w:pStyle w:val="Informations"/>
-        <w:numPr>
-          <w:ilvl w:val="6"/>
-          <w:numId w:val="24"/>
-        </w:numPr>
-      </w:pPr>
-      <w:r>
-        <w:t>Q</w:t>
-      </w:r>
-      <w:r>
-        <w:t xml:space="preserve">u’est-ce </w:t>
-      </w:r>
-      <w:r>
-        <w:t>qu’il faudrait garder</w:t>
-      </w:r>
-      <w:r>
-        <w:t> </w:t>
-      </w:r>
-      <w:r>
-        <w:t>? Les</w:t>
-      </w:r>
-      <w:r>
-        <w:t xml:space="preserve"> plus et les moins ?</w:t>
-      </w:r>
-    </w:p>
-    <w:p>
-      <w:pPr>
-        <w:pStyle w:val="Informations"/>
-        <w:numPr>
-          <w:ilvl w:val="6"/>
-          <w:numId w:val="24"/>
-        </w:numPr>
-      </w:pPr>
-      <w:r>
-        <w:t>Q</w:t>
-      </w:r>
-      <w:r>
-        <w:t xml:space="preserve">u’est-ce </w:t>
-      </w:r>
-      <w:r>
-        <w:t>qu’il faudrait gérer, réaliser ou traiter différemment ?</w:t>
-      </w:r>
-    </w:p>
-    <w:p>
-      <w:pPr>
-        <w:pStyle w:val="Informations"/>
-        <w:numPr>
-          <w:ilvl w:val="5"/>
-          <w:numId w:val="24"/>
-        </w:numPr>
-      </w:pPr>
-      <w:r>
-        <w:t>Qu’est que ce projet m’a appris ?</w:t>
-      </w:r>
-    </w:p>
-    <w:p>
-      <w:pPr>
-        <w:pStyle w:val="Informations"/>
-        <w:numPr>
-          <w:ilvl w:val="5"/>
-          <w:numId w:val="24"/>
-        </w:numPr>
-      </w:pPr>
-      <w:r>
-        <w:t>Suite à donner, améliorations souhaitables, …</w:t>
-      </w:r>
-    </w:p>
-    <w:p>
-      <w:pPr>
-        <w:pStyle w:val="Informations"/>
-        <w:numPr>
-          <w:ilvl w:val="5"/>
-          <w:numId w:val="24"/>
-        </w:numPr>
-      </w:pPr>
-      <w:r>
-        <w:t>Remerciements, signature, etc.</w:t>
-      </w:r>
-    </w:p>
-    <w:p>
-      <w:pPr>
-        <w:pStyle w:val="Informations"/>
-        <w:numPr>
-          <w:ilvl w:val="5"/>
-          <w:numId w:val="25"/>
-        </w:numPr>
+        <w:ind w:left="0"/>
       </w:pPr>
     </w:p>
     <w:sectPr>
-      <w:headerReference w:type="default" r:id="rId13"/>
-      <w:footerReference w:type="default" r:id="rId14"/>
+      <w:headerReference w:type="default" r:id="rId20"/>
+      <w:footerReference w:type="default" r:id="rId21"/>
       <w:pgSz w:w="11906" w:h="16838" w:code="9"/>
       <w:pgMar w:top="1418" w:right="1418" w:bottom="1418" w:left="1418" w:header="709" w:footer="709" w:gutter="0"/>
       <w:cols w:space="708"/>
@@ -4039,7 +4306,7 @@
               <w:noProof/>
               <w:szCs w:val="16"/>
             </w:rPr>
-            <w:t>13.12.2024</w:t>
+            <w:t>03.11.2025</w:t>
           </w:r>
           <w:r>
             <w:rPr>
@@ -4080,6 +4347,15 @@
           </w:r>
           <w:r>
             <w:instrText xml:space="preserve"> LASTSAVEDBY   \* MERGEFORMAT </w:instrText>
+          </w:r>
+          <w:r>
+            <w:fldChar w:fldCharType="separate"/>
+          </w:r>
+          <w:r>
+            <w:rPr>
+              <w:noProof/>
+            </w:rPr>
+            <w:t>Abiram Muthulingam</w:t>
           </w:r>
           <w:r>
             <w:rPr>
@@ -4259,7 +4535,7 @@
               <w:noProof/>
               <w:szCs w:val="16"/>
             </w:rPr>
-            <w:t>04.09.2009 15:21</w:t>
+            <w:t>08.12.2025 13:28</w:t>
           </w:r>
           <w:r>
             <w:rPr>
@@ -4302,7 +4578,7 @@
                 <w:noProof/>
                 <w:szCs w:val="16"/>
               </w:rPr>
-              <w:t>1</w:t>
+              <w:t>23</w:t>
             </w:r>
           </w:fldSimple>
           <w:r>
@@ -4339,7 +4615,7 @@
               <w:noProof/>
               <w:szCs w:val="16"/>
             </w:rPr>
-            <w:t>17.11.2025 13:31</w:t>
+            <w:t>08.12.2025 13:28</w:t>
           </w:r>
           <w:r>
             <w:rPr>
@@ -4372,7 +4648,13 @@
                 <w:noProof/>
                 <w:szCs w:val="16"/>
               </w:rPr>
-              <w:t>Document2</w:t>
+              <w:t>R-AMM-RDP-JDA-Rapport-P</w:t>
+            </w:r>
+            <w:r>
+              <w:rPr>
+                <w:noProof/>
+              </w:rPr>
+              <w:t>_Cloud.docx</w:t>
             </w:r>
           </w:fldSimple>
         </w:p>
@@ -4552,7 +4834,7 @@
         <v:path o:extrusionok="f" gradientshapeok="t" o:connecttype="rect"/>
         <o:lock v:ext="edit" aspectratio="t"/>
       </v:shapetype>
-      <v:shape id="_x0000_i1086" type="#_x0000_t75" style="width:11.25pt;height:11.25pt" o:bullet="t">
+      <v:shape id="_x0000_i1076" type="#_x0000_t75" style="width:11.35pt;height:11.35pt" o:bullet="t">
         <v:imagedata r:id="rId1" o:title="BD10263_"/>
       </v:shape>
     </w:pict>
@@ -9123,7 +9405,6 @@
   <w:style w:type="character" w:default="1" w:styleId="Policepardfaut">
     <w:name w:val="Default Paragraph Font"/>
     <w:uiPriority w:val="1"/>
-    <w:semiHidden/>
     <w:unhideWhenUsed/>
   </w:style>
   <w:style w:type="table" w:default="1" w:styleId="TableauNormal">
@@ -9975,14 +10256,6 @@
 </file>
 
 <file path=customXml/item1.xml><?xml version="1.0" encoding="utf-8"?>
-<p:properties xmlns:p="http://schemas.microsoft.com/office/2006/metadata/properties" xmlns:xsi="http://www.w3.org/2001/XMLSchema-instance" xmlns:pc="http://schemas.microsoft.com/office/infopath/2007/PartnerControls">
-  <documentManagement>
-    <_activity xmlns="440a9304-9b12-4ef9-9934-b446459bb7c4" xsi:nil="true"/>
-  </documentManagement>
-</p:properties>
-</file>
-
-<file path=customXml/item2.xml><?xml version="1.0" encoding="utf-8"?>
 <?mso-contentType ?>
 <FormTemplates xmlns="http://schemas.microsoft.com/sharepoint/v3/contenttype/forms">
   <Display>DocumentLibraryForm</Display>
@@ -9991,11 +10264,15 @@
 </FormTemplates>
 </file>
 
-<file path=customXml/item3.xml><?xml version="1.0" encoding="utf-8"?>
-<b:Sources xmlns:b="http://schemas.openxmlformats.org/officeDocument/2006/bibliography" xmlns="http://schemas.openxmlformats.org/officeDocument/2006/bibliography" SelectedStyle="\APA.XSL" StyleName="APA"/>
+<file path=customXml/item2.xml><?xml version="1.0" encoding="utf-8"?>
+<p:properties xmlns:p="http://schemas.microsoft.com/office/2006/metadata/properties" xmlns:xsi="http://www.w3.org/2001/XMLSchema-instance" xmlns:pc="http://schemas.microsoft.com/office/infopath/2007/PartnerControls">
+  <documentManagement>
+    <_activity xmlns="440a9304-9b12-4ef9-9934-b446459bb7c4" xsi:nil="true"/>
+  </documentManagement>
+</p:properties>
 </file>
 
-<file path=customXml/item4.xml><?xml version="1.0" encoding="utf-8"?>
+<file path=customXml/item3.xml><?xml version="1.0" encoding="utf-8"?>
 <ct:contentTypeSchema xmlns:ct="http://schemas.microsoft.com/office/2006/metadata/contentType" xmlns:ma="http://schemas.microsoft.com/office/2006/metadata/properties/metaAttributes" ct:_="" ma:_="" ma:contentTypeName="Document" ma:contentTypeID="0x01010085BF8C6A77F7714E8338BE8648FB3B39" ma:contentTypeVersion="16" ma:contentTypeDescription="Crée un document." ma:contentTypeScope="" ma:versionID="f1f5e1ac5b5e09888fbefc346103a4f6">
   <xsd:schema xmlns:xsd="http://www.w3.org/2001/XMLSchema" xmlns:xs="http://www.w3.org/2001/XMLSchema" xmlns:p="http://schemas.microsoft.com/office/2006/metadata/properties" xmlns:ns3="440a9304-9b12-4ef9-9934-b446459bb7c4" xmlns:ns4="1d9f07f9-8d04-426e-8fd4-80502a60d5f2" targetNamespace="http://schemas.microsoft.com/office/2006/metadata/properties" ma:root="true" ma:fieldsID="66a72575d50403f9a89620a2b16ef797" ns3:_="" ns4:_="">
     <xsd:import namespace="440a9304-9b12-4ef9-9934-b446459bb7c4"/>
@@ -10236,7 +10513,19 @@
 </ct:contentTypeSchema>
 </file>
 
+<file path=customXml/item4.xml><?xml version="1.0" encoding="utf-8"?>
+<b:Sources xmlns:b="http://schemas.openxmlformats.org/officeDocument/2006/bibliography" xmlns="http://schemas.openxmlformats.org/officeDocument/2006/bibliography" SelectedStyle="\APA.XSL" StyleName="APA"/>
+</file>
+
 <file path=customXml/itemProps1.xml><?xml version="1.0" encoding="utf-8"?>
+<ds:datastoreItem xmlns:ds="http://schemas.openxmlformats.org/officeDocument/2006/customXml" ds:itemID="{6C3F7A66-EDE3-46FD-83EB-3C265E5D2669}">
+  <ds:schemaRefs>
+    <ds:schemaRef ds:uri="http://schemas.microsoft.com/sharepoint/v3/contenttype/forms"/>
+  </ds:schemaRefs>
+</ds:datastoreItem>
+</file>
+
+<file path=customXml/itemProps2.xml><?xml version="1.0" encoding="utf-8"?>
 <ds:datastoreItem xmlns:ds="http://schemas.openxmlformats.org/officeDocument/2006/customXml" ds:itemID="{2319CDB8-A2CD-412D-8359-13E6B4DF1FF4}">
   <ds:schemaRefs>
     <ds:schemaRef ds:uri="http://schemas.microsoft.com/office/2006/metadata/properties"/>
@@ -10246,23 +10535,7 @@
 </ds:datastoreItem>
 </file>
 
-<file path=customXml/itemProps2.xml><?xml version="1.0" encoding="utf-8"?>
-<ds:datastoreItem xmlns:ds="http://schemas.openxmlformats.org/officeDocument/2006/customXml" ds:itemID="{6C3F7A66-EDE3-46FD-83EB-3C265E5D2669}">
-  <ds:schemaRefs>
-    <ds:schemaRef ds:uri="http://schemas.microsoft.com/sharepoint/v3/contenttype/forms"/>
-  </ds:schemaRefs>
-</ds:datastoreItem>
-</file>
-
 <file path=customXml/itemProps3.xml><?xml version="1.0" encoding="utf-8"?>
-<ds:datastoreItem xmlns:ds="http://schemas.openxmlformats.org/officeDocument/2006/customXml" ds:itemID="{C8C35155-3E6A-4058-B6E4-303717845E3B}">
-  <ds:schemaRefs>
-    <ds:schemaRef ds:uri="http://schemas.openxmlformats.org/officeDocument/2006/bibliography"/>
-  </ds:schemaRefs>
-</ds:datastoreItem>
-</file>
-
-<file path=customXml/itemProps4.xml><?xml version="1.0" encoding="utf-8"?>
 <ds:datastoreItem xmlns:ds="http://schemas.openxmlformats.org/officeDocument/2006/customXml" ds:itemID="{56355277-522B-4911-A312-A5027E030238}">
   <ds:schemaRefs>
     <ds:schemaRef ds:uri="http://schemas.microsoft.com/office/2006/metadata/contentType"/>
@@ -10279,4 +10552,12 @@
     <ds:schemaRef ds:uri="http://schemas.microsoft.com/internal/obd"/>
   </ds:schemaRefs>
 </ds:datastoreItem>
+</file>
+
+<file path=customXml/itemProps4.xml><?xml version="1.0" encoding="utf-8"?>
+<ds:datastoreItem xmlns:ds="http://schemas.openxmlformats.org/officeDocument/2006/customXml" ds:itemID="{C8C35155-3E6A-4058-B6E4-303717845E3B}">
+  <ds:schemaRefs>
+    <ds:schemaRef ds:uri="http://schemas.openxmlformats.org/officeDocument/2006/bibliography"/>
+  </ds:schemaRefs>
+</ds:datastoreItem>
 </file>
</xml_diff>